<commit_message>
updates per UNSD--testing onedrive issue
</commit_message>
<xml_diff>
--- a/indicators/6-4-2.docx
+++ b/indicators/6-4-2.docx
@@ -1,6 +1,6 @@
 
 <file path=word/document.xml><?xml version="1.0" encoding="utf-8"?>
-<w:document xmlns:wpc="http://schemas.microsoft.com/office/word/2010/wordprocessingCanvas" xmlns:cx="http://schemas.microsoft.com/office/drawing/2014/chartex" xmlns:cx1="http://schemas.microsoft.com/office/drawing/2015/9/8/chartex" xmlns:cx2="http://schemas.microsoft.com/office/drawing/2015/10/21/chartex" xmlns:cx3="http://schemas.microsoft.com/office/drawing/2016/5/9/chartex" xmlns:cx4="http://schemas.microsoft.com/office/drawing/2016/5/10/chartex" xmlns:cx5="http://schemas.microsoft.com/office/drawing/2016/5/11/chartex" xmlns:cx6="http://schemas.microsoft.com/office/drawing/2016/5/12/chartex" xmlns:cx7="http://schemas.microsoft.com/office/drawing/2016/5/13/chartex" xmlns:cx8="http://schemas.microsoft.com/office/drawing/2016/5/14/chartex" xmlns:mc="http://schemas.openxmlformats.org/markup-compatibility/2006" xmlns:aink="http://schemas.microsoft.com/office/drawing/2016/ink" xmlns:am3d="http://schemas.microsoft.com/office/drawing/2017/model3d" xmlns:o="urn:schemas-microsoft-com:office:office" xmlns:r="http://schemas.openxmlformats.org/officeDocument/2006/relationships" xmlns:m="http://schemas.openxmlformats.org/officeDocument/2006/math" xmlns:v="urn:schemas-microsoft-com:vml" xmlns:wp14="http://schemas.microsoft.com/office/word/2010/wordprocessingDrawing" xmlns:wp="http://schemas.openxmlformats.org/drawingml/2006/wordprocessingDrawing" xmlns:w10="urn:schemas-microsoft-com:office:word" xmlns:w="http://schemas.openxmlformats.org/wordprocessingml/2006/main" xmlns:w14="http://schemas.microsoft.com/office/word/2010/wordml" xmlns:w15="http://schemas.microsoft.com/office/word/2012/wordml" xmlns:w16cid="http://schemas.microsoft.com/office/word/2016/wordml/cid" xmlns:w16se="http://schemas.microsoft.com/office/word/2015/wordml/symex" xmlns:wpg="http://schemas.microsoft.com/office/word/2010/wordprocessingGroup" xmlns:wpi="http://schemas.microsoft.com/office/word/2010/wordprocessingInk" xmlns:wne="http://schemas.microsoft.com/office/word/2006/wordml" xmlns:wps="http://schemas.microsoft.com/office/word/2010/wordprocessingShape" mc:Ignorable="w14 w15 w16se w16cid wp14">
+<w:document xmlns:wpc="http://schemas.microsoft.com/office/word/2010/wordprocessingCanvas" xmlns:cx="http://schemas.microsoft.com/office/drawing/2014/chartex" xmlns:cx1="http://schemas.microsoft.com/office/drawing/2015/9/8/chartex" xmlns:cx2="http://schemas.microsoft.com/office/drawing/2015/10/21/chartex" xmlns:cx3="http://schemas.microsoft.com/office/drawing/2016/5/9/chartex" xmlns:cx4="http://schemas.microsoft.com/office/drawing/2016/5/10/chartex" xmlns:cx5="http://schemas.microsoft.com/office/drawing/2016/5/11/chartex" xmlns:cx6="http://schemas.microsoft.com/office/drawing/2016/5/12/chartex" xmlns:cx7="http://schemas.microsoft.com/office/drawing/2016/5/13/chartex" xmlns:cx8="http://schemas.microsoft.com/office/drawing/2016/5/14/chartex" xmlns:mc="http://schemas.openxmlformats.org/markup-compatibility/2006" xmlns:aink="http://schemas.microsoft.com/office/drawing/2016/ink" xmlns:am3d="http://schemas.microsoft.com/office/drawing/2017/model3d" xmlns:o="urn:schemas-microsoft-com:office:office" xmlns:r="http://schemas.openxmlformats.org/officeDocument/2006/relationships" xmlns:m="http://schemas.openxmlformats.org/officeDocument/2006/math" xmlns:v="urn:schemas-microsoft-com:vml" xmlns:wp14="http://schemas.microsoft.com/office/word/2010/wordprocessingDrawing" xmlns:wp="http://schemas.openxmlformats.org/drawingml/2006/wordprocessingDrawing" xmlns:w10="urn:schemas-microsoft-com:office:word" xmlns:w="http://schemas.openxmlformats.org/wordprocessingml/2006/main" xmlns:w14="http://schemas.microsoft.com/office/word/2010/wordml" xmlns:w15="http://schemas.microsoft.com/office/word/2012/wordml" xmlns:w16cex="http://schemas.microsoft.com/office/word/2018/wordml/cex" xmlns:w16cid="http://schemas.microsoft.com/office/word/2016/wordml/cid" xmlns:w16="http://schemas.microsoft.com/office/word/2018/wordml" xmlns:w16se="http://schemas.microsoft.com/office/word/2015/wordml/symex" xmlns:wpg="http://schemas.microsoft.com/office/word/2010/wordprocessingGroup" xmlns:wpi="http://schemas.microsoft.com/office/word/2010/wordprocessingInk" xmlns:wne="http://schemas.microsoft.com/office/word/2006/wordml" xmlns:wps="http://schemas.microsoft.com/office/word/2010/wordprocessingShape" mc:Ignorable="w14 w15 w16se w16cid w16 w16cex wp14">
   <w:body>
     <w:p>
       <w:pPr>
@@ -63,7 +63,6 @@
           <w:listItem w:displayText="Regional" w:value="R"/>
         </w:dropDownList>
       </w:sdtPr>
-      <w:sdtEndPr/>
       <w:sdtContent>
         <w:p>
           <w:r>
@@ -561,7 +560,6 @@
           <w:listItem w:displayText="17.19.2  Countries with death registration data that are at least 75 percent complete (1 = YES; 0 = NO)" w:value="17.19.2  Countries with death registration data that are at least 75 percent complete (1 = YES; 0 = NO)"/>
         </w:dropDownList>
       </w:sdtPr>
-      <w:sdtEndPr/>
       <w:sdtContent>
         <w:p>
           <w:r>
@@ -915,7 +913,6 @@
           <w:listItem w:displayText="Zimbabwe" w:value="Zimbabwe"/>
         </w:dropDownList>
       </w:sdtPr>
-      <w:sdtEndPr/>
       <w:sdtContent>
         <w:p>
           <w:r>
@@ -1319,7 +1316,7 @@
                 <w:sz w:val="18"/>
                 <w:szCs w:val="18"/>
               </w:rPr>
-              <w:t>Last updated: 11 July 201</w:t>
+              <w:t xml:space="preserve">Last updated: </w:t>
             </w:r>
             <w:bookmarkEnd w:id="4"/>
             <w:r>
@@ -1328,7 +1325,7 @@
                 <w:sz w:val="18"/>
                 <w:szCs w:val="18"/>
               </w:rPr>
-              <w:t>7</w:t>
+              <w:t>5 August 2020</w:t>
             </w:r>
           </w:p>
         </w:tc>
@@ -1522,6 +1519,25 @@
             </w:r>
             <w:r>
               <w:t>Proportion of land that is degraded over total land area</w:t>
+            </w:r>
+          </w:p>
+          <w:p>
+            <w:pPr>
+              <w:pStyle w:val="MText"/>
+            </w:pPr>
+          </w:p>
+          <w:p>
+            <w:pPr>
+              <w:pStyle w:val="MText"/>
+            </w:pPr>
+            <w:r>
+              <w:t>1.5.1:</w:t>
+            </w:r>
+            <w:r>
+              <w:t xml:space="preserve"> </w:t>
+            </w:r>
+            <w:r>
+              <w:t>Number of deaths, missing persons and persons affected by disaster per 100,000 people [a]</w:t>
             </w:r>
           </w:p>
           <w:p>
@@ -2377,7 +2393,16 @@
               <w:pStyle w:val="MText"/>
             </w:pPr>
             <w:r>
-              <w:t>The level of water stress: freshwater withdrawal as a proportion of available freshwater resources is the ratio between total freshwater withdrawn by all major sectors and total renewable freshwater resources, after taking into account environmental water requirements. Main sectors, as defined by ISIC standards, include agriculture; forestry and fishing; manufacturing; electricity industry; and services. This indicator is also known as water withdrawal intensity.</w:t>
+              <w:t xml:space="preserve">The level of water stress: freshwater withdrawal as a proportion of available freshwater resources is the ratio between total freshwater withdrawn by all major sectors and total renewable freshwater resources, after taking into account environmental </w:t>
+            </w:r>
+            <w:r>
+              <w:t>flow</w:t>
+            </w:r>
+            <w:r>
+              <w:t xml:space="preserve"> </w:t>
+            </w:r>
+            <w:r>
+              <w:t>requirements. Main sectors, as defined by ISIC standards, include agriculture; forestry and fishing; manufacturing; electricity industry; and services. This indicator is also known as water withdrawal intensity.</w:t>
             </w:r>
           </w:p>
           <w:p>
@@ -2407,11 +2432,11 @@
               <w:pStyle w:val="MText"/>
             </w:pPr>
             <w:r>
-              <w:t xml:space="preserve">This indicator provides an estimate of pressure by all sectors on the country’s renewable freshwater resources. A low level of water stress indicates a situation where the combined withdrawal by all sectors is marginal in relation to the resources, and has therefore little potential impact on the sustainability of </w:t>
+              <w:t xml:space="preserve">This indicator provides an estimate of pressure by all sectors on the country’s renewable freshwater resources. A low level of </w:t>
             </w:r>
             <w:r>
               <w:lastRenderedPageBreak/>
-              <w:t xml:space="preserve">the resources or on the potential competition between users. A high level of water stress indicates a situation where the combined withdrawal by all sectors represents a substantial share of the total renewable freshwater resources, with potentially larger impacts on the sustainability of the resources and potential situations of conflicts and competition between users. </w:t>
+              <w:t xml:space="preserve">water stress indicates a situation where the combined withdrawal by all sectors is marginal in relation to the resources, and has therefore little potential impact on the sustainability of the resources or on the potential competition between users. A high level of water stress indicates a situation where the combined withdrawal by all sectors represents a substantial share of the total renewable freshwater resources, with potentially larger impacts on the sustainability of the resources and potential situations of conflicts and competition between users. </w:t>
             </w:r>
           </w:p>
           <w:p>
@@ -2472,7 +2497,51 @@
               <w:pStyle w:val="MText"/>
             </w:pPr>
             <w:r>
-              <w:t xml:space="preserve">Total freshwater withdrawal (TWW) is the volume of freshwater extracted from its source (rivers, lakes, aquifers) for agriculture, industries and municipalities. It is estimated at the country level for the following three main sectors: agriculture, municipalities (including domestic water withdrawal) and industries. Freshwater withdrawal includes primary freshwater (not withdrawn before), secondary freshwater (previously withdrawn and returned to rivers and groundwater, such as discharged wastewater and agricultural drainage water) and fossil groundwater. It does not include non-conventional water, i.e. direct use of treated wastewater, direct use of agricultural drainage water and desalinated water. TWW is in general calculated as being the sum of total water withdrawal by sector minus direct use of wastewater, direct use of agricultural drainage water and use of desalinated water. </w:t>
+              <w:t>Total freshwater withdrawal (T</w:t>
+            </w:r>
+            <w:r>
+              <w:t>F</w:t>
+            </w:r>
+            <w:r>
+              <w:t xml:space="preserve">WW) is the volume of freshwater extracted from its source (rivers, lakes, aquifers) for agriculture, industries and </w:t>
+            </w:r>
+            <w:r>
+              <w:t>services</w:t>
+            </w:r>
+            <w:r>
+              <w:t>.</w:t>
+            </w:r>
+            <w:r>
+              <w:rPr>
+                <w:rStyle w:val="FootnoteReference"/>
+              </w:rPr>
+              <w:footnoteReference w:id="1"/>
+            </w:r>
+            <w:r>
+              <w:t xml:space="preserve"> It is estimated at the country level for the following three main sectors: agriculture, </w:t>
+            </w:r>
+            <w:r>
+              <w:t>services</w:t>
+            </w:r>
+            <w:r>
+              <w:t xml:space="preserve"> </w:t>
+            </w:r>
+            <w:r>
+              <w:t>(including domestic water withdrawal) and industries</w:t>
+            </w:r>
+            <w:r>
+              <w:t xml:space="preserve"> (including cooling of thermoelectric plants)</w:t>
+            </w:r>
+            <w:r>
+              <w:t xml:space="preserve">. Freshwater withdrawal includes fossil groundwater. It does not include non-conventional water, </w:t>
+            </w:r>
+            <w:proofErr w:type="gramStart"/>
+            <w:r>
+              <w:t>i.e.</w:t>
+            </w:r>
+            <w:proofErr w:type="gramEnd"/>
+            <w:r>
+              <w:t xml:space="preserve"> direct use of treated wastewater, direct use of agricultural drainage water and desalinated water. </w:t>
             </w:r>
           </w:p>
           <w:p>
@@ -2485,14 +2554,86 @@
               <w:pStyle w:val="MText"/>
             </w:pPr>
             <w:r>
-              <w:t xml:space="preserve">Environmental water requirements (Env.) are the quantities of water required to sustain freshwater and estuarine ecosystems. Water quality and also the resulting ecosystem services are excluded from this formulation which is confined to water </w:t>
+              <w:t xml:space="preserve">Environmental </w:t>
+            </w:r>
+            <w:r>
+              <w:t>flow</w:t>
+            </w:r>
+            <w:r>
+              <w:t xml:space="preserve"> </w:t>
+            </w:r>
+            <w:r>
+              <w:t>requirements (</w:t>
+            </w:r>
+            <w:r>
+              <w:t>EFR</w:t>
+            </w:r>
+            <w:r>
+              <w:t xml:space="preserve">) are </w:t>
+            </w:r>
+            <w:r>
+              <w:t xml:space="preserve">defined as </w:t>
+            </w:r>
+            <w:r>
+              <w:t>the quantit</w:t>
+            </w:r>
+            <w:r>
+              <w:t>y and timing</w:t>
+            </w:r>
+            <w:r>
+              <w:t xml:space="preserve"> of </w:t>
+            </w:r>
+            <w:r>
+              <w:t>fresh</w:t>
+            </w:r>
+            <w:r>
+              <w:t xml:space="preserve">water </w:t>
+            </w:r>
+            <w:r>
+              <w:t xml:space="preserve">flows and levels necessary </w:t>
+            </w:r>
+            <w:r>
+              <w:t xml:space="preserve">to sustain </w:t>
+            </w:r>
+            <w:r>
+              <w:t>aquarian</w:t>
+            </w:r>
+            <w:r>
+              <w:t xml:space="preserve"> ecosystems</w:t>
+            </w:r>
+            <w:r>
+              <w:t>, which, in turn, support human cultures, economies, sustainable livelihoods, and wellbeing</w:t>
+            </w:r>
+            <w:r>
+              <w:t xml:space="preserve">. Water quality and also the resulting ecosystem services are excluded from this formulation which is confined to water </w:t>
             </w:r>
             <w:r>
               <w:lastRenderedPageBreak/>
-              <w:t xml:space="preserve">volumes. This does not imply that quality and the support to societies which are dependent on environmental flows are not important and should not be taken care of. Methods of </w:t>
-            </w:r>
-            <w:r>
-              <w:t>computation of Env. are extremely variable and range from global estimates to comprehensive assessments for river reaches. For the purpose of the SDG indicator, water volumes can be expressed in the same units as the TWW, and then as percentages of the available water resources.</w:t>
+              <w:t>volumes. This does not imply that quality and the support to societies which are dependent on environmental flows are not important and should not be taken care of.</w:t>
+            </w:r>
+            <w:r>
+              <w:rPr>
+                <w:rStyle w:val="FootnoteReference"/>
+              </w:rPr>
+              <w:footnoteReference w:id="2"/>
+            </w:r>
+            <w:r>
+              <w:t xml:space="preserve"> Methods of </w:t>
+            </w:r>
+            <w:r>
+              <w:t>computation of E</w:t>
+            </w:r>
+            <w:r>
+              <w:t>FR</w:t>
+            </w:r>
+            <w:r>
+              <w:t xml:space="preserve"> are extremely variable and range from global estimates to comprehensive assessments for river reaches. For the purpose of the SDG indicator, water volumes can be expressed in the same units as the T</w:t>
+            </w:r>
+            <w:r>
+              <w:t>F</w:t>
+            </w:r>
+            <w:r>
+              <w:t>WW, and then as percentages of the available water resources.</w:t>
             </w:r>
           </w:p>
         </w:tc>
@@ -2805,7 +2946,88 @@
               <w:pStyle w:val="MText"/>
             </w:pPr>
             <w:r>
-              <w:t>Data for this indicator are usually collected by national ministries and institutions having water-related issues in their mandate, such as ministries of water resources, agriculture, or environment. Data are mainly published within national water resources and irrigation master plans, national statistical yearbooks and other reports (such as those from projects, international surveys or results and publications from national and international research centres).</w:t>
+              <w:t xml:space="preserve">Data for this indicator are usually collected by national ministries and institutions having water-related issues in their mandate, such as </w:t>
+            </w:r>
+            <w:r>
+              <w:t xml:space="preserve">national statistics offices, </w:t>
+            </w:r>
+            <w:r>
+              <w:t xml:space="preserve">ministries of water resources, agriculture, or environment. </w:t>
+            </w:r>
+            <w:r>
+              <w:rPr>
+                <w:rFonts w:cstheme="minorHAnsi"/>
+              </w:rPr>
+              <w:t xml:space="preserve">Official counterparts at country level are </w:t>
+            </w:r>
+            <w:r>
+              <w:rPr>
+                <w:rFonts w:cstheme="minorHAnsi"/>
+              </w:rPr>
+              <w:t xml:space="preserve">the </w:t>
+            </w:r>
+            <w:r>
+              <w:rPr>
+                <w:rFonts w:cstheme="minorHAnsi"/>
+              </w:rPr>
+              <w:t>national statistics office</w:t>
+            </w:r>
+            <w:r>
+              <w:rPr>
+                <w:rFonts w:cstheme="minorHAnsi"/>
+              </w:rPr>
+              <w:t xml:space="preserve"> and/or </w:t>
+            </w:r>
+            <w:r>
+              <w:rPr>
+                <w:rFonts w:cstheme="minorHAnsi"/>
+              </w:rPr>
+              <w:t>the line mini</w:t>
+            </w:r>
+            <w:r>
+              <w:rPr>
+                <w:rFonts w:cstheme="minorHAnsi"/>
+              </w:rPr>
+              <w:t xml:space="preserve">stry for water resources. More specifically, </w:t>
+            </w:r>
+            <w:r>
+              <w:rPr>
+                <w:rFonts w:cstheme="minorHAnsi"/>
+              </w:rPr>
+              <w:t>FAO requests countri</w:t>
+            </w:r>
+            <w:r>
+              <w:rPr>
+                <w:rFonts w:cstheme="minorHAnsi"/>
+              </w:rPr>
+              <w:t>es to nominate a National Corre</w:t>
+            </w:r>
+            <w:r>
+              <w:rPr>
+                <w:rFonts w:cstheme="minorHAnsi"/>
+              </w:rPr>
+              <w:t>spondent to act as the focal point for the data collection and communication.</w:t>
+            </w:r>
+            <w:r>
+              <w:rPr>
+                <w:rFonts w:cstheme="minorHAnsi"/>
+              </w:rPr>
+              <w:t xml:space="preserve"> </w:t>
+            </w:r>
+            <w:r>
+              <w:t xml:space="preserve">Data are mainly published within </w:t>
+            </w:r>
+            <w:r>
+              <w:t>national statistical yearbooks</w:t>
+            </w:r>
+            <w:r>
+              <w:t>,</w:t>
+            </w:r>
+            <w:r>
+              <w:t xml:space="preserve"> </w:t>
+            </w:r>
+            <w:r>
+              <w:t>national water resources and irrigation master plans, and other reports (such as those from projects, international surveys or results and publications from national and international research centres).</w:t>
             </w:r>
           </w:p>
           <w:p>
@@ -2845,14 +3067,16 @@
           </w:p>
           <w:p>
             <w:pPr>
-              <w:pStyle w:val="MText"/>
+              <w:shd w:val="clear" w:color="auto" w:fill="FFFFFF"/>
+              <w:spacing w:after="0"/>
+              <w:contextualSpacing/>
             </w:pPr>
             <w:hyperlink r:id="rId8" w:history="1">
               <w:r>
                 <w:rPr>
                   <w:rStyle w:val="Hyperlink"/>
                 </w:rPr>
-                <w:t>www.fao.org/nr/water/aquastat/sets/aq-5yr-quest_eng.xls</w:t>
+                <w:t>http://www.fao.org/aquastat/en/overview/methodology</w:t>
               </w:r>
             </w:hyperlink>
           </w:p>
@@ -2935,6 +3159,7 @@
               <w:rPr>
                 <w:rFonts w:ascii="Calibri" w:eastAsia="Times New Roman" w:hAnsi="Calibri" w:cs="Calibri"/>
               </w:rPr>
+              <w:lastRenderedPageBreak/>
               <w:t>3.b. Data collection method</w:t>
             </w:r>
           </w:p>
@@ -2984,8 +3209,27 @@
                 <w:szCs w:val="21"/>
                 <w:lang w:eastAsia="en-GB"/>
               </w:rPr>
-              <w:lastRenderedPageBreak/>
               <w:t>Official counterparts at country level are the line ministry for water resources and the national statistics office</w:t>
+            </w:r>
+            <w:r>
+              <w:rPr>
+                <w:rFonts w:eastAsia="Times New Roman" w:cstheme="minorHAnsi"/>
+                <w:color w:val="4A4A4A"/>
+                <w:sz w:val="21"/>
+                <w:szCs w:val="21"/>
+                <w:lang w:eastAsia="en-GB"/>
+              </w:rPr>
+              <w:t xml:space="preserve">. </w:t>
+            </w:r>
+            <w:r>
+              <w:rPr>
+                <w:rFonts w:eastAsia="Times New Roman" w:cstheme="minorHAnsi"/>
+                <w:color w:val="4A4A4A"/>
+                <w:sz w:val="21"/>
+                <w:szCs w:val="21"/>
+                <w:lang w:eastAsia="en-GB"/>
+              </w:rPr>
+              <w:t>FAO requests countries to nominate a National Correspondent to act as the focal point for the data collection and communication.</w:t>
             </w:r>
           </w:p>
           <w:p>
@@ -3041,7 +3285,17 @@
                 <w:szCs w:val="21"/>
                 <w:lang w:eastAsia="en-GB"/>
               </w:rPr>
-              <w:t>As the data will be collected through different questionnaires, harmonization will be needed among the eventual differences in definitions and aggregations.</w:t>
+              <w:t>After the data are</w:t>
+            </w:r>
+            <w:r>
+              <w:rPr>
+                <w:rFonts w:eastAsia="Times New Roman" w:cstheme="minorHAnsi"/>
+                <w:color w:val="4A4A4A"/>
+                <w:sz w:val="21"/>
+                <w:szCs w:val="21"/>
+                <w:lang w:eastAsia="en-GB"/>
+              </w:rPr>
+              <w:t xml:space="preserve"> collected, harmonization will be needed among the eventual differences in definitions and aggregations.</w:t>
             </w:r>
           </w:p>
         </w:tc>
@@ -3068,7 +3322,6 @@
               </w:rPr>
             </w:pPr>
             <w:r>
-              <w:lastRenderedPageBreak/>
               <w:t>3.</w:t>
             </w:r>
             <w:r>
@@ -3111,7 +3364,7 @@
               <w:pStyle w:val="MText"/>
             </w:pPr>
             <w:r>
-              <w:t>2016-2018</w:t>
+              <w:t>Annually</w:t>
             </w:r>
           </w:p>
         </w:tc>
@@ -3181,7 +3434,13 @@
               <w:pStyle w:val="MText"/>
             </w:pPr>
             <w:r>
-              <w:t>New data for the indicator are planned to be produced for most countries between 2017 and 2018.</w:t>
+              <w:t>D</w:t>
+            </w:r>
+            <w:r>
+              <w:t xml:space="preserve">ata for the indicator are planned to be produced for most countries </w:t>
+            </w:r>
+            <w:r>
+              <w:t>on an annual basis since 2018 and are usually published in AQUASTAT every year in January.</w:t>
             </w:r>
           </w:p>
         </w:tc>
@@ -3259,43 +3518,22 @@
               <w:pStyle w:val="MText"/>
             </w:pPr>
             <w:r>
-              <w:t xml:space="preserve">National Statistical Offices </w:t>
-            </w:r>
-            <w:r>
-              <w:t>l</w:t>
-            </w:r>
-            <w:r>
-              <w:t xml:space="preserve">ine </w:t>
-            </w:r>
-            <w:r>
-              <w:t>m</w:t>
-            </w:r>
-            <w:r>
-              <w:t xml:space="preserve">inistry </w:t>
-            </w:r>
-            <w:r>
-              <w:t>n</w:t>
-            </w:r>
-            <w:r>
-              <w:t>ational consultants</w:t>
+              <w:t>National Statistical Offices</w:t>
+            </w:r>
+            <w:r>
+              <w:t xml:space="preserve"> through AQUASTAT National Correspondents</w:t>
             </w:r>
             <w:r>
               <w:t>.</w:t>
             </w:r>
             <w:r>
-              <w:t xml:space="preserve"> The institutions responsible for data collection at national level vary according to countries. However, in general data for this indicator are provided by the Ministry of Agriculture, Ministry of Water and Ministry of Environment, and sometimes </w:t>
-            </w:r>
-            <w:r>
-              <w:t>channeled</w:t>
-            </w:r>
-            <w:r>
-              <w:t xml:space="preserve"> through the National </w:t>
-            </w:r>
-            <w:r>
-              <w:t>S</w:t>
-            </w:r>
-            <w:r>
-              <w:t>tatistical Office.</w:t>
+              <w:t xml:space="preserve"> The institutions responsible for data collection at national level vary according to countries. However, in general data for this indicator are provided by the Ministry of Agriculture, Ministry of Water and Ministry of Environment, and </w:t>
+            </w:r>
+            <w:r>
+              <w:t>other line ministries</w:t>
+            </w:r>
+            <w:r>
+              <w:t>.</w:t>
             </w:r>
           </w:p>
         </w:tc>
@@ -3372,7 +3610,7 @@
                 <w:rPr>
                   <w:rStyle w:val="Hyperlink"/>
                 </w:rPr>
-                <w:t>http://www.fao.org/nr/aquastat</w:t>
+                <w:t>http://www.fao.org/aquastat/en/</w:t>
               </w:r>
             </w:hyperlink>
             <w:r>
@@ -3406,6 +3644,7 @@
               <w:rPr>
                 <w:rFonts w:ascii="Calibri" w:eastAsia="Times New Roman" w:hAnsi="Calibri" w:cs="Calibri"/>
               </w:rPr>
+              <w:lastRenderedPageBreak/>
               <w:t xml:space="preserve">3.h. Institutional </w:t>
             </w:r>
             <w:r>
@@ -3620,11 +3859,7 @@
               <w:pStyle w:val="MText"/>
             </w:pPr>
             <w:r>
-              <w:t xml:space="preserve">The purpose of this indicator is to show the degree to which water resources are being exploited to meet the country's water </w:t>
-            </w:r>
-            <w:r>
-              <w:lastRenderedPageBreak/>
-              <w:t>demand. It measures a country's pressure on its water resources and therefore the challenge on the sustainability of its water use. It tracks progress in regard to “withdrawals and supply of freshwater to address water scarcity”, i.e. the environmental component of target 6.4.</w:t>
+              <w:t>The purpose of this indicator is to show the degree to which water resources are being exploited to meet the country's water demand. It measures a country's pressure on its water resources and therefore the challenge on the sustainability of its water use. It tracks progress in regard to “withdrawals and supply of freshwater to address water scarcity”, i.e. the environmental component of target 6.4.</w:t>
             </w:r>
           </w:p>
           <w:p>
@@ -3641,6 +3876,45 @@
             </w:r>
             <w:r>
               <w:t>challenge for economic development and sustainability.</w:t>
+            </w:r>
+          </w:p>
+          <w:p>
+            <w:pPr>
+              <w:pStyle w:val="MText"/>
+            </w:pPr>
+          </w:p>
+          <w:p>
+            <w:pPr>
+              <w:shd w:val="clear" w:color="auto" w:fill="FFFFFF"/>
+              <w:spacing w:after="0"/>
+              <w:contextualSpacing/>
+              <w:rPr>
+                <w:rFonts w:eastAsia="Times New Roman" w:cs="Times New Roman"/>
+                <w:color w:val="4A4A4A"/>
+                <w:sz w:val="21"/>
+                <w:szCs w:val="21"/>
+                <w:lang w:eastAsia="en-GB"/>
+              </w:rPr>
+            </w:pPr>
+            <w:r>
+              <w:rPr>
+                <w:rFonts w:eastAsia="Times New Roman" w:cs="Times New Roman"/>
+                <w:color w:val="4A4A4A"/>
+                <w:sz w:val="21"/>
+                <w:szCs w:val="21"/>
+                <w:lang w:eastAsia="en-GB"/>
+              </w:rPr>
+              <w:t>However, extremely low values may indicate the inability of a country to use properly its water resources for the benefit of the population. In such cases, a moderate and controlled increase in the value of the indicator can be a sign of positive development</w:t>
+            </w:r>
+            <w:r>
+              <w:rPr>
+                <w:rFonts w:eastAsia="Times New Roman" w:cs="Times New Roman"/>
+                <w:color w:val="4A4A4A"/>
+                <w:sz w:val="21"/>
+                <w:szCs w:val="21"/>
+                <w:lang w:eastAsia="en-GB"/>
+              </w:rPr>
+              <w:t>.</w:t>
             </w:r>
           </w:p>
         </w:tc>
@@ -3670,7 +3944,6 @@
               <w:rPr>
                 <w:rFonts w:ascii="Calibri" w:eastAsia="Times New Roman" w:hAnsi="Calibri" w:cs="Calibri"/>
               </w:rPr>
-              <w:lastRenderedPageBreak/>
               <w:t>4.b. Comment and limitations</w:t>
             </w:r>
           </w:p>
@@ -3699,7 +3972,16 @@
               <w:pStyle w:val="MText"/>
             </w:pPr>
             <w:r>
-              <w:t xml:space="preserve">Water withdrawal as a percentage of water resources is a good indicator of pressure on limited water resources, one of the most important natural resources. However, it only partially addresses the issues related to sustainable water management. </w:t>
+              <w:t>Freshw</w:t>
+            </w:r>
+            <w:r>
+              <w:t xml:space="preserve">ater withdrawal as a percentage of </w:t>
+            </w:r>
+            <w:r>
+              <w:t>renewable fresh</w:t>
+            </w:r>
+            <w:r>
+              <w:t xml:space="preserve">water resources is a good indicator of pressure on limited water resources, one of the most important natural resources. However, it only partially addresses the issues related to sustainable water management. </w:t>
             </w:r>
           </w:p>
           <w:p>
@@ -3712,7 +3994,31 @@
               <w:pStyle w:val="MText"/>
             </w:pPr>
             <w:r>
-              <w:t xml:space="preserve">Supplementary indicators that capture the multiple dimensions of water management would combine data on water demand management, behavioural changes with regard to water use and the availability of appropriate infrastructure, and measure progress in increasing the efficiency and sustainability of water use, in particular in relation to population and economic growth. They would also recognize the different climatic environments that affect water use in countries, in particular in agriculture, which is the main user of water. Sustainability assessment is also linked to the critical thresholds fixed for this indicator and there is no universal consensus on such threshold. </w:t>
+              <w:t xml:space="preserve">Supplementary indicators that capture the multiple dimensions of water management would combine data on water demand management, behavioural changes with regard to water use and the availability of appropriate infrastructure, and measure progress in increasing the efficiency and sustainability of water use, in particular in relation to population and economic growth. They would also recognize the different climatic environments </w:t>
+            </w:r>
+            <w:r>
+              <w:lastRenderedPageBreak/>
+              <w:t>that affect water use in countries, in particular in agriculture, which is the main user of water. Sustainability assessment is also linked to the critical thresholds fixed for this indicator</w:t>
+            </w:r>
+            <w:r>
+              <w:t xml:space="preserve">. </w:t>
+            </w:r>
+            <w:proofErr w:type="gramStart"/>
+            <w:r>
+              <w:t xml:space="preserve">Although </w:t>
+            </w:r>
+            <w:r>
+              <w:t xml:space="preserve"> there</w:t>
+            </w:r>
+            <w:proofErr w:type="gramEnd"/>
+            <w:r>
+              <w:t xml:space="preserve"> is no universal consensus on such threshold</w:t>
+            </w:r>
+            <w:r>
+              <w:t>s, a proposal is presented below</w:t>
+            </w:r>
+            <w:r>
+              <w:t xml:space="preserve">. </w:t>
             </w:r>
           </w:p>
           <w:p>
@@ -3725,7 +4031,13 @@
               <w:pStyle w:val="MText"/>
             </w:pPr>
             <w:r>
-              <w:t xml:space="preserve">Trends in water withdrawal show relatively slow patterns of change. Usually, three-five years are a minimum frequency to be able to detect significant changes, as it is unlikely that the indicator would show meaningful variations from one year to the other. </w:t>
+              <w:t xml:space="preserve">Trends in </w:t>
+            </w:r>
+            <w:r>
+              <w:t>fresh</w:t>
+            </w:r>
+            <w:r>
+              <w:t xml:space="preserve">water withdrawal show relatively slow patterns of change. Usually, three-five years are a minimum frequency to be able to detect significant changes, as it is unlikely that the indicator would show meaningful variations from one year to the other. </w:t>
             </w:r>
           </w:p>
           <w:p>
@@ -3763,14 +4075,9 @@
                 <w:szCs w:val="21"/>
                 <w:lang w:eastAsia="en-GB"/>
               </w:rPr>
-              <w:t xml:space="preserve">Estimation of water withdrawal by sector is the main limitation to the computation of the indicator. Few countries actually publish water use data on a regular basis by sector. </w:t>
-            </w:r>
-          </w:p>
-          <w:p>
-            <w:pPr>
-              <w:shd w:val="clear" w:color="auto" w:fill="FFFFFF"/>
-              <w:spacing w:after="0"/>
-              <w:contextualSpacing/>
+              <w:t xml:space="preserve">Estimation of water withdrawal by sector </w:t>
+            </w:r>
+            <w:r>
               <w:rPr>
                 <w:rFonts w:eastAsia="Times New Roman" w:cs="Times New Roman"/>
                 <w:color w:val="4A4A4A"/>
@@ -3778,20 +4085,61 @@
                 <w:szCs w:val="21"/>
                 <w:lang w:eastAsia="en-GB"/>
               </w:rPr>
-            </w:pPr>
-          </w:p>
-          <w:p>
-            <w:pPr>
-              <w:pStyle w:val="MText"/>
-            </w:pPr>
-            <w:r>
-              <w:lastRenderedPageBreak/>
-              <w:t>Renewable water resources include all surface water and groundwater resources that are available on a yearly basis without consideration of the capacity to harvest and use this resource. Exploitable water resources, which refer to the volume of surface water or groundwater that is available with an occurrence of 90% of the time, are considerably less than renewable water resources, but no universal method exists to assess such exploitable water resources.</w:t>
-            </w:r>
-          </w:p>
-          <w:p>
-            <w:pPr>
-              <w:pStyle w:val="MText"/>
+              <w:t>may represent a</w:t>
+            </w:r>
+            <w:r>
+              <w:rPr>
+                <w:rFonts w:eastAsia="Times New Roman" w:cs="Times New Roman"/>
+                <w:color w:val="4A4A4A"/>
+                <w:sz w:val="21"/>
+                <w:szCs w:val="21"/>
+                <w:lang w:eastAsia="en-GB"/>
+              </w:rPr>
+              <w:t xml:space="preserve"> limitation to the computation of the indicator. Few countries actually publish water </w:t>
+            </w:r>
+            <w:r>
+              <w:rPr>
+                <w:rFonts w:eastAsia="Times New Roman" w:cs="Times New Roman"/>
+                <w:color w:val="4A4A4A"/>
+                <w:sz w:val="21"/>
+                <w:szCs w:val="21"/>
+                <w:lang w:eastAsia="en-GB"/>
+              </w:rPr>
+              <w:t>withdrawal</w:t>
+            </w:r>
+            <w:r>
+              <w:rPr>
+                <w:rFonts w:eastAsia="Times New Roman" w:cs="Times New Roman"/>
+                <w:color w:val="4A4A4A"/>
+                <w:sz w:val="21"/>
+                <w:szCs w:val="21"/>
+                <w:lang w:eastAsia="en-GB"/>
+              </w:rPr>
+              <w:t xml:space="preserve"> </w:t>
+            </w:r>
+            <w:r>
+              <w:rPr>
+                <w:rFonts w:eastAsia="Times New Roman" w:cs="Times New Roman"/>
+                <w:color w:val="4A4A4A"/>
+                <w:sz w:val="21"/>
+                <w:szCs w:val="21"/>
+                <w:lang w:eastAsia="en-GB"/>
+              </w:rPr>
+              <w:t xml:space="preserve">data on a regular basis by sector. </w:t>
+            </w:r>
+          </w:p>
+          <w:p>
+            <w:pPr>
+              <w:shd w:val="clear" w:color="auto" w:fill="FFFFFF"/>
+              <w:spacing w:after="0"/>
+              <w:contextualSpacing/>
+              <w:rPr>
+                <w:rFonts w:eastAsia="Times New Roman" w:cs="Times New Roman"/>
+                <w:color w:val="4A4A4A"/>
+                <w:sz w:val="21"/>
+                <w:szCs w:val="21"/>
+                <w:lang w:eastAsia="en-GB"/>
+              </w:rPr>
             </w:pPr>
           </w:p>
           <w:p>
@@ -3989,7 +4337,7 @@
                 <w:szCs w:val="21"/>
                 <w:lang w:eastAsia="en-GB"/>
               </w:rPr>
-              <w:t xml:space="preserve">the indicator can be higher than 100 per cent when water withdrawal includes secondary freshwater (water withdrawn previously and returned to the system), non-renewable water (fossil groundwater), when annual groundwater withdrawal is higher than annual replenishment (over-abstraction) or when water withdrawal includes part or all of the water set aside for environmental water requirements. </w:t>
+              <w:t xml:space="preserve">the indicator can be higher than 100 per cent when water withdrawal non-renewable water (fossil groundwater), when annual groundwater withdrawal is higher than annual replenishment (over-abstraction) or when water withdrawal includes part or all of the water set aside for environmental water requirements. </w:t>
             </w:r>
           </w:p>
           <w:p>
@@ -4015,7 +4363,20 @@
               </w:rPr>
             </w:pPr>
             <w:r>
-              <w:t>Some of these issues can be solved through disaggregation of the index at the level of hydrological units and by distinguishing between different use sectors. However, due to the complexity of water flows, both within a country and between countries, care should be taken not to double-count.</w:t>
+              <w:t xml:space="preserve">Some of these issues can be solved through disaggregation of the </w:t>
+            </w:r>
+            <w:r>
+              <w:t>indicator</w:t>
+            </w:r>
+            <w:r>
+              <w:t xml:space="preserve"> </w:t>
+            </w:r>
+            <w:r>
+              <w:t xml:space="preserve">at the level of hydrological units and by distinguishing between different use sectors. However, due to the complexity of </w:t>
+            </w:r>
+            <w:r>
+              <w:lastRenderedPageBreak/>
+              <w:t>water flows, both within a country and between countries, care should be taken not to double-count.</w:t>
             </w:r>
           </w:p>
         </w:tc>
@@ -4088,8 +4449,28 @@
               <w:pStyle w:val="MText"/>
             </w:pPr>
             <w:r>
-              <w:lastRenderedPageBreak/>
-              <w:t>Method of computation: The indicator is computed as the total freshwater withdrawn (TWW) divided by the difference between the total renewable freshwater resources (TRWR) and the environmental water requirements (Env.), multiplied by 100. All variables are expressed in km</w:t>
+              <w:t>Method of computation: The indicator is computed as the total freshwater withdrawn (T</w:t>
+            </w:r>
+            <w:r>
+              <w:t>F</w:t>
+            </w:r>
+            <w:r>
+              <w:t xml:space="preserve">WW) divided by the difference between the total renewable freshwater resources (TRWR) and the environmental </w:t>
+            </w:r>
+            <w:r>
+              <w:t>flow</w:t>
+            </w:r>
+            <w:r>
+              <w:t xml:space="preserve"> </w:t>
+            </w:r>
+            <w:r>
+              <w:t>requirements (E</w:t>
+            </w:r>
+            <w:r>
+              <w:t>FR</w:t>
+            </w:r>
+            <w:r>
+              <w:t>), multiplied by 100. All variables are expressed in km</w:t>
             </w:r>
             <w:r>
               <w:rPr>
@@ -4154,14 +4535,9 @@
                 <w:szCs w:val="21"/>
                 <w:lang w:eastAsia="en-GB"/>
               </w:rPr>
-              <w:t>Stress (%) = TWW / (TRWR - Env.) * 100</w:t>
-            </w:r>
-          </w:p>
-          <w:p>
-            <w:pPr>
-              <w:shd w:val="clear" w:color="auto" w:fill="FFFFFF"/>
-              <w:spacing w:after="0"/>
-              <w:contextualSpacing/>
+              <w:t>Stress (%) = T</w:t>
+            </w:r>
+            <w:r>
               <w:rPr>
                 <w:rFonts w:eastAsia="Times New Roman" w:cs="Times New Roman"/>
                 <w:color w:val="4A4A4A"/>
@@ -4169,6 +4545,51 @@
                 <w:szCs w:val="21"/>
                 <w:lang w:eastAsia="en-GB"/>
               </w:rPr>
+              <w:t>F</w:t>
+            </w:r>
+            <w:r>
+              <w:rPr>
+                <w:rFonts w:eastAsia="Times New Roman" w:cs="Times New Roman"/>
+                <w:color w:val="4A4A4A"/>
+                <w:sz w:val="21"/>
+                <w:szCs w:val="21"/>
+                <w:lang w:eastAsia="en-GB"/>
+              </w:rPr>
+              <w:t>WW / (TRWR - E</w:t>
+            </w:r>
+            <w:r>
+              <w:rPr>
+                <w:rFonts w:eastAsia="Times New Roman" w:cs="Times New Roman"/>
+                <w:color w:val="4A4A4A"/>
+                <w:sz w:val="21"/>
+                <w:szCs w:val="21"/>
+                <w:lang w:eastAsia="en-GB"/>
+              </w:rPr>
+              <w:t>FR</w:t>
+            </w:r>
+            <w:r>
+              <w:rPr>
+                <w:rFonts w:eastAsia="Times New Roman" w:cs="Times New Roman"/>
+                <w:color w:val="4A4A4A"/>
+                <w:sz w:val="21"/>
+                <w:szCs w:val="21"/>
+                <w:lang w:eastAsia="en-GB"/>
+              </w:rPr>
+              <w:t>) * 100</w:t>
+            </w:r>
+          </w:p>
+          <w:p>
+            <w:pPr>
+              <w:shd w:val="clear" w:color="auto" w:fill="FFFFFF"/>
+              <w:spacing w:after="0"/>
+              <w:contextualSpacing/>
+              <w:rPr>
+                <w:rFonts w:eastAsia="Times New Roman" w:cs="Times New Roman"/>
+                <w:color w:val="4A4A4A"/>
+                <w:sz w:val="21"/>
+                <w:szCs w:val="21"/>
+                <w:lang w:eastAsia="en-GB"/>
+              </w:rPr>
             </w:pPr>
           </w:p>
           <w:p>
@@ -4176,7 +4597,151 @@
               <w:pStyle w:val="MText"/>
             </w:pPr>
             <w:r>
-              <w:t>It is proposed to classify the level of water stress in three main categories (levels): low, high and very high. The thresholds for the indicator could be country specific, to reflect differences in climate and national water management objectives. Alternatively, uniform thresholds could be proposed using existing literature and taking into account environmental water requirements.</w:t>
+              <w:t>Following the experience of the initial five years of application of the indicator, and consistent with the approach taken during the MDG program, the threshold of 25% has been identified as the upper limit for a full and unconditional safety of water stress as assessed by the indicator 6.4.2.</w:t>
+            </w:r>
+          </w:p>
+          <w:p>
+            <w:pPr>
+              <w:pStyle w:val="MText"/>
+            </w:pPr>
+          </w:p>
+          <w:p>
+            <w:pPr>
+              <w:pStyle w:val="MText"/>
+            </w:pPr>
+            <w:r>
+              <w:t>That means on one hand, that values below 25% can be considered safe in any instance (no stress); on the other, that values above 25% should be regarded as potentially and increasingly problematic, and should be qualified and/or reduced.</w:t>
+            </w:r>
+          </w:p>
+          <w:p>
+            <w:pPr>
+              <w:pStyle w:val="MText"/>
+            </w:pPr>
+          </w:p>
+          <w:p>
+            <w:pPr>
+              <w:pStyle w:val="MText"/>
+            </w:pPr>
+            <w:r>
+              <w:t>Above 25% of water stress, four classes have been identified to signal different levels of stress severity:</w:t>
+            </w:r>
+          </w:p>
+          <w:p>
+            <w:pPr>
+              <w:pStyle w:val="MText"/>
+            </w:pPr>
+          </w:p>
+          <w:p>
+            <w:pPr>
+              <w:shd w:val="clear" w:color="auto" w:fill="FFFFFF"/>
+              <w:spacing w:after="0"/>
+              <w:contextualSpacing/>
+              <w:rPr>
+                <w:rFonts w:eastAsia="Times New Roman" w:cs="Times New Roman"/>
+                <w:color w:val="4A4A4A"/>
+                <w:sz w:val="21"/>
+                <w:szCs w:val="21"/>
+                <w:lang w:eastAsia="en-GB"/>
+              </w:rPr>
+            </w:pPr>
+            <w:r>
+              <w:rPr>
+                <w:rFonts w:eastAsia="Times New Roman" w:cs="Times New Roman"/>
+                <w:color w:val="4A4A4A"/>
+                <w:sz w:val="21"/>
+                <w:szCs w:val="21"/>
+                <w:lang w:eastAsia="en-GB"/>
+              </w:rPr>
+              <w:t>NO STRESS &lt;25% </w:t>
+            </w:r>
+          </w:p>
+          <w:p>
+            <w:pPr>
+              <w:shd w:val="clear" w:color="auto" w:fill="FFFFFF"/>
+              <w:spacing w:after="0"/>
+              <w:contextualSpacing/>
+              <w:rPr>
+                <w:rFonts w:eastAsia="Times New Roman" w:cs="Times New Roman"/>
+                <w:color w:val="4A4A4A"/>
+                <w:sz w:val="21"/>
+                <w:szCs w:val="21"/>
+                <w:lang w:eastAsia="en-GB"/>
+              </w:rPr>
+            </w:pPr>
+            <w:r>
+              <w:rPr>
+                <w:rFonts w:eastAsia="Times New Roman" w:cs="Times New Roman"/>
+                <w:color w:val="4A4A4A"/>
+                <w:sz w:val="21"/>
+                <w:szCs w:val="21"/>
+                <w:lang w:eastAsia="en-GB"/>
+              </w:rPr>
+              <w:t>LOW 25% - 50% </w:t>
+            </w:r>
+          </w:p>
+          <w:p>
+            <w:pPr>
+              <w:shd w:val="clear" w:color="auto" w:fill="FFFFFF"/>
+              <w:spacing w:after="0"/>
+              <w:contextualSpacing/>
+              <w:rPr>
+                <w:rFonts w:eastAsia="Times New Roman" w:cs="Times New Roman"/>
+                <w:color w:val="4A4A4A"/>
+                <w:sz w:val="21"/>
+                <w:szCs w:val="21"/>
+                <w:lang w:eastAsia="en-GB"/>
+              </w:rPr>
+            </w:pPr>
+            <w:r>
+              <w:rPr>
+                <w:rFonts w:eastAsia="Times New Roman" w:cs="Times New Roman"/>
+                <w:color w:val="4A4A4A"/>
+                <w:sz w:val="21"/>
+                <w:szCs w:val="21"/>
+                <w:lang w:eastAsia="en-GB"/>
+              </w:rPr>
+              <w:t>MEDIUM 50% - 75% </w:t>
+            </w:r>
+          </w:p>
+          <w:p>
+            <w:pPr>
+              <w:shd w:val="clear" w:color="auto" w:fill="FFFFFF"/>
+              <w:spacing w:after="0"/>
+              <w:contextualSpacing/>
+              <w:rPr>
+                <w:rFonts w:eastAsia="Times New Roman" w:cs="Times New Roman"/>
+                <w:color w:val="4A4A4A"/>
+                <w:sz w:val="21"/>
+                <w:szCs w:val="21"/>
+                <w:lang w:eastAsia="en-GB"/>
+              </w:rPr>
+            </w:pPr>
+            <w:r>
+              <w:rPr>
+                <w:rFonts w:eastAsia="Times New Roman" w:cs="Times New Roman"/>
+                <w:color w:val="4A4A4A"/>
+                <w:sz w:val="21"/>
+                <w:szCs w:val="21"/>
+                <w:lang w:eastAsia="en-GB"/>
+              </w:rPr>
+              <w:t>HIGH 75-100%</w:t>
+            </w:r>
+          </w:p>
+          <w:p>
+            <w:pPr>
+              <w:shd w:val="clear" w:color="auto" w:fill="FFFFFF"/>
+              <w:spacing w:after="0"/>
+              <w:contextualSpacing/>
+            </w:pPr>
+            <w:r>
+              <w:rPr>
+                <w:rFonts w:eastAsia="Times New Roman" w:cs="Times New Roman"/>
+                <w:color w:val="4A4A4A"/>
+                <w:sz w:val="21"/>
+                <w:szCs w:val="21"/>
+                <w:lang w:eastAsia="en-GB"/>
+              </w:rPr>
+              <w:t>CRITICAL &gt;100% </w:t>
             </w:r>
           </w:p>
         </w:tc>
@@ -4206,7 +4771,6 @@
               <w:rPr>
                 <w:rFonts w:ascii="Calibri" w:eastAsia="Times New Roman" w:hAnsi="Calibri" w:cs="Calibri"/>
               </w:rPr>
-              <w:lastRenderedPageBreak/>
               <w:t>4.d. Validation</w:t>
             </w:r>
           </w:p>
@@ -4348,46 +4912,33 @@
           </w:p>
           <w:p>
             <w:pPr>
+              <w:pStyle w:val="MText"/>
               <w:numPr>
                 <w:ilvl w:val="0"/>
-                <w:numId w:val="23"/>
+                <w:numId w:val="28"/>
               </w:numPr>
-              <w:shd w:val="clear" w:color="auto" w:fill="FFFFFF"/>
-              <w:spacing w:after="0" w:line="240" w:lineRule="auto"/>
-              <w:ind w:left="495"/>
-              <w:contextualSpacing/>
-              <w:outlineLvl w:val="4"/>
-              <w:rPr>
-                <w:rFonts w:eastAsia="Times New Roman" w:cs="Times New Roman"/>
+              <w:rPr>
                 <w:b/>
                 <w:bCs/>
-                <w:color w:val="1C75BC"/>
-                <w:sz w:val="21"/>
-                <w:szCs w:val="21"/>
-                <w:lang w:eastAsia="en-GB"/>
-              </w:rPr>
-            </w:pPr>
-            <w:r>
-              <w:rPr>
-                <w:rFonts w:eastAsia="Times New Roman" w:cs="Times New Roman"/>
+                <w:i/>
+                <w:iCs/>
+              </w:rPr>
+            </w:pPr>
+            <w:r>
+              <w:rPr>
                 <w:b/>
                 <w:bCs/>
-                <w:color w:val="1C75BC"/>
-                <w:sz w:val="21"/>
-                <w:szCs w:val="21"/>
-                <w:lang w:eastAsia="en-GB"/>
+                <w:i/>
+                <w:iCs/>
               </w:rPr>
               <w:t>At country level</w:t>
             </w:r>
             <w:r>
               <w:rPr>
-                <w:rFonts w:eastAsia="Times New Roman" w:cs="Times New Roman"/>
                 <w:b/>
                 <w:bCs/>
-                <w:color w:val="1C75BC"/>
-                <w:sz w:val="21"/>
-                <w:szCs w:val="21"/>
-                <w:lang w:eastAsia="en-GB"/>
+                <w:i/>
+                <w:iCs/>
               </w:rPr>
               <w:t>:</w:t>
             </w:r>
@@ -4396,7 +4947,7 @@
             <w:pPr>
               <w:shd w:val="clear" w:color="auto" w:fill="FFFFFF"/>
               <w:spacing w:after="0"/>
-              <w:ind w:left="135"/>
+              <w:ind w:left="360"/>
               <w:contextualSpacing/>
               <w:rPr>
                 <w:rFonts w:eastAsia="Times New Roman" w:cs="Times New Roman"/>
@@ -4414,7 +4965,53 @@
                 <w:szCs w:val="21"/>
                 <w:lang w:eastAsia="en-GB"/>
               </w:rPr>
-              <w:t>If scattered data are available, a methodology will be developed with regards to inter- and extrapolation</w:t>
+              <w:t>Three types of imputation are made at country level to fill in missing years in the timeseries:</w:t>
+            </w:r>
+          </w:p>
+          <w:p>
+            <w:pPr>
+              <w:pStyle w:val="MText"/>
+              <w:numPr>
+                <w:ilvl w:val="1"/>
+                <w:numId w:val="28"/>
+              </w:numPr>
+              <w:ind w:left="730"/>
+            </w:pPr>
+            <w:r>
+              <w:t>Linear imputation</w:t>
+            </w:r>
+            <w:r>
+              <w:t>: between two available data-points</w:t>
+            </w:r>
+          </w:p>
+          <w:p>
+            <w:pPr>
+              <w:pStyle w:val="MText"/>
+              <w:numPr>
+                <w:ilvl w:val="1"/>
+                <w:numId w:val="28"/>
+              </w:numPr>
+              <w:ind w:left="730"/>
+            </w:pPr>
+            <w:r>
+              <w:t>Carry forward: after the last available data-points and up to 10 years</w:t>
+            </w:r>
+          </w:p>
+          <w:p>
+            <w:pPr>
+              <w:pStyle w:val="MText"/>
+              <w:numPr>
+                <w:ilvl w:val="1"/>
+                <w:numId w:val="28"/>
+              </w:numPr>
+              <w:ind w:left="730"/>
+            </w:pPr>
+            <w:r>
+              <w:t xml:space="preserve">Vertical imputation: in case of available total freshwater withdrawal but missing disaggregation by sources, and if existing disaggregation existed for previous years, the </w:t>
+            </w:r>
+            <w:r>
+              <w:lastRenderedPageBreak/>
+              <w:t>respective ratio by sources is applied to the available total.</w:t>
             </w:r>
           </w:p>
           <w:p>
@@ -4434,46 +5031,33 @@
           </w:p>
           <w:p>
             <w:pPr>
+              <w:pStyle w:val="MText"/>
               <w:numPr>
                 <w:ilvl w:val="0"/>
-                <w:numId w:val="23"/>
+                <w:numId w:val="28"/>
               </w:numPr>
-              <w:shd w:val="clear" w:color="auto" w:fill="FFFFFF"/>
-              <w:spacing w:after="0" w:line="240" w:lineRule="auto"/>
-              <w:ind w:left="495"/>
-              <w:contextualSpacing/>
-              <w:outlineLvl w:val="4"/>
-              <w:rPr>
-                <w:rFonts w:eastAsia="Times New Roman" w:cs="Times New Roman"/>
+              <w:rPr>
                 <w:b/>
                 <w:bCs/>
-                <w:color w:val="1C75BC"/>
-                <w:sz w:val="21"/>
-                <w:szCs w:val="21"/>
-                <w:lang w:eastAsia="en-GB"/>
-              </w:rPr>
-            </w:pPr>
-            <w:r>
-              <w:rPr>
-                <w:rFonts w:eastAsia="Times New Roman" w:cs="Times New Roman"/>
+                <w:i/>
+                <w:iCs/>
+              </w:rPr>
+            </w:pPr>
+            <w:r>
+              <w:rPr>
                 <w:b/>
                 <w:bCs/>
-                <w:color w:val="1C75BC"/>
-                <w:sz w:val="21"/>
-                <w:szCs w:val="21"/>
-                <w:lang w:eastAsia="en-GB"/>
+                <w:i/>
+                <w:iCs/>
               </w:rPr>
               <w:t>At regional and global levels</w:t>
             </w:r>
             <w:r>
               <w:rPr>
-                <w:rFonts w:eastAsia="Times New Roman" w:cs="Times New Roman"/>
                 <w:b/>
                 <w:bCs/>
-                <w:color w:val="1C75BC"/>
-                <w:sz w:val="21"/>
-                <w:szCs w:val="21"/>
-                <w:lang w:eastAsia="en-GB"/>
+                <w:i/>
+                <w:iCs/>
               </w:rPr>
               <w:t>:</w:t>
             </w:r>
@@ -4482,7 +5066,6 @@
             <w:pPr>
               <w:shd w:val="clear" w:color="auto" w:fill="FFFFFF"/>
               <w:spacing w:after="0"/>
-              <w:ind w:left="135"/>
               <w:contextualSpacing/>
               <w:rPr>
                 <w:rFonts w:eastAsia="Times New Roman" w:cs="Times New Roman"/>
@@ -4500,7 +5083,27 @@
                 <w:szCs w:val="21"/>
                 <w:lang w:eastAsia="en-GB"/>
               </w:rPr>
-              <w:t>For the MDGs, latest values were used to obtain regional or global aggregates, even if not available for the same year. It is expected that through the baseline that will be produced for the SDG monitoring, data for more or less the same range of years become available.</w:t>
+              <w:t>Thanks to the imputation methods</w:t>
+            </w:r>
+            <w:r>
+              <w:rPr>
+                <w:rFonts w:eastAsia="Times New Roman" w:cs="Times New Roman"/>
+                <w:color w:val="4A4A4A"/>
+                <w:sz w:val="21"/>
+                <w:szCs w:val="21"/>
+                <w:lang w:eastAsia="en-GB"/>
+              </w:rPr>
+              <w:t xml:space="preserve"> </w:t>
+            </w:r>
+            <w:r>
+              <w:rPr>
+                <w:rFonts w:eastAsia="Times New Roman" w:cs="Times New Roman"/>
+                <w:color w:val="4A4A4A"/>
+                <w:sz w:val="21"/>
+                <w:szCs w:val="21"/>
+                <w:lang w:eastAsia="en-GB"/>
+              </w:rPr>
+              <w:t>at country level, data will be available for the whole time series (unless the latest official value was obtained more than 10 years ago).</w:t>
             </w:r>
           </w:p>
         </w:tc>
@@ -4530,6 +5133,7 @@
               <w:rPr>
                 <w:rFonts w:ascii="Calibri" w:eastAsia="Times New Roman" w:hAnsi="Calibri" w:cs="Calibri"/>
               </w:rPr>
+              <w:lastRenderedPageBreak/>
               <w:t>4.g. Regional aggregations</w:t>
             </w:r>
           </w:p>
@@ -4555,7 +5159,7 @@
           </w:p>
           <w:p>
             <w:pPr>
-              <w:shd w:val="clear" w:color="auto" w:fill="FFFFFF"/>
+              <w:shd w:val="clear" w:color="auto" w:fill="FFFFFF" w:themeFill="background1"/>
               <w:spacing w:after="0"/>
               <w:contextualSpacing/>
               <w:rPr>
@@ -4574,7 +5178,57 @@
                 <w:szCs w:val="21"/>
                 <w:lang w:eastAsia="en-GB"/>
               </w:rPr>
-              <w:t>Regional and global estimates will be done by summing up the national figures on renewable freshwater resources and total freshwater withdrawal, considering only the internal renewable water resources of each country in order to avoid double counting.</w:t>
+              <w:t>Regional and global estimates will be done by summing up the national figures on renewable freshwater resources and total freshwater withdrawal, considering only the internal renewable water resources of each country in order to avoid double counting</w:t>
+            </w:r>
+            <w:r>
+              <w:rPr>
+                <w:rFonts w:eastAsia="Times New Roman" w:cs="Times New Roman"/>
+                <w:color w:val="4A4A4A"/>
+                <w:sz w:val="21"/>
+                <w:szCs w:val="21"/>
+                <w:lang w:eastAsia="en-GB"/>
+              </w:rPr>
+              <w:t>,</w:t>
+            </w:r>
+            <w:r>
+              <w:rPr>
+                <w:rFonts w:eastAsia="Times New Roman" w:cs="Times New Roman"/>
+                <w:color w:val="4A4A4A"/>
+                <w:sz w:val="21"/>
+                <w:szCs w:val="21"/>
+                <w:lang w:eastAsia="en-GB"/>
+              </w:rPr>
+              <w:t xml:space="preserve"> </w:t>
+            </w:r>
+            <w:r>
+              <w:rPr>
+                <w:rFonts w:eastAsia="Times New Roman" w:cs="Times New Roman"/>
+                <w:color w:val="4A4A4A"/>
+                <w:sz w:val="21"/>
+                <w:szCs w:val="21"/>
+                <w:lang w:eastAsia="en-GB"/>
+              </w:rPr>
+              <w:t xml:space="preserve">and the external renewable freshwater resources of the region as a whole if any. </w:t>
+            </w:r>
+            <w:r>
+              <w:rPr>
+                <w:rFonts w:eastAsia="Times New Roman"/>
+                <w:color w:val="4A4A4A"/>
+                <w:sz w:val="21"/>
+                <w:szCs w:val="21"/>
+                <w:lang w:eastAsia="en-GB"/>
+              </w:rPr>
+              <w:t>In case of regional aggregation without physical continuity (such as income groupings or Least Developed Countries group, etc.), total renewable water resources are summed up.</w:t>
+            </w:r>
+            <w:r>
+              <w:rPr>
+                <w:rFonts w:eastAsia="Times New Roman" w:cs="Times New Roman"/>
+                <w:color w:val="4A4A4A"/>
+                <w:sz w:val="21"/>
+                <w:szCs w:val="21"/>
+                <w:lang w:eastAsia="en-GB"/>
+              </w:rPr>
+              <w:t xml:space="preserve"> The EFR at regional level is estimated as the average of the countries’ EFRs, in percentage, and applied to the regional water resources.</w:t>
             </w:r>
           </w:p>
         </w:tc>
@@ -4632,11 +5286,7 @@
               <w:pStyle w:val="MText"/>
             </w:pPr>
             <w:r>
-              <w:t xml:space="preserve">This indicator provides an estimate of pressure by all sectors on the country’s renewable freshwater resources. A low level of water stress indicates a situation where the combined withdrawal by all sectors is marginal in relation to the resources, and has therefore little potential impact on the sustainability of the resources or on the potential competition between users. A high level of water stress indicates a situation where the combined withdrawal by all sectors represents a substantial share of the total renewable freshwater resources, with potentially larger </w:t>
-            </w:r>
-            <w:r>
-              <w:lastRenderedPageBreak/>
-              <w:t>impacts on the sustainability of the resources and potential situations of conflicts and competition between users.</w:t>
+              <w:t>This indicator provides an estimate of pressure by all sectors on the country’s renewable freshwater resources. A low level of water stress indicates a situation where the combined withdrawal by all sectors is marginal in relation to the resources, and has therefore little potential impact on the sustainability of the resources or on the potential competition between users. A high level of water stress indicates a situation where the combined withdrawal by all sectors represents a substantial share of the total renewable freshwater resources, with potentially larger impacts on the sustainability of the resources and potential situations of conflicts and competition between users.</w:t>
             </w:r>
           </w:p>
           <w:p>
@@ -4657,7 +5307,8 @@
           </w:p>
           <w:p>
             <w:pPr>
-              <w:pStyle w:val="MText"/>
+              <w:shd w:val="clear" w:color="auto" w:fill="FFFFFF"/>
+              <w:spacing w:after="0" w:line="240" w:lineRule="auto"/>
               <w:rPr>
                 <w:b/>
               </w:rPr>
@@ -4671,7 +5322,8 @@
           </w:p>
           <w:p>
             <w:pPr>
-              <w:pStyle w:val="MText"/>
+              <w:shd w:val="clear" w:color="auto" w:fill="FFFFFF"/>
+              <w:spacing w:after="0" w:line="240" w:lineRule="auto"/>
               <w:rPr>
                 <w:b/>
               </w:rPr>
@@ -4680,7 +5332,19 @@
               <w:rPr>
                 <w:b/>
               </w:rPr>
-              <w:t>Total freshwater withdrawal (TWW)</w:t>
+              <w:t>Total freshwater withdrawal (T</w:t>
+            </w:r>
+            <w:r>
+              <w:rPr>
+                <w:b/>
+              </w:rPr>
+              <w:t>F</w:t>
+            </w:r>
+            <w:r>
+              <w:rPr>
+                <w:b/>
+              </w:rPr>
+              <w:t>WW)</w:t>
             </w:r>
           </w:p>
           <w:p>
@@ -4763,60 +5427,38 @@
           <w:p>
             <w:pPr>
               <w:pStyle w:val="MText"/>
-              <w:jc w:val="center"/>
-            </w:pPr>
-            <w:r>
-              <w:rPr>
-                <w:noProof/>
-              </w:rPr>
-              <w:drawing>
-                <wp:inline distT="0" distB="0" distL="0" distR="0" wp14:anchorId="1C50F5C6" wp14:editId="55A72518">
-                  <wp:extent cx="1847850" cy="317500"/>
-                  <wp:effectExtent l="0" t="0" r="0" b="6350"/>
-                  <wp:docPr id="4" name="Picture 4"/>
-                  <wp:cNvGraphicFramePr>
-                    <a:graphicFrameLocks xmlns:a="http://schemas.openxmlformats.org/drawingml/2006/main" noChangeAspect="1"/>
-                  </wp:cNvGraphicFramePr>
-                  <a:graphic xmlns:a="http://schemas.openxmlformats.org/drawingml/2006/main">
-                    <a:graphicData uri="http://schemas.openxmlformats.org/drawingml/2006/picture">
-                      <pic:pic xmlns:pic="http://schemas.openxmlformats.org/drawingml/2006/picture">
-                        <pic:nvPicPr>
-                          <pic:cNvPr id="0" name="Picture 5"/>
-                          <pic:cNvPicPr>
-                            <a:picLocks noChangeAspect="1" noChangeArrowheads="1"/>
-                          </pic:cNvPicPr>
-                        </pic:nvPicPr>
-                        <pic:blipFill>
-                          <a:blip r:embed="rId12" cstate="print">
-                            <a:extLst>
-                              <a:ext uri="{28A0092B-C50C-407E-A947-70E740481C1C}">
-                                <a14:useLocalDpi xmlns:a14="http://schemas.microsoft.com/office/drawing/2010/main" val="0"/>
-                              </a:ext>
-                            </a:extLst>
-                          </a:blip>
-                          <a:srcRect/>
-                          <a:stretch>
-                            <a:fillRect/>
-                          </a:stretch>
-                        </pic:blipFill>
-                        <pic:spPr bwMode="auto">
-                          <a:xfrm>
-                            <a:off x="0" y="0"/>
-                            <a:ext cx="1847850" cy="317500"/>
-                          </a:xfrm>
-                          <a:prstGeom prst="rect">
-                            <a:avLst/>
-                          </a:prstGeom>
-                          <a:noFill/>
-                          <a:ln>
-                            <a:noFill/>
-                          </a:ln>
-                        </pic:spPr>
-                      </pic:pic>
-                    </a:graphicData>
-                  </a:graphic>
-                </wp:inline>
-              </w:drawing>
+            </w:pPr>
+          </w:p>
+          <w:p>
+            <w:pPr>
+              <w:pStyle w:val="MText"/>
+              <w:rPr>
+                <w:i/>
+                <w:iCs/>
+              </w:rPr>
+            </w:pPr>
+            <w:r>
+              <w:rPr>
+                <w:i/>
+                <w:iCs/>
+              </w:rPr>
+              <w:t>Water Stress (%) = TFWW</w:t>
+            </w:r>
+            <w:proofErr w:type="gramStart"/>
+            <w:r>
+              <w:rPr>
+                <w:i/>
+                <w:iCs/>
+              </w:rPr>
+              <w:t>/(</w:t>
+            </w:r>
+            <w:proofErr w:type="gramEnd"/>
+            <w:r>
+              <w:rPr>
+                <w:i/>
+                <w:iCs/>
+              </w:rPr>
+              <w:t>TRWR – EFR) *100</w:t>
             </w:r>
           </w:p>
           <w:p>
@@ -4848,6 +5490,7 @@
                 <w:i/>
                 <w:iCs/>
               </w:rPr>
+              <w:lastRenderedPageBreak/>
               <w:t>Understanding AQUASTAT - FAO's global water information system</w:t>
             </w:r>
             <w:r>
@@ -4871,7 +5514,7 @@
             <w:r>
               <w:br/>
             </w:r>
-            <w:hyperlink r:id="rId13" w:history="1">
+            <w:hyperlink r:id="rId12" w:history="1">
               <w:r>
                 <w:rPr>
                   <w:rStyle w:val="Hyperlink"/>
@@ -4889,6 +5532,57 @@
             <w:pPr>
               <w:pStyle w:val="MText"/>
               <w:rPr>
+                <w:b/>
+              </w:rPr>
+            </w:pPr>
+            <w:r>
+              <w:rPr>
+                <w:b/>
+              </w:rPr>
+              <w:t>Incorporating environmental flows into “water stress” indicator 6.4.2 - Guidelines for a minimum standard method for global reporting.</w:t>
+            </w:r>
+          </w:p>
+          <w:p>
+            <w:pPr>
+              <w:pStyle w:val="MText"/>
+            </w:pPr>
+            <w:r>
+              <w:t xml:space="preserve">These guidelines are intended to assist countries to participate in the assessment of SDG 6.4.2 on water stress by contributing data and information on environmental flows (EF). They provide a minimum standard method, principally based on the Global Environmental Flows Information System (GEFIS), which is accessible via </w:t>
+            </w:r>
+            <w:hyperlink r:id="rId13" w:history="1">
+              <w:r>
+                <w:rPr>
+                  <w:rStyle w:val="Hyperlink"/>
+                </w:rPr>
+                <w:t>http://eflows.iwmi.org</w:t>
+              </w:r>
+            </w:hyperlink>
+            <w:r>
+              <w:t>.</w:t>
+            </w:r>
+          </w:p>
+          <w:p>
+            <w:pPr>
+              <w:pStyle w:val="MText"/>
+            </w:pPr>
+            <w:hyperlink r:id="rId14" w:history="1">
+              <w:r>
+                <w:rPr>
+                  <w:rStyle w:val="Hyperlink"/>
+                </w:rPr>
+                <w:t>https://www.unwater.org/app/uploads/2019/01/SDG6_EF_LOW2.pdf</w:t>
+              </w:r>
+            </w:hyperlink>
+          </w:p>
+          <w:p>
+            <w:pPr>
+              <w:pStyle w:val="MText"/>
+            </w:pPr>
+          </w:p>
+          <w:p>
+            <w:pPr>
+              <w:pStyle w:val="MText"/>
+              <w:rPr>
                 <w:u w:val="single"/>
               </w:rPr>
             </w:pPr>
@@ -4908,7 +5602,7 @@
               </w:rPr>
               <w:br/>
             </w:r>
-            <w:hyperlink r:id="rId14" w:history="1">
+            <w:hyperlink r:id="rId15" w:history="1">
               <w:r>
                 <w:rPr>
                   <w:rStyle w:val="Hyperlink"/>
@@ -4959,7 +5653,7 @@
             <w:r>
               <w:br/>
             </w:r>
-            <w:hyperlink r:id="rId15" w:history="1">
+            <w:hyperlink r:id="rId16" w:history="1">
               <w:r>
                 <w:rPr>
                   <w:rStyle w:val="Hyperlink"/>
@@ -4984,6 +5678,7 @@
                 <w:i/>
                 <w:iCs/>
               </w:rPr>
+              <w:lastRenderedPageBreak/>
               <w:t>Cooling water for energy generation and its impact on national-level water statistics</w:t>
             </w:r>
             <w:r>
@@ -5006,7 +5701,7 @@
             <w:r>
               <w:br/>
             </w:r>
-            <w:hyperlink r:id="rId16" w:history="1">
+            <w:hyperlink r:id="rId17" w:history="1">
               <w:r>
                 <w:rPr>
                   <w:rStyle w:val="Hyperlink"/>
@@ -5053,7 +5748,7 @@
             <w:r>
               <w:br/>
             </w:r>
-            <w:hyperlink r:id="rId17" w:history="1">
+            <w:hyperlink r:id="rId18" w:history="1">
               <w:r>
                 <w:rPr>
                   <w:rStyle w:val="Hyperlink"/>
@@ -5099,7 +5794,7 @@
             <w:r>
               <w:br/>
             </w:r>
-            <w:hyperlink r:id="rId18" w:history="1">
+            <w:hyperlink r:id="rId19" w:history="1">
               <w:r>
                 <w:rPr>
                   <w:rStyle w:val="Hyperlink"/>
@@ -5117,7 +5812,47 @@
             <w:pPr>
               <w:pStyle w:val="MText"/>
               <w:rPr>
+                <w:rStyle w:val="Hyperlink"/>
+                <w:rFonts w:eastAsiaTheme="minorEastAsia" w:cstheme="minorBidi"/>
+                <w:sz w:val="22"/>
+                <w:szCs w:val="22"/>
+                <w:lang w:eastAsia="zh-CN"/>
+              </w:rPr>
+            </w:pPr>
+            <w:r>
+              <w:rPr>
+                <w:b/>
+                <w:bCs/>
+              </w:rPr>
+              <w:t>FAO-AQUASTAT questionnaire on water and agriculture</w:t>
+            </w:r>
+            <w:r>
+              <w:br/>
+              <w:t>These annual Guidelines and questionnaires have been prepared specifically designed to collect the SDG 6.4. related water variables, and therefore to update the core variables in AQUASTAT database.</w:t>
+            </w:r>
+            <w:r>
+              <w:br/>
+            </w:r>
+            <w:hyperlink r:id="rId20">
+              <w:r>
+                <w:rPr>
+                  <w:rStyle w:val="Hyperlink"/>
+                </w:rPr>
+                <w:t>http://www.fao.org/aquastat/en/overview/methodology/</w:t>
+              </w:r>
+            </w:hyperlink>
+          </w:p>
+          <w:p>
+            <w:pPr>
+              <w:pStyle w:val="MText"/>
+            </w:pPr>
+          </w:p>
+          <w:p>
+            <w:pPr>
+              <w:pStyle w:val="MText"/>
+              <w:rPr>
                 <w:u w:val="single"/>
+                <w:lang w:val="fr-FR"/>
               </w:rPr>
             </w:pPr>
             <w:r>
@@ -5127,89 +5862,17 @@
                 <w:i/>
                 <w:iCs/>
               </w:rPr>
-              <w:t>Country survey on water use for agriculture and rural development</w:t>
+              <w:t>International Recommendations for Water Statistics</w:t>
             </w:r>
             <w:r>
               <w:rPr>
                 <w:b/>
                 <w:bCs/>
-                <w:i/>
-                <w:iCs/>
               </w:rPr>
               <w:br/>
-              <w:t>Questionnaire for water survey</w:t>
-            </w:r>
-            <w:r>
-              <w:rPr>
-                <w:b/>
-                <w:bCs/>
-              </w:rPr>
-              <w:br/>
-            </w:r>
-            <w:r>
-              <w:t>These Guidelines and Questionnaire have been prepared for the updating of the data and country profiles in AQUASTAT.</w:t>
-            </w:r>
-            <w:r>
-              <w:br/>
-            </w:r>
-            <w:hyperlink r:id="rId19" w:history="1">
-              <w:r>
-                <w:rPr>
-                  <w:rStyle w:val="Hyperlink"/>
-                </w:rPr>
-                <w:t>http://www.fao.org/nr/water/aquastat/sets/aq-5yr-quest_eng.xls</w:t>
-              </w:r>
-            </w:hyperlink>
-            <w:r>
-              <w:rPr>
-                <w:u w:val="single"/>
-              </w:rPr>
-              <w:br/>
-            </w:r>
-            <w:hyperlink r:id="rId20" w:history="1">
-              <w:r>
-                <w:rPr>
-                  <w:rStyle w:val="Hyperlink"/>
-                </w:rPr>
-                <w:t>http://www.fao.org/nr/water/aquastat/sets/aq-5yr-guide_eng.pdf</w:t>
-              </w:r>
-            </w:hyperlink>
-          </w:p>
-          <w:p>
-            <w:pPr>
-              <w:pStyle w:val="MText"/>
-            </w:pPr>
-          </w:p>
-          <w:p>
-            <w:pPr>
-              <w:pStyle w:val="MText"/>
-              <w:rPr>
-                <w:u w:val="single"/>
-                <w:lang w:val="fr-FR"/>
-              </w:rPr>
-            </w:pPr>
-            <w:r>
-              <w:rPr>
-                <w:b/>
-                <w:bCs/>
-                <w:i/>
-                <w:iCs/>
-              </w:rPr>
-              <w:t>International Recommendations for Water Statistics</w:t>
-            </w:r>
-            <w:r>
-              <w:rPr>
-                <w:b/>
-                <w:bCs/>
-              </w:rPr>
-              <w:br/>
-            </w:r>
-            <w:r>
-              <w:t xml:space="preserve">The International Recommendations for Water Statistics (IRWS) were developed to help strengthen national information systems </w:t>
-            </w:r>
-            <w:r>
-              <w:lastRenderedPageBreak/>
-              <w:t>for water in support of design and evaluation of Integrated Water Resources Management (IWRM) policies.</w:t>
+            </w:r>
+            <w:r>
+              <w:t>The International Recommendations for Water Statistics (IRWS) were developed to help strengthen national information systems for water in support of design and evaluation of Integrated Water Resources Management (IWRM) policies.</w:t>
             </w:r>
             <w:r>
               <w:br/>
@@ -5248,6 +5911,7 @@
                 <w:iCs/>
                 <w:lang w:val="fr-FR"/>
               </w:rPr>
+              <w:lastRenderedPageBreak/>
               <w:t xml:space="preserve">UNSD/UNEP Questionnaire on </w:t>
             </w:r>
             <w:proofErr w:type="spellStart"/>
@@ -5521,101 +6185,83 @@
             <w:pPr>
               <w:pStyle w:val="MText"/>
             </w:pPr>
+            <w:proofErr w:type="gramStart"/>
+            <w:r>
+              <w:t>Also</w:t>
+            </w:r>
+            <w:proofErr w:type="gramEnd"/>
+            <w:r>
+              <w:t xml:space="preserve"> during the validation process each new data-point is compared to other data already available for this variable in other years or in the same year. If it is impossible to harmonize or reconcile the different data, then one or the other data-point has to be deleted from the database. </w:t>
+            </w:r>
+          </w:p>
+          <w:p>
+            <w:pPr>
+              <w:pStyle w:val="MText"/>
+            </w:pPr>
+          </w:p>
+          <w:p>
+            <w:pPr>
+              <w:pStyle w:val="MText"/>
+            </w:pPr>
             <w:r>
               <w:t xml:space="preserve">During uploading into the Main Database, another validation process takes place, using a set of about 300 validation rules. Of these, about 100 rules are obligatory rules, which means that if the data-point doesn't obey this rule, the validation process cannot go on. For example, the cultivated area of a country cannot be larger than the total area of the country. The other set of about 200 validation rules are warning signs for the person doing the validation. For example, in general the area equipped for irrigation using surface irrigation technology is at least half of the total area equipped for irrigation. However, in some countries the localized irrigation area or the sprinkler irrigation area might be larger than the surface irrigation area. If this is the case, then a warning pops up during validation for the analyst to check whether for this country it is possible. </w:t>
             </w:r>
+          </w:p>
+          <w:p>
+            <w:pPr>
+              <w:pStyle w:val="MText"/>
+            </w:pPr>
+          </w:p>
+          <w:p>
+            <w:pPr>
+              <w:pStyle w:val="MText"/>
+            </w:pPr>
+            <w:r>
+              <w:t xml:space="preserve">Beyond the usual AQUASTAT validation described above, in the compilation of the indicator countries will be encouraged and supported in setting up their own quality control system, </w:t>
+            </w:r>
+            <w:r>
+              <w:lastRenderedPageBreak/>
+              <w:t>ensuring that all data used in the computation are checked, and that consistency is kept over the years to ensure comparability and robust identification of trends.</w:t>
+            </w:r>
+          </w:p>
+          <w:p>
+            <w:pPr>
+              <w:pStyle w:val="MText"/>
+            </w:pPr>
+          </w:p>
+          <w:p>
+            <w:pPr>
+              <w:pStyle w:val="MText"/>
+            </w:pPr>
+            <w:r>
+              <w:t>The indicator requires data from different sectors of expertise. Internationally, they are available of different datasets from various institutions, such as FAO, UNSD and IWMI. Each of these institutions has its own established mechanism to consult and validate the data with the countries.</w:t>
+            </w:r>
+          </w:p>
+          <w:p>
+            <w:pPr>
+              <w:pStyle w:val="MText"/>
+            </w:pPr>
+          </w:p>
+          <w:p>
+            <w:pPr>
+              <w:pStyle w:val="MText"/>
+            </w:pPr>
+            <w:r>
+              <w:t xml:space="preserve">For the data deriving from FAOSTAT and AQUASTAT, data are collected in countries through surveys consisting of data collection and country description by means of a </w:t>
+            </w:r>
             <w:proofErr w:type="gramStart"/>
             <w:r>
-              <w:t>Also</w:t>
+              <w:t>detailed questionnaires</w:t>
             </w:r>
             <w:proofErr w:type="gramEnd"/>
             <w:r>
-              <w:t xml:space="preserve"> during the validation process each new data-point is compared to other data already available for this variable in other years or in the same year. If it is impossible to harmonize or reconcile the different data, then one or the other data-point has to be deleted from the database. </w:t>
-            </w:r>
-          </w:p>
-          <w:p>
-            <w:pPr>
-              <w:pStyle w:val="MText"/>
-              <w:rPr>
-                <w:u w:val="single"/>
-              </w:rPr>
-            </w:pPr>
-            <w:hyperlink r:id="rId25" w:history="1">
-              <w:r>
-                <w:rPr>
-                  <w:rStyle w:val="Hyperlink"/>
-                </w:rPr>
-                <w:t>http://www.fao.org/nr/water/aquastat/sets/WhyDBisEmpty_eng.pdf</w:t>
-              </w:r>
-            </w:hyperlink>
-            <w:r>
-              <w:rPr>
-                <w:u w:val="single"/>
-              </w:rPr>
-              <w:br/>
-            </w:r>
-            <w:hyperlink r:id="rId26" w:history="1">
-              <w:r>
-                <w:rPr>
-                  <w:rStyle w:val="Hyperlink"/>
-                </w:rPr>
-                <w:t>http://www.fao.org/nr/water/aquastat/About_us/index3.stm</w:t>
-              </w:r>
-            </w:hyperlink>
-          </w:p>
-          <w:p>
-            <w:pPr>
-              <w:pStyle w:val="MText"/>
-            </w:pPr>
-          </w:p>
-          <w:p>
-            <w:pPr>
-              <w:pStyle w:val="MText"/>
-            </w:pPr>
-            <w:r>
-              <w:t>Beyond the usual AQUASTAT validation described above, in the compilation of the indicator countries will be encouraged and supported in setting up their own quality control system, ensuring that all data used in the computation are checked, and that consistency is kept over the years to ensure comparability and robust identification of trends.</w:t>
-            </w:r>
-          </w:p>
-          <w:p>
-            <w:pPr>
-              <w:pStyle w:val="MText"/>
-            </w:pPr>
-          </w:p>
-          <w:p>
-            <w:pPr>
-              <w:pStyle w:val="MText"/>
-            </w:pPr>
-            <w:r>
-              <w:t>The indicator requires data from different sectors of expertise. Internationally, they are available of different datasets from various institutions, such as FAO, UNSD and IWMI. Each of these institutions has its own established mechanism to consult and validate the data with the countries.</w:t>
-            </w:r>
-          </w:p>
-          <w:p>
-            <w:pPr>
-              <w:pStyle w:val="MText"/>
-            </w:pPr>
-          </w:p>
-          <w:p>
-            <w:pPr>
-              <w:pStyle w:val="MText"/>
-            </w:pPr>
-            <w:r>
-              <w:t xml:space="preserve">For the data deriving from FAOSTAT and AQUASTAT, data are collected in countries through surveys consisting of data collection and country description by means of a </w:t>
-            </w:r>
-            <w:proofErr w:type="gramStart"/>
-            <w:r>
-              <w:t>detailed questionnaires</w:t>
-            </w:r>
-            <w:proofErr w:type="gramEnd"/>
-            <w:r>
-              <w:t xml:space="preserve"> were the source reference and comments are associated with each value, through national resource persons. Critical analysis of information and data processing is done by FAO staff. Data are then organized in standard data tables, and feedback and approval </w:t>
-            </w:r>
-            <w:proofErr w:type="gramStart"/>
-            <w:r>
-              <w:t>is</w:t>
-            </w:r>
-            <w:proofErr w:type="gramEnd"/>
-            <w:r>
-              <w:t xml:space="preserve"> sought from national institutions before publication and dissemination.</w:t>
+              <w:t xml:space="preserve"> were the source reference and comments are associated with each value, through </w:t>
+            </w:r>
+            <w:r>
+              <w:t xml:space="preserve">officially nominated </w:t>
+            </w:r>
+            <w:r>
+              <w:t xml:space="preserve">national resource persons. Critical analysis of information and data processing is done by FAO staff. </w:t>
             </w:r>
           </w:p>
           <w:p>
@@ -5747,7 +6393,6 @@
             <w:bookmarkStart w:id="24" w:name="_Toc36812689"/>
             <w:bookmarkStart w:id="25" w:name="_Toc36813076"/>
             <w:r>
-              <w:lastRenderedPageBreak/>
               <w:t>5</w:t>
             </w:r>
             <w:r>
@@ -5919,13 +6564,20 @@
             <w:r>
               <w:t>Asia and Pacific 2</w:t>
             </w:r>
+            <w:r>
+              <w:t>3</w:t>
+            </w:r>
           </w:p>
           <w:p>
             <w:pPr>
               <w:pStyle w:val="MText"/>
             </w:pPr>
             <w:r>
-              <w:t>Africa 6</w:t>
+              <w:lastRenderedPageBreak/>
+              <w:t xml:space="preserve">Africa </w:t>
+            </w:r>
+            <w:r>
+              <w:t>18</w:t>
             </w:r>
           </w:p>
           <w:p>
@@ -5933,7 +6585,10 @@
               <w:pStyle w:val="MText"/>
             </w:pPr>
             <w:r>
-              <w:t>Latin America and the Caribbean 16</w:t>
+              <w:t>Latin America and the Caribbean 1</w:t>
+            </w:r>
+            <w:r>
+              <w:t>7</w:t>
             </w:r>
           </w:p>
           <w:p>
@@ -5941,7 +6596,10 @@
               <w:pStyle w:val="MText"/>
             </w:pPr>
             <w:r>
-              <w:t>Europe, North America, Australia, New Zealand and Japan 24</w:t>
+              <w:t xml:space="preserve">Europe, North America, Australia, New Zealand and Japan </w:t>
+            </w:r>
+            <w:r>
+              <w:t>41</w:t>
             </w:r>
           </w:p>
           <w:p>
@@ -6030,7 +6688,16 @@
               <w:pStyle w:val="MText"/>
             </w:pPr>
             <w:r>
-              <w:t xml:space="preserve">1961-2015 (Discontinuous, depending on country) </w:t>
+              <w:t>1961-201</w:t>
+            </w:r>
+            <w:r>
+              <w:t>7</w:t>
+            </w:r>
+            <w:r>
+              <w:t xml:space="preserve"> (Discontinuous, depending on country) </w:t>
+            </w:r>
+            <w:r>
+              <w:t>Data are interpolated to create timelines.</w:t>
             </w:r>
           </w:p>
           <w:p>
@@ -6062,7 +6729,28 @@
               <w:pStyle w:val="MText"/>
             </w:pPr>
             <w:r>
-              <w:t xml:space="preserve">To compute this indicator sectoral data are needed. The indicator can be disaggregated to show the respective contribution of different sectors to the country’s water stress, and therefore the relative importance of actions needed to contain water demand in the different sectors (agriculture, municipalities and industry). </w:t>
+              <w:t xml:space="preserve">Although the indicator is based on total water volumes, </w:t>
+            </w:r>
+            <w:r>
+              <w:t>sectoral data are needed</w:t>
+            </w:r>
+            <w:r>
+              <w:t xml:space="preserve"> to be able to </w:t>
+            </w:r>
+            <w:r>
+              <w:t>disaggregate</w:t>
+            </w:r>
+            <w:r>
+              <w:t xml:space="preserve"> it in order</w:t>
+            </w:r>
+            <w:r>
+              <w:t xml:space="preserve"> to show the respective contribution of different sectors to the country’s water stress, and therefore the relative importance of actions needed to contain water demand in the different sectors (agriculture, </w:t>
+            </w:r>
+            <w:r>
+              <w:t>services,</w:t>
+            </w:r>
+            <w:r>
+              <w:t xml:space="preserve"> and industry). </w:t>
             </w:r>
           </w:p>
           <w:p>
@@ -6075,7 +6763,13 @@
               <w:pStyle w:val="MText"/>
             </w:pPr>
             <w:r>
-              <w:t>At national level, water resources and withdrawal are estimated or measured at the level of appropriate hydrological units (river basins, aquifers). It is therefore possible to obtain a geographical distribution of water stress by hydrological unit, thus allowing for more targeted response in terms of water demand management.</w:t>
+              <w:t>At national level, water resources and withdrawal</w:t>
+            </w:r>
+            <w:r>
+              <w:t>s</w:t>
+            </w:r>
+            <w:r>
+              <w:t xml:space="preserve"> are estimated or measured at the level of appropriate hydrological units (river basins, aquifers). It is therefore possible to obtain a geographical distribution of water stress by hydrological unit, thus allowing for more targeted response in terms of water demand management.</w:t>
             </w:r>
           </w:p>
         </w:tc>
@@ -6294,7 +6988,35 @@
                 <w:rStyle w:val="MTextChar"/>
                 <w:rFonts w:eastAsiaTheme="minorHAnsi"/>
               </w:rPr>
-              <w:t>Differences might occur due to the following, amongst others: For national estimates incoming water is counted as being part of the country’s available water resources, while global estimates can only be done by adding up the internal renewable water resources</w:t>
+              <w:t xml:space="preserve">Differences might occur due to the following, amongst others: For national estimates incoming </w:t>
+            </w:r>
+            <w:r>
+              <w:rPr>
+                <w:rStyle w:val="MTextChar"/>
+                <w:rFonts w:eastAsiaTheme="minorHAnsi"/>
+              </w:rPr>
+              <w:t>fresh</w:t>
+            </w:r>
+            <w:r>
+              <w:rPr>
+                <w:rStyle w:val="MTextChar"/>
+                <w:rFonts w:eastAsiaTheme="minorHAnsi"/>
+              </w:rPr>
+              <w:t xml:space="preserve">water is counted as being part of the country’s available </w:t>
+            </w:r>
+            <w:r>
+              <w:rPr>
+                <w:rStyle w:val="MTextChar"/>
+                <w:rFonts w:eastAsiaTheme="minorHAnsi"/>
+              </w:rPr>
+              <w:t>fresh</w:t>
+            </w:r>
+            <w:r>
+              <w:rPr>
+                <w:rStyle w:val="MTextChar"/>
+                <w:rFonts w:eastAsiaTheme="minorHAnsi"/>
+              </w:rPr>
+              <w:t>water resources, while global estimates can only be done by adding up the internal renewable water resources</w:t>
             </w:r>
             <w:r>
               <w:rPr>
@@ -6311,8 +7033,27 @@
                 <w:rStyle w:val="MTextChar"/>
                 <w:rFonts w:eastAsiaTheme="minorHAnsi"/>
               </w:rPr>
-              <w:lastRenderedPageBreak/>
               <w:t>(water generated within the country) of all countries in order to avoid double counting.</w:t>
+            </w:r>
+            <w:r>
+              <w:rPr>
+                <w:rFonts w:eastAsia="Times New Roman" w:cs="Times New Roman"/>
+                <w:color w:val="4A4A4A"/>
+                <w:sz w:val="21"/>
+                <w:szCs w:val="21"/>
+                <w:lang w:eastAsia="en-GB"/>
+              </w:rPr>
+              <w:t xml:space="preserve"> </w:t>
+            </w:r>
+            <w:r>
+              <w:rPr>
+                <w:rFonts w:eastAsia="Times New Roman" w:cs="Times New Roman"/>
+                <w:color w:val="4A4A4A"/>
+                <w:sz w:val="21"/>
+                <w:szCs w:val="21"/>
+                <w:lang w:eastAsia="en-GB"/>
+              </w:rPr>
+              <w:t>Moreover, external freshwater resources are computed according to treaties, if present, which may lead to different values with respect to the actual freshwater resources assessed through hydrology.</w:t>
             </w:r>
           </w:p>
         </w:tc>
@@ -6361,6 +7102,7 @@
             <w:bookmarkStart w:id="33" w:name="_Toc36812691"/>
             <w:bookmarkStart w:id="34" w:name="_Toc36813078"/>
             <w:r>
+              <w:lastRenderedPageBreak/>
               <w:t>7. References and documentation</w:t>
             </w:r>
             <w:bookmarkEnd w:id="31"/>
@@ -6503,19 +7245,6 @@
           </w:p>
           <w:p>
             <w:pPr>
-              <w:pStyle w:val="MText"/>
-            </w:pPr>
-            <w:hyperlink r:id="rId27" w:history="1">
-              <w:r>
-                <w:rPr>
-                  <w:rStyle w:val="Hyperlink"/>
-                </w:rPr>
-                <w:t>www.fao.org/nr/aquastat</w:t>
-              </w:r>
-            </w:hyperlink>
-          </w:p>
-          <w:p>
-            <w:pPr>
               <w:shd w:val="clear" w:color="auto" w:fill="FFFFFF"/>
               <w:spacing w:after="0"/>
               <w:contextualSpacing/>
@@ -6529,32 +7258,59 @@
                 <w:lang w:eastAsia="en-GB"/>
               </w:rPr>
             </w:pPr>
-          </w:p>
-          <w:p>
-            <w:pPr>
-              <w:pStyle w:val="MSubHeader"/>
-            </w:pPr>
-            <w:r>
-              <w:t>References:</w:t>
-            </w:r>
-          </w:p>
-          <w:p>
-            <w:pPr>
-              <w:pStyle w:val="MText"/>
-            </w:pPr>
-            <w:r>
-              <w:t xml:space="preserve">Food and Agricultural Organization of the United Nations (FAO). AQUASTAT, FAO's Global Water Information System. Rome. Website </w:t>
-            </w:r>
-            <w:hyperlink r:id="rId28" w:history="1">
+            <w:hyperlink r:id="rId25" w:history="1">
               <w:r>
                 <w:rPr>
                   <w:rStyle w:val="Hyperlink"/>
                 </w:rPr>
-                <w:t>http://www.fao.org/nr/aquastat</w:t>
+                <w:t>http://www.fao.org/aquastat/en/</w:t>
               </w:r>
             </w:hyperlink>
             <w:r>
-              <w:t xml:space="preserve">. </w:t>
+              <w:rPr>
+                <w:rFonts w:eastAsia="Times New Roman" w:cs="Times New Roman"/>
+                <w:color w:val="4A4A4A"/>
+                <w:sz w:val="21"/>
+                <w:szCs w:val="21"/>
+                <w:lang w:eastAsia="en-GB"/>
+              </w:rPr>
+              <w:t xml:space="preserve"> </w:t>
+            </w:r>
+          </w:p>
+          <w:p>
+            <w:pPr>
+              <w:pStyle w:val="MText"/>
+              <w:rPr>
+                <w:b/>
+                <w:bCs/>
+              </w:rPr>
+            </w:pPr>
+          </w:p>
+          <w:p>
+            <w:pPr>
+              <w:pStyle w:val="MSubHeader"/>
+            </w:pPr>
+            <w:r>
+              <w:t>References:</w:t>
+            </w:r>
+          </w:p>
+          <w:p>
+            <w:pPr>
+              <w:pStyle w:val="MText"/>
+            </w:pPr>
+            <w:r>
+              <w:t xml:space="preserve">Food and Agricultural Organization of the United Nations (FAO). AQUASTAT, FAO's Global Water Information System. Rome. Website </w:t>
+            </w:r>
+            <w:hyperlink r:id="rId26" w:history="1">
+              <w:r>
+                <w:rPr>
+                  <w:rStyle w:val="Hyperlink"/>
+                </w:rPr>
+                <w:t>http://www.fao.org/aquastat/en/</w:t>
+              </w:r>
+            </w:hyperlink>
+            <w:r>
+              <w:t>.</w:t>
             </w:r>
           </w:p>
           <w:p>
@@ -6578,19 +7334,31 @@
               <w:pStyle w:val="MText"/>
             </w:pPr>
             <w:r>
-              <w:t xml:space="preserve">The following resources of specific interest to this indicator are available on this site: </w:t>
-            </w:r>
-          </w:p>
-          <w:p>
-            <w:pPr>
-              <w:pStyle w:val="ListParagraph"/>
-              <w:numPr>
-                <w:ilvl w:val="0"/>
-                <w:numId w:val="26"/>
-              </w:numPr>
+              <w:t>The following resources of specific interest to this indicator are available on th</w:t>
+            </w:r>
+            <w:r>
+              <w:t>e</w:t>
+            </w:r>
+            <w:r>
+              <w:t>s</w:t>
+            </w:r>
+            <w:r>
+              <w:t>e</w:t>
+            </w:r>
+            <w:r>
+              <w:t xml:space="preserve"> site</w:t>
+            </w:r>
+            <w:r>
+              <w:t>s</w:t>
+            </w:r>
+            <w:r>
+              <w:t xml:space="preserve">: </w:t>
+            </w:r>
+          </w:p>
+          <w:p>
+            <w:pPr>
               <w:shd w:val="clear" w:color="auto" w:fill="FFFFFF"/>
               <w:spacing w:after="0" w:line="240" w:lineRule="auto"/>
-              <w:ind w:left="375"/>
               <w:rPr>
                 <w:rFonts w:eastAsia="Times New Roman" w:cs="Times New Roman"/>
                 <w:color w:val="4A4A4A"/>
@@ -6607,20 +7375,8 @@
                 <w:szCs w:val="21"/>
                 <w:lang w:eastAsia="en-GB"/>
               </w:rPr>
-              <w:t>AQUASTAT glossary (</w:t>
-            </w:r>
-            <w:hyperlink r:id="rId29" w:history="1">
-              <w:r>
-                <w:rPr>
-                  <w:rStyle w:val="Hyperlink"/>
-                  <w:rFonts w:eastAsia="Times New Roman" w:cs="Times New Roman"/>
-                  <w:sz w:val="21"/>
-                  <w:szCs w:val="21"/>
-                  <w:lang w:eastAsia="en-GB"/>
-                </w:rPr>
-                <w:t>http://www.fao.org/nr/water/aquastat/data/glossary/search.html</w:t>
-              </w:r>
-            </w:hyperlink>
+              <w:t>AQUASTAT glossary</w:t>
+            </w:r>
             <w:r>
               <w:rPr>
                 <w:rFonts w:eastAsia="Times New Roman" w:cs="Times New Roman"/>
@@ -6629,19 +7385,25 @@
                 <w:szCs w:val="21"/>
                 <w:lang w:eastAsia="en-GB"/>
               </w:rPr>
-              <w:t xml:space="preserve">) </w:t>
-            </w:r>
-          </w:p>
-          <w:p>
-            <w:pPr>
-              <w:pStyle w:val="ListParagraph"/>
-              <w:numPr>
-                <w:ilvl w:val="0"/>
-                <w:numId w:val="26"/>
-              </w:numPr>
-              <w:shd w:val="clear" w:color="auto" w:fill="FFFFFF"/>
-              <w:spacing w:after="0" w:line="240" w:lineRule="auto"/>
-              <w:ind w:left="375"/>
+              <w:t xml:space="preserve"> (</w:t>
+            </w:r>
+            <w:hyperlink r:id="rId27" w:history="1">
+              <w:r>
+                <w:rPr>
+                  <w:rStyle w:val="Hyperlink"/>
+                  <w:lang w:val="it-IT"/>
+                </w:rPr>
+                <w:t>http://www.fao.org/aquastat/en/databases/glossary/</w:t>
+              </w:r>
+            </w:hyperlink>
+            <w:r>
+              <w:rPr>
+                <w:rStyle w:val="Hyperlink"/>
+                <w:lang w:val="it-IT"/>
+              </w:rPr>
+              <w:t>)</w:t>
+            </w:r>
+            <w:r>
               <w:rPr>
                 <w:rFonts w:eastAsia="Times New Roman" w:cs="Times New Roman"/>
                 <w:color w:val="4A4A4A"/>
@@ -6649,8 +7411,13 @@
                 <w:szCs w:val="21"/>
                 <w:lang w:eastAsia="en-GB"/>
               </w:rPr>
-            </w:pPr>
-            <w:r>
+              <w:t xml:space="preserve"> </w:t>
+            </w:r>
+          </w:p>
+          <w:p>
+            <w:pPr>
+              <w:shd w:val="clear" w:color="auto" w:fill="FFFFFF"/>
+              <w:spacing w:after="0" w:line="240" w:lineRule="auto"/>
               <w:rPr>
                 <w:rFonts w:eastAsia="Times New Roman" w:cs="Times New Roman"/>
                 <w:color w:val="4A4A4A"/>
@@ -6658,9 +7425,51 @@
                 <w:szCs w:val="21"/>
                 <w:lang w:eastAsia="en-GB"/>
               </w:rPr>
-              <w:t>AQUASTAT Main country database (</w:t>
-            </w:r>
-            <w:hyperlink r:id="rId30" w:history="1">
+            </w:pPr>
+          </w:p>
+          <w:p>
+            <w:pPr>
+              <w:shd w:val="clear" w:color="auto" w:fill="FFFFFF"/>
+              <w:spacing w:after="0" w:line="240" w:lineRule="auto"/>
+              <w:rPr>
+                <w:rFonts w:eastAsia="Times New Roman" w:cs="Times New Roman"/>
+                <w:color w:val="4A4A4A"/>
+                <w:sz w:val="21"/>
+                <w:szCs w:val="21"/>
+                <w:lang w:eastAsia="en-GB"/>
+              </w:rPr>
+            </w:pPr>
+            <w:r>
+              <w:rPr>
+                <w:rFonts w:eastAsia="Times New Roman" w:cs="Times New Roman"/>
+                <w:color w:val="4A4A4A"/>
+                <w:sz w:val="21"/>
+                <w:szCs w:val="21"/>
+                <w:lang w:eastAsia="en-GB"/>
+              </w:rPr>
+              <w:t>AQUASTAT Main country database</w:t>
+            </w:r>
+            <w:r>
+              <w:rPr>
+                <w:rFonts w:eastAsia="Times New Roman" w:cs="Times New Roman"/>
+                <w:color w:val="4A4A4A"/>
+                <w:sz w:val="21"/>
+                <w:szCs w:val="21"/>
+                <w:lang w:eastAsia="en-GB"/>
+              </w:rPr>
+              <w:t xml:space="preserve"> </w:t>
+            </w:r>
+            <w:r>
+              <w:rPr>
+                <w:rFonts w:eastAsia="Times New Roman" w:cs="Times New Roman"/>
+                <w:color w:val="4A4A4A"/>
+                <w:sz w:val="21"/>
+                <w:szCs w:val="21"/>
+                <w:lang w:eastAsia="en-GB"/>
+              </w:rPr>
+              <w:t>(</w:t>
+            </w:r>
+            <w:hyperlink r:id="rId28" w:history="1">
               <w:r>
                 <w:rPr>
                   <w:rStyle w:val="Hyperlink"/>
@@ -6685,14 +7494,8 @@
           </w:p>
           <w:p>
             <w:pPr>
-              <w:pStyle w:val="ListParagraph"/>
-              <w:numPr>
-                <w:ilvl w:val="0"/>
-                <w:numId w:val="26"/>
-              </w:numPr>
               <w:shd w:val="clear" w:color="auto" w:fill="FFFFFF"/>
               <w:spacing w:after="0" w:line="240" w:lineRule="auto"/>
-              <w:ind w:left="375"/>
               <w:rPr>
                 <w:rFonts w:eastAsia="Times New Roman" w:cs="Times New Roman"/>
                 <w:color w:val="4A4A4A"/>
@@ -6701,7 +7504,11 @@
                 <w:lang w:eastAsia="en-GB"/>
               </w:rPr>
             </w:pPr>
-            <w:r>
+          </w:p>
+          <w:p>
+            <w:pPr>
+              <w:shd w:val="clear" w:color="auto" w:fill="FFFFFF"/>
+              <w:spacing w:after="0" w:line="240" w:lineRule="auto"/>
               <w:rPr>
                 <w:rFonts w:eastAsia="Times New Roman" w:cs="Times New Roman"/>
                 <w:color w:val="4A4A4A"/>
@@ -6709,20 +7516,7 @@
                 <w:szCs w:val="21"/>
                 <w:lang w:eastAsia="en-GB"/>
               </w:rPr>
-              <w:t>AQUASTAT Water use (</w:t>
-            </w:r>
-            <w:hyperlink r:id="rId31" w:history="1">
-              <w:r>
-                <w:rPr>
-                  <w:rStyle w:val="Hyperlink"/>
-                  <w:rFonts w:eastAsia="Times New Roman" w:cs="Times New Roman"/>
-                  <w:sz w:val="21"/>
-                  <w:szCs w:val="21"/>
-                  <w:lang w:eastAsia="en-GB"/>
-                </w:rPr>
-                <w:t>http://www.fao.org/nr/water/aquastat/water_use/index.stm</w:t>
-              </w:r>
-            </w:hyperlink>
+            </w:pPr>
             <w:r>
               <w:rPr>
                 <w:rFonts w:eastAsia="Times New Roman" w:cs="Times New Roman"/>
@@ -6731,19 +7525,9 @@
                 <w:szCs w:val="21"/>
                 <w:lang w:eastAsia="en-GB"/>
               </w:rPr>
-              <w:t>)</w:t>
-            </w:r>
-          </w:p>
-          <w:p>
-            <w:pPr>
-              <w:pStyle w:val="ListParagraph"/>
-              <w:numPr>
-                <w:ilvl w:val="0"/>
-                <w:numId w:val="26"/>
-              </w:numPr>
-              <w:shd w:val="clear" w:color="auto" w:fill="FFFFFF"/>
-              <w:spacing w:after="0" w:line="240" w:lineRule="auto"/>
-              <w:ind w:left="375"/>
+              <w:t>AQUASTAT Water use</w:t>
+            </w:r>
+            <w:r>
               <w:rPr>
                 <w:rFonts w:eastAsia="Times New Roman" w:cs="Times New Roman"/>
                 <w:color w:val="4A4A4A"/>
@@ -6751,7 +7535,8 @@
                 <w:szCs w:val="21"/>
                 <w:lang w:eastAsia="en-GB"/>
               </w:rPr>
-            </w:pPr>
+              <w:t xml:space="preserve"> </w:t>
+            </w:r>
             <w:r>
               <w:rPr>
                 <w:rFonts w:eastAsia="Times New Roman" w:cs="Times New Roman"/>
@@ -6760,7 +7545,184 @@
                 <w:szCs w:val="21"/>
                 <w:lang w:eastAsia="en-GB"/>
               </w:rPr>
-              <w:t>AQUASTAT Water resources (</w:t>
+              <w:t>(</w:t>
+            </w:r>
+            <w:hyperlink r:id="rId29" w:history="1">
+              <w:r>
+                <w:rPr>
+                  <w:rStyle w:val="Hyperlink"/>
+                </w:rPr>
+                <w:t>http://www.fao.org/aquastat/en/overview/methodology/water-use/</w:t>
+              </w:r>
+            </w:hyperlink>
+            <w:r>
+              <w:rPr>
+                <w:rFonts w:eastAsia="Times New Roman" w:cs="Times New Roman"/>
+                <w:color w:val="4A4A4A"/>
+                <w:sz w:val="21"/>
+                <w:szCs w:val="21"/>
+                <w:lang w:eastAsia="en-GB"/>
+              </w:rPr>
+              <w:t>)</w:t>
+            </w:r>
+          </w:p>
+          <w:p>
+            <w:pPr>
+              <w:shd w:val="clear" w:color="auto" w:fill="FFFFFF"/>
+              <w:spacing w:after="0" w:line="240" w:lineRule="auto"/>
+              <w:rPr>
+                <w:rFonts w:eastAsia="Times New Roman" w:cs="Times New Roman"/>
+                <w:color w:val="4A4A4A"/>
+                <w:sz w:val="21"/>
+                <w:szCs w:val="21"/>
+                <w:lang w:eastAsia="en-GB"/>
+              </w:rPr>
+            </w:pPr>
+          </w:p>
+          <w:p>
+            <w:pPr>
+              <w:shd w:val="clear" w:color="auto" w:fill="FFFFFF"/>
+              <w:spacing w:after="0" w:line="240" w:lineRule="auto"/>
+              <w:rPr>
+                <w:rFonts w:eastAsia="Times New Roman" w:cs="Times New Roman"/>
+                <w:color w:val="4A4A4A"/>
+                <w:sz w:val="21"/>
+                <w:szCs w:val="21"/>
+                <w:lang w:eastAsia="en-GB"/>
+              </w:rPr>
+            </w:pPr>
+            <w:r>
+              <w:rPr>
+                <w:rFonts w:eastAsia="Times New Roman" w:cs="Times New Roman"/>
+                <w:color w:val="4A4A4A"/>
+                <w:sz w:val="21"/>
+                <w:szCs w:val="21"/>
+                <w:lang w:eastAsia="en-GB"/>
+              </w:rPr>
+              <w:t xml:space="preserve">AQUASTAT Water resources </w:t>
+            </w:r>
+            <w:r>
+              <w:rPr>
+                <w:color w:val="4A4A4A"/>
+              </w:rPr>
+              <w:t>(</w:t>
+            </w:r>
+            <w:hyperlink r:id="rId30" w:history="1">
+              <w:r>
+                <w:rPr>
+                  <w:rStyle w:val="Hyperlink"/>
+                </w:rPr>
+                <w:t>http://www.fao.org/aquastat/en/overview/methodology/water-resources/</w:t>
+              </w:r>
+            </w:hyperlink>
+            <w:r>
+              <w:rPr>
+                <w:rFonts w:eastAsia="Times New Roman" w:cs="Times New Roman"/>
+                <w:color w:val="4A4A4A"/>
+                <w:sz w:val="21"/>
+                <w:szCs w:val="21"/>
+                <w:lang w:eastAsia="en-GB"/>
+              </w:rPr>
+              <w:t>)</w:t>
+            </w:r>
+          </w:p>
+          <w:p>
+            <w:pPr>
+              <w:shd w:val="clear" w:color="auto" w:fill="FFFFFF"/>
+              <w:spacing w:after="0" w:line="240" w:lineRule="auto"/>
+              <w:rPr>
+                <w:rFonts w:eastAsia="Times New Roman" w:cs="Times New Roman"/>
+                <w:color w:val="4A4A4A"/>
+                <w:sz w:val="21"/>
+                <w:szCs w:val="21"/>
+                <w:lang w:eastAsia="en-GB"/>
+              </w:rPr>
+            </w:pPr>
+          </w:p>
+          <w:p>
+            <w:pPr>
+              <w:shd w:val="clear" w:color="auto" w:fill="FFFFFF"/>
+              <w:spacing w:after="0" w:line="240" w:lineRule="auto"/>
+              <w:rPr>
+                <w:rFonts w:eastAsia="Times New Roman" w:cs="Times New Roman"/>
+                <w:color w:val="4A4A4A"/>
+                <w:sz w:val="21"/>
+                <w:szCs w:val="21"/>
+                <w:lang w:eastAsia="en-GB"/>
+              </w:rPr>
+            </w:pPr>
+            <w:r>
+              <w:rPr>
+                <w:rFonts w:eastAsia="Times New Roman" w:cs="Times New Roman"/>
+                <w:color w:val="4A4A4A"/>
+                <w:sz w:val="21"/>
+                <w:szCs w:val="21"/>
+                <w:lang w:eastAsia="en-GB"/>
+              </w:rPr>
+              <w:t>AQUASTAT publications dealing with concepts, methodologies, definitions, terminologies, metadata, etc. (</w:t>
+            </w:r>
+            <w:hyperlink r:id="rId31" w:history="1">
+              <w:r>
+                <w:rPr>
+                  <w:rStyle w:val="Hyperlink"/>
+                </w:rPr>
+                <w:t>http://www.fao.org/aquastat/en/resources/publications/reports/</w:t>
+              </w:r>
+            </w:hyperlink>
+            <w:r>
+              <w:rPr>
+                <w:rFonts w:eastAsia="Times New Roman" w:cs="Times New Roman"/>
+                <w:color w:val="4A4A4A"/>
+                <w:sz w:val="21"/>
+                <w:szCs w:val="21"/>
+                <w:lang w:eastAsia="en-GB"/>
+              </w:rPr>
+              <w:t>)</w:t>
+            </w:r>
+          </w:p>
+          <w:p>
+            <w:pPr>
+              <w:shd w:val="clear" w:color="auto" w:fill="FFFFFF"/>
+              <w:spacing w:after="0" w:line="240" w:lineRule="auto"/>
+              <w:rPr>
+                <w:rFonts w:eastAsia="Times New Roman" w:cs="Times New Roman"/>
+                <w:color w:val="4A4A4A"/>
+                <w:sz w:val="21"/>
+                <w:szCs w:val="21"/>
+                <w:lang w:eastAsia="en-GB"/>
+              </w:rPr>
+            </w:pPr>
+          </w:p>
+          <w:p>
+            <w:pPr>
+              <w:shd w:val="clear" w:color="auto" w:fill="FFFFFF"/>
+              <w:rPr>
+                <w:rFonts w:eastAsia="Times New Roman" w:cs="Times New Roman"/>
+                <w:color w:val="4A4A4A"/>
+                <w:sz w:val="21"/>
+                <w:szCs w:val="21"/>
+                <w:lang w:eastAsia="en-GB"/>
+              </w:rPr>
+            </w:pPr>
+            <w:r>
+              <w:rPr>
+                <w:rFonts w:eastAsia="Times New Roman" w:cs="Times New Roman"/>
+                <w:color w:val="4A4A4A"/>
+                <w:sz w:val="21"/>
+                <w:szCs w:val="21"/>
+                <w:lang w:eastAsia="en-GB"/>
+              </w:rPr>
+              <w:t xml:space="preserve">IWMI – Global environmental flows assessment </w:t>
+            </w:r>
+            <w:r>
+              <w:rPr>
+                <w:rFonts w:eastAsia="Times New Roman" w:cs="Times New Roman"/>
+                <w:color w:val="4A4A4A"/>
+                <w:sz w:val="21"/>
+                <w:szCs w:val="21"/>
+                <w:lang w:eastAsia="en-GB"/>
+              </w:rPr>
+              <w:br/>
             </w:r>
             <w:hyperlink r:id="rId32" w:history="1">
               <w:r>
@@ -6771,7 +7733,7 @@
                   <w:szCs w:val="21"/>
                   <w:lang w:eastAsia="en-GB"/>
                 </w:rPr>
-                <w:t>http://www.fao.org/nr/water/aquastat/water_res/index.stm</w:t>
+                <w:t>http://eflows.iwmi.org/</w:t>
               </w:r>
             </w:hyperlink>
             <w:r>
@@ -6782,19 +7744,14 @@
                 <w:szCs w:val="21"/>
                 <w:lang w:eastAsia="en-GB"/>
               </w:rPr>
-              <w:t>)</w:t>
+              <w:t xml:space="preserve"> </w:t>
             </w:r>
           </w:p>
           <w:p>
             <w:pPr>
               <w:pStyle w:val="ListParagraph"/>
-              <w:numPr>
-                <w:ilvl w:val="0"/>
-                <w:numId w:val="26"/>
-              </w:numPr>
               <w:shd w:val="clear" w:color="auto" w:fill="FFFFFF"/>
-              <w:spacing w:after="0" w:line="240" w:lineRule="auto"/>
-              <w:ind w:left="375"/>
+              <w:ind w:left="0"/>
               <w:rPr>
                 <w:rFonts w:eastAsia="Times New Roman" w:cs="Times New Roman"/>
                 <w:color w:val="4A4A4A"/>
@@ -6811,7 +7768,27 @@
                 <w:szCs w:val="21"/>
                 <w:lang w:eastAsia="en-GB"/>
               </w:rPr>
-              <w:t>AQUASTAT publications dealing with concepts, methodologies, definitions, terminologies, metadata, etc. (</w:t>
+              <w:t xml:space="preserve">IWMI - </w:t>
+            </w:r>
+            <w:r>
+              <w:rPr>
+                <w:rFonts w:eastAsia="Times New Roman" w:cs="Times New Roman"/>
+                <w:color w:val="4A4A4A"/>
+                <w:sz w:val="21"/>
+                <w:szCs w:val="21"/>
+                <w:lang w:eastAsia="en-GB"/>
+              </w:rPr>
+              <w:t>Global Environmental Flow Information for the Sustainable Development Goals</w:t>
+            </w:r>
+            <w:r>
+              <w:rPr>
+                <w:rFonts w:eastAsia="Times New Roman" w:cs="Times New Roman"/>
+                <w:color w:val="4A4A4A"/>
+                <w:sz w:val="21"/>
+                <w:szCs w:val="21"/>
+                <w:lang w:eastAsia="en-GB"/>
+              </w:rPr>
+              <w:br/>
             </w:r>
             <w:hyperlink r:id="rId33" w:history="1">
               <w:r>
@@ -6822,10 +7799,14 @@
                   <w:szCs w:val="21"/>
                   <w:lang w:eastAsia="en-GB"/>
                 </w:rPr>
-                <w:t>http://www.fao.org/nr/water/aquastat/catalogues/index.stm</w:t>
+                <w:t>http://www.iwmi.cgiar.org/Publications/IWMI_Research_Reports/PDF/pub168/rr168.pdf</w:t>
               </w:r>
             </w:hyperlink>
-            <w:r>
+          </w:p>
+          <w:p>
+            <w:pPr>
+              <w:shd w:val="clear" w:color="auto" w:fill="FFFFFF"/>
+              <w:spacing w:after="0" w:line="240" w:lineRule="auto"/>
               <w:rPr>
                 <w:rFonts w:eastAsia="Times New Roman" w:cs="Times New Roman"/>
                 <w:color w:val="4A4A4A"/>
@@ -6833,156 +7814,6 @@
                 <w:szCs w:val="21"/>
                 <w:lang w:eastAsia="en-GB"/>
               </w:rPr>
-              <w:t>)</w:t>
-            </w:r>
-          </w:p>
-          <w:p>
-            <w:pPr>
-              <w:shd w:val="clear" w:color="auto" w:fill="FFFFFF"/>
-              <w:spacing w:after="0" w:line="240" w:lineRule="auto"/>
-              <w:rPr>
-                <w:rFonts w:eastAsia="Times New Roman" w:cs="Times New Roman"/>
-                <w:color w:val="4A4A4A"/>
-                <w:sz w:val="21"/>
-                <w:szCs w:val="21"/>
-                <w:lang w:eastAsia="en-GB"/>
-              </w:rPr>
-            </w:pPr>
-          </w:p>
-          <w:p>
-            <w:pPr>
-              <w:pStyle w:val="MText"/>
-            </w:pPr>
-            <w:r>
-              <w:t>For surface water, environmental water requirement databases include:</w:t>
-            </w:r>
-          </w:p>
-          <w:p>
-            <w:pPr>
-              <w:pStyle w:val="ListParagraph"/>
-              <w:numPr>
-                <w:ilvl w:val="0"/>
-                <w:numId w:val="27"/>
-              </w:numPr>
-              <w:shd w:val="clear" w:color="auto" w:fill="FFFFFF"/>
-              <w:tabs>
-                <w:tab w:val="clear" w:pos="720"/>
-                <w:tab w:val="num" w:pos="915"/>
-              </w:tabs>
-              <w:spacing w:after="0" w:line="240" w:lineRule="auto"/>
-              <w:ind w:left="375"/>
-              <w:rPr>
-                <w:rFonts w:eastAsia="Times New Roman" w:cs="Times New Roman"/>
-                <w:color w:val="4A4A4A"/>
-                <w:sz w:val="21"/>
-                <w:szCs w:val="21"/>
-                <w:lang w:eastAsia="en-GB"/>
-              </w:rPr>
-            </w:pPr>
-            <w:hyperlink r:id="rId34" w:history="1">
-              <w:r>
-                <w:rPr>
-                  <w:rStyle w:val="Hyperlink"/>
-                  <w:rFonts w:eastAsia="Times New Roman" w:cs="Times New Roman"/>
-                  <w:sz w:val="21"/>
-                  <w:szCs w:val="21"/>
-                  <w:lang w:eastAsia="en-GB"/>
-                </w:rPr>
-                <w:t>http://waterdata.iwmi.org/apps/flow_management_classes/</w:t>
-              </w:r>
-            </w:hyperlink>
-          </w:p>
-          <w:p>
-            <w:pPr>
-              <w:pStyle w:val="ListParagraph"/>
-              <w:numPr>
-                <w:ilvl w:val="0"/>
-                <w:numId w:val="27"/>
-              </w:numPr>
-              <w:shd w:val="clear" w:color="auto" w:fill="FFFFFF"/>
-              <w:tabs>
-                <w:tab w:val="clear" w:pos="720"/>
-                <w:tab w:val="num" w:pos="915"/>
-              </w:tabs>
-              <w:spacing w:after="0" w:line="240" w:lineRule="auto"/>
-              <w:ind w:left="375"/>
-              <w:rPr>
-                <w:rFonts w:eastAsia="Times New Roman" w:cs="Times New Roman"/>
-                <w:color w:val="4A4A4A"/>
-                <w:sz w:val="21"/>
-                <w:szCs w:val="21"/>
-                <w:lang w:eastAsia="en-GB"/>
-              </w:rPr>
-            </w:pPr>
-            <w:hyperlink r:id="rId35" w:history="1">
-              <w:r>
-                <w:rPr>
-                  <w:rStyle w:val="Hyperlink"/>
-                  <w:rFonts w:eastAsia="Times New Roman" w:cs="Times New Roman"/>
-                  <w:sz w:val="21"/>
-                  <w:szCs w:val="21"/>
-                  <w:lang w:eastAsia="en-GB"/>
-                </w:rPr>
-                <w:t>http://www.iwmi.cgiar.org/resources/models-and-software/environmental-flow-calculators/</w:t>
-              </w:r>
-            </w:hyperlink>
-          </w:p>
-          <w:p>
-            <w:pPr>
-              <w:pStyle w:val="ListParagraph"/>
-              <w:numPr>
-                <w:ilvl w:val="0"/>
-                <w:numId w:val="27"/>
-              </w:numPr>
-              <w:shd w:val="clear" w:color="auto" w:fill="FFFFFF"/>
-              <w:tabs>
-                <w:tab w:val="clear" w:pos="720"/>
-                <w:tab w:val="num" w:pos="915"/>
-              </w:tabs>
-              <w:spacing w:after="0" w:line="240" w:lineRule="auto"/>
-              <w:ind w:left="375"/>
-              <w:rPr>
-                <w:rFonts w:eastAsia="Times New Roman" w:cs="Times New Roman"/>
-                <w:color w:val="4A4A4A"/>
-                <w:sz w:val="21"/>
-                <w:szCs w:val="21"/>
-                <w:lang w:eastAsia="en-GB"/>
-              </w:rPr>
-            </w:pPr>
-            <w:hyperlink r:id="rId36" w:history="1">
-              <w:r>
-                <w:rPr>
-                  <w:rStyle w:val="Hyperlink"/>
-                  <w:rFonts w:eastAsia="Times New Roman" w:cs="Times New Roman"/>
-                  <w:sz w:val="21"/>
-                  <w:szCs w:val="21"/>
-                  <w:lang w:eastAsia="en-GB"/>
-                </w:rPr>
-                <w:t>http://waterdata.iwmi.org/Applications/Global_Assessment_Environmental_Water_Requirements_Scarcity/</w:t>
-              </w:r>
-            </w:hyperlink>
-          </w:p>
-          <w:p>
-            <w:pPr>
-              <w:pStyle w:val="ListParagraph"/>
-              <w:numPr>
-                <w:ilvl w:val="0"/>
-                <w:numId w:val="27"/>
-              </w:numPr>
-              <w:shd w:val="clear" w:color="auto" w:fill="FFFFFF"/>
-              <w:tabs>
-                <w:tab w:val="clear" w:pos="720"/>
-                <w:tab w:val="num" w:pos="915"/>
-              </w:tabs>
-              <w:spacing w:after="0" w:line="240" w:lineRule="auto"/>
-              <w:ind w:left="375"/>
-              <w:rPr>
-                <w:rFonts w:eastAsia="Times New Roman" w:cs="Times New Roman"/>
-                <w:color w:val="4A4A4A"/>
-                <w:sz w:val="21"/>
-                <w:szCs w:val="21"/>
-                <w:lang w:eastAsia="en-GB"/>
-              </w:rPr>
             </w:pPr>
             <w:r>
               <w:rPr>
@@ -7048,7 +7879,7 @@
               </w:rPr>
               <w:t xml:space="preserve"> (</w:t>
             </w:r>
-            <w:hyperlink r:id="rId37" w:history="1">
+            <w:hyperlink r:id="rId34" w:history="1">
               <w:r>
                 <w:rPr>
                   <w:rStyle w:val="Hyperlink"/>
@@ -7073,18 +7904,8 @@
           </w:p>
           <w:p>
             <w:pPr>
-              <w:pStyle w:val="ListParagraph"/>
-              <w:numPr>
-                <w:ilvl w:val="0"/>
-                <w:numId w:val="27"/>
-              </w:numPr>
               <w:shd w:val="clear" w:color="auto" w:fill="FFFFFF"/>
-              <w:tabs>
-                <w:tab w:val="clear" w:pos="720"/>
-                <w:tab w:val="num" w:pos="825"/>
-              </w:tabs>
               <w:spacing w:after="0" w:line="240" w:lineRule="auto"/>
-              <w:ind w:left="375"/>
               <w:rPr>
                 <w:rFonts w:eastAsia="Times New Roman" w:cs="Times New Roman"/>
                 <w:color w:val="4A4A4A"/>
@@ -7093,7 +7914,11 @@
                 <w:lang w:eastAsia="en-GB"/>
               </w:rPr>
             </w:pPr>
-            <w:r>
+          </w:p>
+          <w:p>
+            <w:pPr>
+              <w:shd w:val="clear" w:color="auto" w:fill="FFFFFF"/>
+              <w:spacing w:after="0" w:line="240" w:lineRule="auto"/>
               <w:rPr>
                 <w:rFonts w:eastAsia="Times New Roman" w:cs="Times New Roman"/>
                 <w:color w:val="4A4A4A"/>
@@ -7101,10 +7926,19 @@
                 <w:szCs w:val="21"/>
                 <w:lang w:eastAsia="en-GB"/>
               </w:rPr>
+            </w:pPr>
+            <w:r>
+              <w:rPr>
+                <w:rFonts w:eastAsia="Times New Roman" w:cs="Times New Roman"/>
+                <w:color w:val="4A4A4A"/>
+                <w:sz w:val="21"/>
+                <w:szCs w:val="21"/>
+                <w:lang w:eastAsia="en-GB"/>
+              </w:rPr>
               <w:lastRenderedPageBreak/>
               <w:t xml:space="preserve">Framework for the Development of Environment Statistics (FDES 2013) (Chapter 3) </w:t>
             </w:r>
-            <w:hyperlink r:id="rId38" w:history="1">
+            <w:hyperlink r:id="rId35" w:history="1">
               <w:r>
                 <w:rPr>
                   <w:rStyle w:val="Hyperlink"/>
@@ -7119,18 +7953,8 @@
           </w:p>
           <w:p>
             <w:pPr>
-              <w:pStyle w:val="ListParagraph"/>
-              <w:numPr>
-                <w:ilvl w:val="0"/>
-                <w:numId w:val="27"/>
-              </w:numPr>
               <w:shd w:val="clear" w:color="auto" w:fill="FFFFFF"/>
-              <w:tabs>
-                <w:tab w:val="clear" w:pos="720"/>
-                <w:tab w:val="num" w:pos="825"/>
-              </w:tabs>
               <w:spacing w:after="0" w:line="240" w:lineRule="auto"/>
-              <w:ind w:left="375"/>
               <w:rPr>
                 <w:rFonts w:eastAsia="Times New Roman" w:cs="Times New Roman"/>
                 <w:color w:val="4A4A4A"/>
@@ -7139,6 +7963,18 @@
                 <w:lang w:val="fr-FR" w:eastAsia="en-GB"/>
               </w:rPr>
             </w:pPr>
+          </w:p>
+          <w:p>
+            <w:pPr>
+              <w:shd w:val="clear" w:color="auto" w:fill="FFFFFF"/>
+              <w:spacing w:after="0" w:line="240" w:lineRule="auto"/>
+              <w:rPr>
+                <w:rFonts w:cstheme="minorHAnsi"/>
+                <w:sz w:val="21"/>
+                <w:szCs w:val="21"/>
+                <w:lang w:val="es-ES"/>
+              </w:rPr>
+            </w:pPr>
             <w:r>
               <w:rPr>
                 <w:rFonts w:eastAsia="Times New Roman" w:cs="Times New Roman"/>
@@ -7194,60 +8030,6 @@
               <w:t xml:space="preserve"> – Water Section</w:t>
             </w:r>
           </w:p>
-          <w:p>
-            <w:pPr>
-              <w:pStyle w:val="ListParagraph"/>
-              <w:numPr>
-                <w:ilvl w:val="0"/>
-                <w:numId w:val="27"/>
-              </w:numPr>
-              <w:shd w:val="clear" w:color="auto" w:fill="FFFFFF"/>
-              <w:tabs>
-                <w:tab w:val="clear" w:pos="720"/>
-                <w:tab w:val="num" w:pos="825"/>
-              </w:tabs>
-              <w:spacing w:after="0" w:line="240" w:lineRule="auto"/>
-              <w:ind w:left="375"/>
-              <w:rPr>
-                <w:rFonts w:cstheme="minorHAnsi"/>
-                <w:sz w:val="21"/>
-                <w:szCs w:val="21"/>
-                <w:lang w:val="es-ES"/>
-              </w:rPr>
-            </w:pPr>
-            <w:r>
-              <w:rPr>
-                <w:rFonts w:eastAsia="Times New Roman" w:cs="Times New Roman"/>
-                <w:color w:val="4A4A4A"/>
-                <w:sz w:val="21"/>
-                <w:szCs w:val="21"/>
-                <w:lang w:eastAsia="en-GB"/>
-              </w:rPr>
-              <w:t>International Recommendations for Water Statistics (IRWS) (</w:t>
-            </w:r>
-            <w:hyperlink r:id="rId39" w:history="1">
-              <w:r>
-                <w:rPr>
-                  <w:rStyle w:val="Hyperlink"/>
-                  <w:rFonts w:eastAsia="Times New Roman" w:cs="Times New Roman"/>
-                  <w:sz w:val="21"/>
-                  <w:szCs w:val="21"/>
-                  <w:lang w:eastAsia="en-GB"/>
-                </w:rPr>
-                <w:t>2012) http://unstats.un.org/unsd/envaccounting/irws/</w:t>
-              </w:r>
-            </w:hyperlink>
-            <w:r>
-              <w:rPr>
-                <w:rFonts w:eastAsia="Times New Roman" w:cs="Times New Roman"/>
-                <w:color w:val="4A4A4A"/>
-                <w:sz w:val="21"/>
-                <w:szCs w:val="21"/>
-                <w:lang w:eastAsia="en-GB"/>
-              </w:rPr>
-              <w:t>)</w:t>
-            </w:r>
-          </w:p>
         </w:tc>
       </w:tr>
     </w:tbl>
@@ -7261,8 +8043,8 @@
       </w:pPr>
     </w:p>
     <w:sectPr>
-      <w:footerReference w:type="default" r:id="rId40"/>
-      <w:footerReference w:type="first" r:id="rId41"/>
+      <w:footerReference w:type="default" r:id="rId36"/>
+      <w:footerReference w:type="first" r:id="rId37"/>
       <w:endnotePr>
         <w:numFmt w:val="decimal"/>
       </w:endnotePr>
@@ -7278,7 +8060,7 @@
 </file>
 
 <file path=word/endnotes.xml><?xml version="1.0" encoding="utf-8"?>
-<w:endnotes xmlns:wpc="http://schemas.microsoft.com/office/word/2010/wordprocessingCanvas" xmlns:cx="http://schemas.microsoft.com/office/drawing/2014/chartex" xmlns:cx1="http://schemas.microsoft.com/office/drawing/2015/9/8/chartex" xmlns:cx2="http://schemas.microsoft.com/office/drawing/2015/10/21/chartex" xmlns:cx3="http://schemas.microsoft.com/office/drawing/2016/5/9/chartex" xmlns:cx4="http://schemas.microsoft.com/office/drawing/2016/5/10/chartex" xmlns:cx5="http://schemas.microsoft.com/office/drawing/2016/5/11/chartex" xmlns:cx6="http://schemas.microsoft.com/office/drawing/2016/5/12/chartex" xmlns:cx7="http://schemas.microsoft.com/office/drawing/2016/5/13/chartex" xmlns:cx8="http://schemas.microsoft.com/office/drawing/2016/5/14/chartex" xmlns:mc="http://schemas.openxmlformats.org/markup-compatibility/2006" xmlns:aink="http://schemas.microsoft.com/office/drawing/2016/ink" xmlns:am3d="http://schemas.microsoft.com/office/drawing/2017/model3d" xmlns:o="urn:schemas-microsoft-com:office:office" xmlns:r="http://schemas.openxmlformats.org/officeDocument/2006/relationships" xmlns:m="http://schemas.openxmlformats.org/officeDocument/2006/math" xmlns:v="urn:schemas-microsoft-com:vml" xmlns:wp14="http://schemas.microsoft.com/office/word/2010/wordprocessingDrawing" xmlns:wp="http://schemas.openxmlformats.org/drawingml/2006/wordprocessingDrawing" xmlns:w10="urn:schemas-microsoft-com:office:word" xmlns:w="http://schemas.openxmlformats.org/wordprocessingml/2006/main" xmlns:w14="http://schemas.microsoft.com/office/word/2010/wordml" xmlns:w15="http://schemas.microsoft.com/office/word/2012/wordml" xmlns:w16cid="http://schemas.microsoft.com/office/word/2016/wordml/cid" xmlns:w16se="http://schemas.microsoft.com/office/word/2015/wordml/symex" xmlns:wpg="http://schemas.microsoft.com/office/word/2010/wordprocessingGroup" xmlns:wpi="http://schemas.microsoft.com/office/word/2010/wordprocessingInk" xmlns:wne="http://schemas.microsoft.com/office/word/2006/wordml" xmlns:wps="http://schemas.microsoft.com/office/word/2010/wordprocessingShape" mc:Ignorable="w14 w15 w16se w16cid wp14">
+<w:endnotes xmlns:wpc="http://schemas.microsoft.com/office/word/2010/wordprocessingCanvas" xmlns:cx="http://schemas.microsoft.com/office/drawing/2014/chartex" xmlns:cx1="http://schemas.microsoft.com/office/drawing/2015/9/8/chartex" xmlns:cx2="http://schemas.microsoft.com/office/drawing/2015/10/21/chartex" xmlns:cx3="http://schemas.microsoft.com/office/drawing/2016/5/9/chartex" xmlns:cx4="http://schemas.microsoft.com/office/drawing/2016/5/10/chartex" xmlns:cx5="http://schemas.microsoft.com/office/drawing/2016/5/11/chartex" xmlns:cx6="http://schemas.microsoft.com/office/drawing/2016/5/12/chartex" xmlns:cx7="http://schemas.microsoft.com/office/drawing/2016/5/13/chartex" xmlns:cx8="http://schemas.microsoft.com/office/drawing/2016/5/14/chartex" xmlns:mc="http://schemas.openxmlformats.org/markup-compatibility/2006" xmlns:aink="http://schemas.microsoft.com/office/drawing/2016/ink" xmlns:am3d="http://schemas.microsoft.com/office/drawing/2017/model3d" xmlns:o="urn:schemas-microsoft-com:office:office" xmlns:r="http://schemas.openxmlformats.org/officeDocument/2006/relationships" xmlns:m="http://schemas.openxmlformats.org/officeDocument/2006/math" xmlns:v="urn:schemas-microsoft-com:vml" xmlns:wp14="http://schemas.microsoft.com/office/word/2010/wordprocessingDrawing" xmlns:wp="http://schemas.openxmlformats.org/drawingml/2006/wordprocessingDrawing" xmlns:w10="urn:schemas-microsoft-com:office:word" xmlns:w="http://schemas.openxmlformats.org/wordprocessingml/2006/main" xmlns:w14="http://schemas.microsoft.com/office/word/2010/wordml" xmlns:w15="http://schemas.microsoft.com/office/word/2012/wordml" xmlns:w16cex="http://schemas.microsoft.com/office/word/2018/wordml/cex" xmlns:w16cid="http://schemas.microsoft.com/office/word/2016/wordml/cid" xmlns:w16="http://schemas.microsoft.com/office/word/2018/wordml" xmlns:w16se="http://schemas.microsoft.com/office/word/2015/wordml/symex" xmlns:wpg="http://schemas.microsoft.com/office/word/2010/wordprocessingGroup" xmlns:wpi="http://schemas.microsoft.com/office/word/2010/wordprocessingInk" xmlns:wne="http://schemas.microsoft.com/office/word/2006/wordml" xmlns:wps="http://schemas.microsoft.com/office/word/2010/wordprocessingShape" mc:Ignorable="w14 w15 w16se w16cid w16 w16cex wp14">
   <w:endnote w:type="separator" w:id="-1">
     <w:p>
       <w:pPr>
@@ -7303,7 +8085,7 @@
 </file>
 
 <file path=word/footer1.xml><?xml version="1.0" encoding="utf-8"?>
-<w:ftr xmlns:wpc="http://schemas.microsoft.com/office/word/2010/wordprocessingCanvas" xmlns:cx="http://schemas.microsoft.com/office/drawing/2014/chartex" xmlns:cx1="http://schemas.microsoft.com/office/drawing/2015/9/8/chartex" xmlns:cx2="http://schemas.microsoft.com/office/drawing/2015/10/21/chartex" xmlns:cx3="http://schemas.microsoft.com/office/drawing/2016/5/9/chartex" xmlns:cx4="http://schemas.microsoft.com/office/drawing/2016/5/10/chartex" xmlns:cx5="http://schemas.microsoft.com/office/drawing/2016/5/11/chartex" xmlns:cx6="http://schemas.microsoft.com/office/drawing/2016/5/12/chartex" xmlns:cx7="http://schemas.microsoft.com/office/drawing/2016/5/13/chartex" xmlns:cx8="http://schemas.microsoft.com/office/drawing/2016/5/14/chartex" xmlns:mc="http://schemas.openxmlformats.org/markup-compatibility/2006" xmlns:aink="http://schemas.microsoft.com/office/drawing/2016/ink" xmlns:am3d="http://schemas.microsoft.com/office/drawing/2017/model3d" xmlns:o="urn:schemas-microsoft-com:office:office" xmlns:r="http://schemas.openxmlformats.org/officeDocument/2006/relationships" xmlns:m="http://schemas.openxmlformats.org/officeDocument/2006/math" xmlns:v="urn:schemas-microsoft-com:vml" xmlns:wp14="http://schemas.microsoft.com/office/word/2010/wordprocessingDrawing" xmlns:wp="http://schemas.openxmlformats.org/drawingml/2006/wordprocessingDrawing" xmlns:w10="urn:schemas-microsoft-com:office:word" xmlns:w="http://schemas.openxmlformats.org/wordprocessingml/2006/main" xmlns:w14="http://schemas.microsoft.com/office/word/2010/wordml" xmlns:w15="http://schemas.microsoft.com/office/word/2012/wordml" xmlns:w16cid="http://schemas.microsoft.com/office/word/2016/wordml/cid" xmlns:w16se="http://schemas.microsoft.com/office/word/2015/wordml/symex" xmlns:wpg="http://schemas.microsoft.com/office/word/2010/wordprocessingGroup" xmlns:wpi="http://schemas.microsoft.com/office/word/2010/wordprocessingInk" xmlns:wne="http://schemas.microsoft.com/office/word/2006/wordml" xmlns:wps="http://schemas.microsoft.com/office/word/2010/wordprocessingShape" mc:Ignorable="w14 w15 w16se w16cid wp14">
+<w:ftr xmlns:wpc="http://schemas.microsoft.com/office/word/2010/wordprocessingCanvas" xmlns:cx="http://schemas.microsoft.com/office/drawing/2014/chartex" xmlns:cx1="http://schemas.microsoft.com/office/drawing/2015/9/8/chartex" xmlns:cx2="http://schemas.microsoft.com/office/drawing/2015/10/21/chartex" xmlns:cx3="http://schemas.microsoft.com/office/drawing/2016/5/9/chartex" xmlns:cx4="http://schemas.microsoft.com/office/drawing/2016/5/10/chartex" xmlns:cx5="http://schemas.microsoft.com/office/drawing/2016/5/11/chartex" xmlns:cx6="http://schemas.microsoft.com/office/drawing/2016/5/12/chartex" xmlns:cx7="http://schemas.microsoft.com/office/drawing/2016/5/13/chartex" xmlns:cx8="http://schemas.microsoft.com/office/drawing/2016/5/14/chartex" xmlns:mc="http://schemas.openxmlformats.org/markup-compatibility/2006" xmlns:aink="http://schemas.microsoft.com/office/drawing/2016/ink" xmlns:am3d="http://schemas.microsoft.com/office/drawing/2017/model3d" xmlns:o="urn:schemas-microsoft-com:office:office" xmlns:r="http://schemas.openxmlformats.org/officeDocument/2006/relationships" xmlns:m="http://schemas.openxmlformats.org/officeDocument/2006/math" xmlns:v="urn:schemas-microsoft-com:vml" xmlns:wp14="http://schemas.microsoft.com/office/word/2010/wordprocessingDrawing" xmlns:wp="http://schemas.openxmlformats.org/drawingml/2006/wordprocessingDrawing" xmlns:w10="urn:schemas-microsoft-com:office:word" xmlns:w="http://schemas.openxmlformats.org/wordprocessingml/2006/main" xmlns:w14="http://schemas.microsoft.com/office/word/2010/wordml" xmlns:w15="http://schemas.microsoft.com/office/word/2012/wordml" xmlns:w16cex="http://schemas.microsoft.com/office/word/2018/wordml/cex" xmlns:w16cid="http://schemas.microsoft.com/office/word/2016/wordml/cid" xmlns:w16="http://schemas.microsoft.com/office/word/2018/wordml" xmlns:w16se="http://schemas.microsoft.com/office/word/2015/wordml/symex" xmlns:wpg="http://schemas.microsoft.com/office/word/2010/wordprocessingGroup" xmlns:wpi="http://schemas.microsoft.com/office/word/2010/wordprocessingInk" xmlns:wne="http://schemas.microsoft.com/office/word/2006/wordml" xmlns:wps="http://schemas.microsoft.com/office/word/2010/wordprocessingShape" mc:Ignorable="w14 w15 w16se w16cid w16 w16cex wp14">
   <w:sdt>
     <w:sdtPr>
       <w:id w:val="819160148"/>
@@ -7356,7 +8138,7 @@
 </file>
 
 <file path=word/footer2.xml><?xml version="1.0" encoding="utf-8"?>
-<w:ftr xmlns:wpc="http://schemas.microsoft.com/office/word/2010/wordprocessingCanvas" xmlns:cx="http://schemas.microsoft.com/office/drawing/2014/chartex" xmlns:cx1="http://schemas.microsoft.com/office/drawing/2015/9/8/chartex" xmlns:cx2="http://schemas.microsoft.com/office/drawing/2015/10/21/chartex" xmlns:cx3="http://schemas.microsoft.com/office/drawing/2016/5/9/chartex" xmlns:cx4="http://schemas.microsoft.com/office/drawing/2016/5/10/chartex" xmlns:cx5="http://schemas.microsoft.com/office/drawing/2016/5/11/chartex" xmlns:cx6="http://schemas.microsoft.com/office/drawing/2016/5/12/chartex" xmlns:cx7="http://schemas.microsoft.com/office/drawing/2016/5/13/chartex" xmlns:cx8="http://schemas.microsoft.com/office/drawing/2016/5/14/chartex" xmlns:mc="http://schemas.openxmlformats.org/markup-compatibility/2006" xmlns:aink="http://schemas.microsoft.com/office/drawing/2016/ink" xmlns:am3d="http://schemas.microsoft.com/office/drawing/2017/model3d" xmlns:o="urn:schemas-microsoft-com:office:office" xmlns:r="http://schemas.openxmlformats.org/officeDocument/2006/relationships" xmlns:m="http://schemas.openxmlformats.org/officeDocument/2006/math" xmlns:v="urn:schemas-microsoft-com:vml" xmlns:wp14="http://schemas.microsoft.com/office/word/2010/wordprocessingDrawing" xmlns:wp="http://schemas.openxmlformats.org/drawingml/2006/wordprocessingDrawing" xmlns:w10="urn:schemas-microsoft-com:office:word" xmlns:w="http://schemas.openxmlformats.org/wordprocessingml/2006/main" xmlns:w14="http://schemas.microsoft.com/office/word/2010/wordml" xmlns:w15="http://schemas.microsoft.com/office/word/2012/wordml" xmlns:w16cid="http://schemas.microsoft.com/office/word/2016/wordml/cid" xmlns:w16se="http://schemas.microsoft.com/office/word/2015/wordml/symex" xmlns:wpg="http://schemas.microsoft.com/office/word/2010/wordprocessingGroup" xmlns:wpi="http://schemas.microsoft.com/office/word/2010/wordprocessingInk" xmlns:wne="http://schemas.microsoft.com/office/word/2006/wordml" xmlns:wps="http://schemas.microsoft.com/office/word/2010/wordprocessingShape" mc:Ignorable="w14 w15 w16se w16cid wp14">
+<w:ftr xmlns:wpc="http://schemas.microsoft.com/office/word/2010/wordprocessingCanvas" xmlns:cx="http://schemas.microsoft.com/office/drawing/2014/chartex" xmlns:cx1="http://schemas.microsoft.com/office/drawing/2015/9/8/chartex" xmlns:cx2="http://schemas.microsoft.com/office/drawing/2015/10/21/chartex" xmlns:cx3="http://schemas.microsoft.com/office/drawing/2016/5/9/chartex" xmlns:cx4="http://schemas.microsoft.com/office/drawing/2016/5/10/chartex" xmlns:cx5="http://schemas.microsoft.com/office/drawing/2016/5/11/chartex" xmlns:cx6="http://schemas.microsoft.com/office/drawing/2016/5/12/chartex" xmlns:cx7="http://schemas.microsoft.com/office/drawing/2016/5/13/chartex" xmlns:cx8="http://schemas.microsoft.com/office/drawing/2016/5/14/chartex" xmlns:mc="http://schemas.openxmlformats.org/markup-compatibility/2006" xmlns:aink="http://schemas.microsoft.com/office/drawing/2016/ink" xmlns:am3d="http://schemas.microsoft.com/office/drawing/2017/model3d" xmlns:o="urn:schemas-microsoft-com:office:office" xmlns:r="http://schemas.openxmlformats.org/officeDocument/2006/relationships" xmlns:m="http://schemas.openxmlformats.org/officeDocument/2006/math" xmlns:v="urn:schemas-microsoft-com:vml" xmlns:wp14="http://schemas.microsoft.com/office/word/2010/wordprocessingDrawing" xmlns:wp="http://schemas.openxmlformats.org/drawingml/2006/wordprocessingDrawing" xmlns:w10="urn:schemas-microsoft-com:office:word" xmlns:w="http://schemas.openxmlformats.org/wordprocessingml/2006/main" xmlns:w14="http://schemas.microsoft.com/office/word/2010/wordml" xmlns:w15="http://schemas.microsoft.com/office/word/2012/wordml" xmlns:w16cex="http://schemas.microsoft.com/office/word/2018/wordml/cex" xmlns:w16cid="http://schemas.microsoft.com/office/word/2016/wordml/cid" xmlns:w16="http://schemas.microsoft.com/office/word/2018/wordml" xmlns:w16se="http://schemas.microsoft.com/office/word/2015/wordml/symex" xmlns:wpg="http://schemas.microsoft.com/office/word/2010/wordprocessingGroup" xmlns:wpi="http://schemas.microsoft.com/office/word/2010/wordprocessingInk" xmlns:wne="http://schemas.microsoft.com/office/word/2006/wordml" xmlns:wps="http://schemas.microsoft.com/office/word/2010/wordprocessingShape" mc:Ignorable="w14 w15 w16se w16cid w16 w16cex wp14">
   <w:sdt>
     <w:sdtPr>
       <w:id w:val="-2097550264"/>
@@ -7409,7 +8191,7 @@
 </file>
 
 <file path=word/footnotes.xml><?xml version="1.0" encoding="utf-8"?>
-<w:footnotes xmlns:wpc="http://schemas.microsoft.com/office/word/2010/wordprocessingCanvas" xmlns:cx="http://schemas.microsoft.com/office/drawing/2014/chartex" xmlns:cx1="http://schemas.microsoft.com/office/drawing/2015/9/8/chartex" xmlns:cx2="http://schemas.microsoft.com/office/drawing/2015/10/21/chartex" xmlns:cx3="http://schemas.microsoft.com/office/drawing/2016/5/9/chartex" xmlns:cx4="http://schemas.microsoft.com/office/drawing/2016/5/10/chartex" xmlns:cx5="http://schemas.microsoft.com/office/drawing/2016/5/11/chartex" xmlns:cx6="http://schemas.microsoft.com/office/drawing/2016/5/12/chartex" xmlns:cx7="http://schemas.microsoft.com/office/drawing/2016/5/13/chartex" xmlns:cx8="http://schemas.microsoft.com/office/drawing/2016/5/14/chartex" xmlns:mc="http://schemas.openxmlformats.org/markup-compatibility/2006" xmlns:aink="http://schemas.microsoft.com/office/drawing/2016/ink" xmlns:am3d="http://schemas.microsoft.com/office/drawing/2017/model3d" xmlns:o="urn:schemas-microsoft-com:office:office" xmlns:r="http://schemas.openxmlformats.org/officeDocument/2006/relationships" xmlns:m="http://schemas.openxmlformats.org/officeDocument/2006/math" xmlns:v="urn:schemas-microsoft-com:vml" xmlns:wp14="http://schemas.microsoft.com/office/word/2010/wordprocessingDrawing" xmlns:wp="http://schemas.openxmlformats.org/drawingml/2006/wordprocessingDrawing" xmlns:w10="urn:schemas-microsoft-com:office:word" xmlns:w="http://schemas.openxmlformats.org/wordprocessingml/2006/main" xmlns:w14="http://schemas.microsoft.com/office/word/2010/wordml" xmlns:w15="http://schemas.microsoft.com/office/word/2012/wordml" xmlns:w16cid="http://schemas.microsoft.com/office/word/2016/wordml/cid" xmlns:w16se="http://schemas.microsoft.com/office/word/2015/wordml/symex" xmlns:wpg="http://schemas.microsoft.com/office/word/2010/wordprocessingGroup" xmlns:wpi="http://schemas.microsoft.com/office/word/2010/wordprocessingInk" xmlns:wne="http://schemas.microsoft.com/office/word/2006/wordml" xmlns:wps="http://schemas.microsoft.com/office/word/2010/wordprocessingShape" mc:Ignorable="w14 w15 w16se w16cid wp14">
+<w:footnotes xmlns:wpc="http://schemas.microsoft.com/office/word/2010/wordprocessingCanvas" xmlns:cx="http://schemas.microsoft.com/office/drawing/2014/chartex" xmlns:cx1="http://schemas.microsoft.com/office/drawing/2015/9/8/chartex" xmlns:cx2="http://schemas.microsoft.com/office/drawing/2015/10/21/chartex" xmlns:cx3="http://schemas.microsoft.com/office/drawing/2016/5/9/chartex" xmlns:cx4="http://schemas.microsoft.com/office/drawing/2016/5/10/chartex" xmlns:cx5="http://schemas.microsoft.com/office/drawing/2016/5/11/chartex" xmlns:cx6="http://schemas.microsoft.com/office/drawing/2016/5/12/chartex" xmlns:cx7="http://schemas.microsoft.com/office/drawing/2016/5/13/chartex" xmlns:cx8="http://schemas.microsoft.com/office/drawing/2016/5/14/chartex" xmlns:mc="http://schemas.openxmlformats.org/markup-compatibility/2006" xmlns:aink="http://schemas.microsoft.com/office/drawing/2016/ink" xmlns:am3d="http://schemas.microsoft.com/office/drawing/2017/model3d" xmlns:o="urn:schemas-microsoft-com:office:office" xmlns:r="http://schemas.openxmlformats.org/officeDocument/2006/relationships" xmlns:m="http://schemas.openxmlformats.org/officeDocument/2006/math" xmlns:v="urn:schemas-microsoft-com:vml" xmlns:wp14="http://schemas.microsoft.com/office/word/2010/wordprocessingDrawing" xmlns:wp="http://schemas.openxmlformats.org/drawingml/2006/wordprocessingDrawing" xmlns:w10="urn:schemas-microsoft-com:office:word" xmlns:w="http://schemas.openxmlformats.org/wordprocessingml/2006/main" xmlns:w14="http://schemas.microsoft.com/office/word/2010/wordml" xmlns:w15="http://schemas.microsoft.com/office/word/2012/wordml" xmlns:w16cex="http://schemas.microsoft.com/office/word/2018/wordml/cex" xmlns:w16cid="http://schemas.microsoft.com/office/word/2016/wordml/cid" xmlns:w16="http://schemas.microsoft.com/office/word/2018/wordml" xmlns:w16se="http://schemas.microsoft.com/office/word/2015/wordml/symex" xmlns:wpg="http://schemas.microsoft.com/office/word/2010/wordprocessingGroup" xmlns:wpi="http://schemas.microsoft.com/office/word/2010/wordprocessingInk" xmlns:wne="http://schemas.microsoft.com/office/word/2006/wordml" xmlns:wps="http://schemas.microsoft.com/office/word/2010/wordprocessingShape" mc:Ignorable="w14 w15 w16se w16cid w16 w16cex wp14">
   <w:footnote w:type="separator" w:id="-1">
     <w:p>
       <w:pPr>
@@ -7430,12 +8212,175 @@
       </w:r>
     </w:p>
   </w:footnote>
+  <w:footnote w:id="1">
+    <w:p>
+      <w:pPr>
+        <w:pStyle w:val="FootnoteText"/>
+        <w:rPr>
+          <w:lang w:val="en-US"/>
+        </w:rPr>
+      </w:pPr>
+      <w:r>
+        <w:rPr>
+          <w:rStyle w:val="FootnoteReference"/>
+        </w:rPr>
+        <w:footnoteRef/>
+      </w:r>
+      <w:r>
+        <w:t xml:space="preserve"> </w:t>
+      </w:r>
+      <w:r>
+        <w:rPr>
+          <w:lang w:val="en-US"/>
+        </w:rPr>
+        <w:t>In AQUASTAT, service water withdrawal is reported as Municipal water withdrawal.</w:t>
+      </w:r>
+    </w:p>
+  </w:footnote>
+  <w:footnote w:id="2">
+    <w:p>
+      <w:pPr>
+        <w:pStyle w:val="FootnoteText"/>
+        <w:rPr>
+          <w:lang w:val="en-US"/>
+        </w:rPr>
+      </w:pPr>
+      <w:r>
+        <w:rPr>
+          <w:rStyle w:val="FootnoteReference"/>
+        </w:rPr>
+        <w:footnoteRef/>
+      </w:r>
+      <w:r>
+        <w:t xml:space="preserve"> </w:t>
+      </w:r>
+      <w:r>
+        <w:rPr>
+          <w:lang w:val="en-US"/>
+        </w:rPr>
+        <w:t>They are indeed taken into account by other targets and indicators, such as 6.3.2, 6.5.1, and 6.6.1.</w:t>
+      </w:r>
+    </w:p>
+  </w:footnote>
 </w:footnotes>
 </file>
 
 <file path=word/numbering.xml><?xml version="1.0" encoding="utf-8"?>
-<w:numbering xmlns:wpc="http://schemas.microsoft.com/office/word/2010/wordprocessingCanvas" xmlns:cx="http://schemas.microsoft.com/office/drawing/2014/chartex" xmlns:cx1="http://schemas.microsoft.com/office/drawing/2015/9/8/chartex" xmlns:cx2="http://schemas.microsoft.com/office/drawing/2015/10/21/chartex" xmlns:cx3="http://schemas.microsoft.com/office/drawing/2016/5/9/chartex" xmlns:cx4="http://schemas.microsoft.com/office/drawing/2016/5/10/chartex" xmlns:cx5="http://schemas.microsoft.com/office/drawing/2016/5/11/chartex" xmlns:cx6="http://schemas.microsoft.com/office/drawing/2016/5/12/chartex" xmlns:cx7="http://schemas.microsoft.com/office/drawing/2016/5/13/chartex" xmlns:cx8="http://schemas.microsoft.com/office/drawing/2016/5/14/chartex" xmlns:mc="http://schemas.openxmlformats.org/markup-compatibility/2006" xmlns:aink="http://schemas.microsoft.com/office/drawing/2016/ink" xmlns:am3d="http://schemas.microsoft.com/office/drawing/2017/model3d" xmlns:o="urn:schemas-microsoft-com:office:office" xmlns:r="http://schemas.openxmlformats.org/officeDocument/2006/relationships" xmlns:m="http://schemas.openxmlformats.org/officeDocument/2006/math" xmlns:v="urn:schemas-microsoft-com:vml" xmlns:wp14="http://schemas.microsoft.com/office/word/2010/wordprocessingDrawing" xmlns:wp="http://schemas.openxmlformats.org/drawingml/2006/wordprocessingDrawing" xmlns:w10="urn:schemas-microsoft-com:office:word" xmlns:w="http://schemas.openxmlformats.org/wordprocessingml/2006/main" xmlns:w14="http://schemas.microsoft.com/office/word/2010/wordml" xmlns:w15="http://schemas.microsoft.com/office/word/2012/wordml" xmlns:w16cid="http://schemas.microsoft.com/office/word/2016/wordml/cid" xmlns:w16se="http://schemas.microsoft.com/office/word/2015/wordml/symex" xmlns:wpg="http://schemas.microsoft.com/office/word/2010/wordprocessingGroup" xmlns:wpi="http://schemas.microsoft.com/office/word/2010/wordprocessingInk" xmlns:wne="http://schemas.microsoft.com/office/word/2006/wordml" xmlns:wps="http://schemas.microsoft.com/office/word/2010/wordprocessingShape" mc:Ignorable="w14 w15 w16se w16cid wp14">
+<w:numbering xmlns:wpc="http://schemas.microsoft.com/office/word/2010/wordprocessingCanvas" xmlns:cx="http://schemas.microsoft.com/office/drawing/2014/chartex" xmlns:cx1="http://schemas.microsoft.com/office/drawing/2015/9/8/chartex" xmlns:cx2="http://schemas.microsoft.com/office/drawing/2015/10/21/chartex" xmlns:cx3="http://schemas.microsoft.com/office/drawing/2016/5/9/chartex" xmlns:cx4="http://schemas.microsoft.com/office/drawing/2016/5/10/chartex" xmlns:cx5="http://schemas.microsoft.com/office/drawing/2016/5/11/chartex" xmlns:cx6="http://schemas.microsoft.com/office/drawing/2016/5/12/chartex" xmlns:cx7="http://schemas.microsoft.com/office/drawing/2016/5/13/chartex" xmlns:cx8="http://schemas.microsoft.com/office/drawing/2016/5/14/chartex" xmlns:mc="http://schemas.openxmlformats.org/markup-compatibility/2006" xmlns:aink="http://schemas.microsoft.com/office/drawing/2016/ink" xmlns:am3d="http://schemas.microsoft.com/office/drawing/2017/model3d" xmlns:o="urn:schemas-microsoft-com:office:office" xmlns:r="http://schemas.openxmlformats.org/officeDocument/2006/relationships" xmlns:m="http://schemas.openxmlformats.org/officeDocument/2006/math" xmlns:v="urn:schemas-microsoft-com:vml" xmlns:wp14="http://schemas.microsoft.com/office/word/2010/wordprocessingDrawing" xmlns:wp="http://schemas.openxmlformats.org/drawingml/2006/wordprocessingDrawing" xmlns:w10="urn:schemas-microsoft-com:office:word" xmlns:w="http://schemas.openxmlformats.org/wordprocessingml/2006/main" xmlns:w14="http://schemas.microsoft.com/office/word/2010/wordml" xmlns:w15="http://schemas.microsoft.com/office/word/2012/wordml" xmlns:w16cex="http://schemas.microsoft.com/office/word/2018/wordml/cex" xmlns:w16cid="http://schemas.microsoft.com/office/word/2016/wordml/cid" xmlns:w16="http://schemas.microsoft.com/office/word/2018/wordml" xmlns:w16se="http://schemas.microsoft.com/office/word/2015/wordml/symex" xmlns:wpg="http://schemas.microsoft.com/office/word/2010/wordprocessingGroup" xmlns:wpi="http://schemas.microsoft.com/office/word/2010/wordprocessingInk" xmlns:wne="http://schemas.microsoft.com/office/word/2006/wordml" xmlns:wps="http://schemas.microsoft.com/office/word/2010/wordprocessingShape" mc:Ignorable="w14 w15 w16se w16cid w16 w16cex wp14">
   <w:abstractNum w:abstractNumId="0" w15:restartNumberingAfterBreak="0">
+    <w:nsid w:val="011E017F"/>
+    <w:multiLevelType w:val="hybridMultilevel"/>
+    <w:tmpl w:val="09C077AA"/>
+    <w:lvl w:ilvl="0" w:tplc="04090001">
+      <w:start w:val="1"/>
+      <w:numFmt w:val="bullet"/>
+      <w:lvlText w:val=""/>
+      <w:lvlJc w:val="left"/>
+      <w:pPr>
+        <w:ind w:left="1215" w:hanging="360"/>
+      </w:pPr>
+      <w:rPr>
+        <w:rFonts w:ascii="Symbol" w:hAnsi="Symbol" w:hint="default"/>
+      </w:rPr>
+    </w:lvl>
+    <w:lvl w:ilvl="1" w:tplc="04090003" w:tentative="1">
+      <w:start w:val="1"/>
+      <w:numFmt w:val="bullet"/>
+      <w:lvlText w:val="o"/>
+      <w:lvlJc w:val="left"/>
+      <w:pPr>
+        <w:ind w:left="1935" w:hanging="360"/>
+      </w:pPr>
+      <w:rPr>
+        <w:rFonts w:ascii="Courier New" w:hAnsi="Courier New" w:cs="Courier New" w:hint="default"/>
+      </w:rPr>
+    </w:lvl>
+    <w:lvl w:ilvl="2" w:tplc="04090005" w:tentative="1">
+      <w:start w:val="1"/>
+      <w:numFmt w:val="bullet"/>
+      <w:lvlText w:val=""/>
+      <w:lvlJc w:val="left"/>
+      <w:pPr>
+        <w:ind w:left="2655" w:hanging="360"/>
+      </w:pPr>
+      <w:rPr>
+        <w:rFonts w:ascii="Wingdings" w:hAnsi="Wingdings" w:hint="default"/>
+      </w:rPr>
+    </w:lvl>
+    <w:lvl w:ilvl="3" w:tplc="04090001" w:tentative="1">
+      <w:start w:val="1"/>
+      <w:numFmt w:val="bullet"/>
+      <w:lvlText w:val=""/>
+      <w:lvlJc w:val="left"/>
+      <w:pPr>
+        <w:ind w:left="3375" w:hanging="360"/>
+      </w:pPr>
+      <w:rPr>
+        <w:rFonts w:ascii="Symbol" w:hAnsi="Symbol" w:hint="default"/>
+      </w:rPr>
+    </w:lvl>
+    <w:lvl w:ilvl="4" w:tplc="04090003" w:tentative="1">
+      <w:start w:val="1"/>
+      <w:numFmt w:val="bullet"/>
+      <w:lvlText w:val="o"/>
+      <w:lvlJc w:val="left"/>
+      <w:pPr>
+        <w:ind w:left="4095" w:hanging="360"/>
+      </w:pPr>
+      <w:rPr>
+        <w:rFonts w:ascii="Courier New" w:hAnsi="Courier New" w:cs="Courier New" w:hint="default"/>
+      </w:rPr>
+    </w:lvl>
+    <w:lvl w:ilvl="5" w:tplc="04090005" w:tentative="1">
+      <w:start w:val="1"/>
+      <w:numFmt w:val="bullet"/>
+      <w:lvlText w:val=""/>
+      <w:lvlJc w:val="left"/>
+      <w:pPr>
+        <w:ind w:left="4815" w:hanging="360"/>
+      </w:pPr>
+      <w:rPr>
+        <w:rFonts w:ascii="Wingdings" w:hAnsi="Wingdings" w:hint="default"/>
+      </w:rPr>
+    </w:lvl>
+    <w:lvl w:ilvl="6" w:tplc="04090001" w:tentative="1">
+      <w:start w:val="1"/>
+      <w:numFmt w:val="bullet"/>
+      <w:lvlText w:val=""/>
+      <w:lvlJc w:val="left"/>
+      <w:pPr>
+        <w:ind w:left="5535" w:hanging="360"/>
+      </w:pPr>
+      <w:rPr>
+        <w:rFonts w:ascii="Symbol" w:hAnsi="Symbol" w:hint="default"/>
+      </w:rPr>
+    </w:lvl>
+    <w:lvl w:ilvl="7" w:tplc="04090003" w:tentative="1">
+      <w:start w:val="1"/>
+      <w:numFmt w:val="bullet"/>
+      <w:lvlText w:val="o"/>
+      <w:lvlJc w:val="left"/>
+      <w:pPr>
+        <w:ind w:left="6255" w:hanging="360"/>
+      </w:pPr>
+      <w:rPr>
+        <w:rFonts w:ascii="Courier New" w:hAnsi="Courier New" w:cs="Courier New" w:hint="default"/>
+      </w:rPr>
+    </w:lvl>
+    <w:lvl w:ilvl="8" w:tplc="04090005" w:tentative="1">
+      <w:start w:val="1"/>
+      <w:numFmt w:val="bullet"/>
+      <w:lvlText w:val=""/>
+      <w:lvlJc w:val="left"/>
+      <w:pPr>
+        <w:ind w:left="6975" w:hanging="360"/>
+      </w:pPr>
+      <w:rPr>
+        <w:rFonts w:ascii="Wingdings" w:hAnsi="Wingdings" w:hint="default"/>
+      </w:rPr>
+    </w:lvl>
+  </w:abstractNum>
+  <w:abstractNum w:abstractNumId="1" w15:restartNumberingAfterBreak="0">
     <w:nsid w:val="03993CFD"/>
     <w:multiLevelType w:val="hybridMultilevel"/>
     <w:tmpl w:val="F15850C4"/>
@@ -7548,7 +8493,120 @@
       </w:rPr>
     </w:lvl>
   </w:abstractNum>
-  <w:abstractNum w:abstractNumId="1" w15:restartNumberingAfterBreak="0">
+  <w:abstractNum w:abstractNumId="2" w15:restartNumberingAfterBreak="0">
+    <w:nsid w:val="048520E5"/>
+    <w:multiLevelType w:val="hybridMultilevel"/>
+    <w:tmpl w:val="3ED6F6AA"/>
+    <w:lvl w:ilvl="0" w:tplc="04090001">
+      <w:start w:val="1"/>
+      <w:numFmt w:val="bullet"/>
+      <w:lvlText w:val=""/>
+      <w:lvlJc w:val="left"/>
+      <w:pPr>
+        <w:ind w:left="360" w:hanging="360"/>
+      </w:pPr>
+      <w:rPr>
+        <w:rFonts w:ascii="Symbol" w:hAnsi="Symbol" w:hint="default"/>
+      </w:rPr>
+    </w:lvl>
+    <w:lvl w:ilvl="1" w:tplc="04090003">
+      <w:start w:val="1"/>
+      <w:numFmt w:val="bullet"/>
+      <w:lvlText w:val="o"/>
+      <w:lvlJc w:val="left"/>
+      <w:pPr>
+        <w:ind w:left="1080" w:hanging="360"/>
+      </w:pPr>
+      <w:rPr>
+        <w:rFonts w:ascii="Courier New" w:hAnsi="Courier New" w:cs="Courier New" w:hint="default"/>
+      </w:rPr>
+    </w:lvl>
+    <w:lvl w:ilvl="2" w:tplc="04090005" w:tentative="1">
+      <w:start w:val="1"/>
+      <w:numFmt w:val="bullet"/>
+      <w:lvlText w:val=""/>
+      <w:lvlJc w:val="left"/>
+      <w:pPr>
+        <w:ind w:left="1800" w:hanging="360"/>
+      </w:pPr>
+      <w:rPr>
+        <w:rFonts w:ascii="Wingdings" w:hAnsi="Wingdings" w:hint="default"/>
+      </w:rPr>
+    </w:lvl>
+    <w:lvl w:ilvl="3" w:tplc="04090001" w:tentative="1">
+      <w:start w:val="1"/>
+      <w:numFmt w:val="bullet"/>
+      <w:lvlText w:val=""/>
+      <w:lvlJc w:val="left"/>
+      <w:pPr>
+        <w:ind w:left="2520" w:hanging="360"/>
+      </w:pPr>
+      <w:rPr>
+        <w:rFonts w:ascii="Symbol" w:hAnsi="Symbol" w:hint="default"/>
+      </w:rPr>
+    </w:lvl>
+    <w:lvl w:ilvl="4" w:tplc="04090003" w:tentative="1">
+      <w:start w:val="1"/>
+      <w:numFmt w:val="bullet"/>
+      <w:lvlText w:val="o"/>
+      <w:lvlJc w:val="left"/>
+      <w:pPr>
+        <w:ind w:left="3240" w:hanging="360"/>
+      </w:pPr>
+      <w:rPr>
+        <w:rFonts w:ascii="Courier New" w:hAnsi="Courier New" w:cs="Courier New" w:hint="default"/>
+      </w:rPr>
+    </w:lvl>
+    <w:lvl w:ilvl="5" w:tplc="04090005" w:tentative="1">
+      <w:start w:val="1"/>
+      <w:numFmt w:val="bullet"/>
+      <w:lvlText w:val=""/>
+      <w:lvlJc w:val="left"/>
+      <w:pPr>
+        <w:ind w:left="3960" w:hanging="360"/>
+      </w:pPr>
+      <w:rPr>
+        <w:rFonts w:ascii="Wingdings" w:hAnsi="Wingdings" w:hint="default"/>
+      </w:rPr>
+    </w:lvl>
+    <w:lvl w:ilvl="6" w:tplc="04090001" w:tentative="1">
+      <w:start w:val="1"/>
+      <w:numFmt w:val="bullet"/>
+      <w:lvlText w:val=""/>
+      <w:lvlJc w:val="left"/>
+      <w:pPr>
+        <w:ind w:left="4680" w:hanging="360"/>
+      </w:pPr>
+      <w:rPr>
+        <w:rFonts w:ascii="Symbol" w:hAnsi="Symbol" w:hint="default"/>
+      </w:rPr>
+    </w:lvl>
+    <w:lvl w:ilvl="7" w:tplc="04090003" w:tentative="1">
+      <w:start w:val="1"/>
+      <w:numFmt w:val="bullet"/>
+      <w:lvlText w:val="o"/>
+      <w:lvlJc w:val="left"/>
+      <w:pPr>
+        <w:ind w:left="5400" w:hanging="360"/>
+      </w:pPr>
+      <w:rPr>
+        <w:rFonts w:ascii="Courier New" w:hAnsi="Courier New" w:cs="Courier New" w:hint="default"/>
+      </w:rPr>
+    </w:lvl>
+    <w:lvl w:ilvl="8" w:tplc="04090005" w:tentative="1">
+      <w:start w:val="1"/>
+      <w:numFmt w:val="bullet"/>
+      <w:lvlText w:val=""/>
+      <w:lvlJc w:val="left"/>
+      <w:pPr>
+        <w:ind w:left="6120" w:hanging="360"/>
+      </w:pPr>
+      <w:rPr>
+        <w:rFonts w:ascii="Wingdings" w:hAnsi="Wingdings" w:hint="default"/>
+      </w:rPr>
+    </w:lvl>
+  </w:abstractNum>
+  <w:abstractNum w:abstractNumId="3" w15:restartNumberingAfterBreak="0">
     <w:nsid w:val="13851284"/>
     <w:multiLevelType w:val="hybridMultilevel"/>
     <w:tmpl w:val="FCF84C7E"/>
@@ -7637,7 +8695,7 @@
       </w:pPr>
     </w:lvl>
   </w:abstractNum>
-  <w:abstractNum w:abstractNumId="2" w15:restartNumberingAfterBreak="0">
+  <w:abstractNum w:abstractNumId="4" w15:restartNumberingAfterBreak="0">
     <w:nsid w:val="20BF6756"/>
     <w:multiLevelType w:val="hybridMultilevel"/>
     <w:tmpl w:val="4DC4B326"/>
@@ -7723,7 +8781,7 @@
       </w:pPr>
     </w:lvl>
   </w:abstractNum>
-  <w:abstractNum w:abstractNumId="3" w15:restartNumberingAfterBreak="0">
+  <w:abstractNum w:abstractNumId="5" w15:restartNumberingAfterBreak="0">
     <w:nsid w:val="246C6C5F"/>
     <w:multiLevelType w:val="hybridMultilevel"/>
     <w:tmpl w:val="1572357E"/>
@@ -7812,7 +8870,7 @@
       </w:pPr>
     </w:lvl>
   </w:abstractNum>
-  <w:abstractNum w:abstractNumId="4" w15:restartNumberingAfterBreak="0">
+  <w:abstractNum w:abstractNumId="6" w15:restartNumberingAfterBreak="0">
     <w:nsid w:val="24790014"/>
     <w:multiLevelType w:val="hybridMultilevel"/>
     <w:tmpl w:val="7F60F0BE"/>
@@ -7925,7 +8983,7 @@
       </w:rPr>
     </w:lvl>
   </w:abstractNum>
-  <w:abstractNum w:abstractNumId="5" w15:restartNumberingAfterBreak="0">
+  <w:abstractNum w:abstractNumId="7" w15:restartNumberingAfterBreak="0">
     <w:nsid w:val="26387C07"/>
     <w:multiLevelType w:val="hybridMultilevel"/>
     <w:tmpl w:val="14DC962C"/>
@@ -8038,7 +9096,7 @@
       </w:rPr>
     </w:lvl>
   </w:abstractNum>
-  <w:abstractNum w:abstractNumId="6" w15:restartNumberingAfterBreak="0">
+  <w:abstractNum w:abstractNumId="8" w15:restartNumberingAfterBreak="0">
     <w:nsid w:val="2C47551B"/>
     <w:multiLevelType w:val="hybridMultilevel"/>
     <w:tmpl w:val="3028C638"/>
@@ -8124,7 +9182,7 @@
       </w:pPr>
     </w:lvl>
   </w:abstractNum>
-  <w:abstractNum w:abstractNumId="7" w15:restartNumberingAfterBreak="0">
+  <w:abstractNum w:abstractNumId="9" w15:restartNumberingAfterBreak="0">
     <w:nsid w:val="3E614D6E"/>
     <w:multiLevelType w:val="hybridMultilevel"/>
     <w:tmpl w:val="CD887572"/>
@@ -8210,7 +9268,7 @@
       </w:pPr>
     </w:lvl>
   </w:abstractNum>
-  <w:abstractNum w:abstractNumId="8" w15:restartNumberingAfterBreak="0">
+  <w:abstractNum w:abstractNumId="10" w15:restartNumberingAfterBreak="0">
     <w:nsid w:val="3E8B2C51"/>
     <w:multiLevelType w:val="multilevel"/>
     <w:tmpl w:val="903CD5E2"/>
@@ -8359,7 +9417,7 @@
       </w:rPr>
     </w:lvl>
   </w:abstractNum>
-  <w:abstractNum w:abstractNumId="9" w15:restartNumberingAfterBreak="0">
+  <w:abstractNum w:abstractNumId="11" w15:restartNumberingAfterBreak="0">
     <w:nsid w:val="3EAF7AD2"/>
     <w:multiLevelType w:val="hybridMultilevel"/>
     <w:tmpl w:val="82A8E7C6"/>
@@ -8448,7 +9506,7 @@
       </w:pPr>
     </w:lvl>
   </w:abstractNum>
-  <w:abstractNum w:abstractNumId="10" w15:restartNumberingAfterBreak="0">
+  <w:abstractNum w:abstractNumId="12" w15:restartNumberingAfterBreak="0">
     <w:nsid w:val="47111F83"/>
     <w:multiLevelType w:val="hybridMultilevel"/>
     <w:tmpl w:val="15DE3028"/>
@@ -8561,7 +9619,7 @@
       </w:rPr>
     </w:lvl>
   </w:abstractNum>
-  <w:abstractNum w:abstractNumId="11" w15:restartNumberingAfterBreak="0">
+  <w:abstractNum w:abstractNumId="13" w15:restartNumberingAfterBreak="0">
     <w:nsid w:val="545344F4"/>
     <w:multiLevelType w:val="multilevel"/>
     <w:tmpl w:val="2AF8BEBC"/>
@@ -8710,7 +9768,7 @@
       </w:rPr>
     </w:lvl>
   </w:abstractNum>
-  <w:abstractNum w:abstractNumId="12" w15:restartNumberingAfterBreak="0">
+  <w:abstractNum w:abstractNumId="14" w15:restartNumberingAfterBreak="0">
     <w:nsid w:val="5F4C3A12"/>
     <w:multiLevelType w:val="hybridMultilevel"/>
     <w:tmpl w:val="E71E2F26"/>
@@ -8822,7 +9880,7 @@
       </w:rPr>
     </w:lvl>
   </w:abstractNum>
-  <w:abstractNum w:abstractNumId="13" w15:restartNumberingAfterBreak="0">
+  <w:abstractNum w:abstractNumId="15" w15:restartNumberingAfterBreak="0">
     <w:nsid w:val="61095F28"/>
     <w:multiLevelType w:val="multilevel"/>
     <w:tmpl w:val="AF328AAA"/>
@@ -8971,7 +10029,7 @@
       </w:rPr>
     </w:lvl>
   </w:abstractNum>
-  <w:abstractNum w:abstractNumId="14" w15:restartNumberingAfterBreak="0">
+  <w:abstractNum w:abstractNumId="16" w15:restartNumberingAfterBreak="0">
     <w:nsid w:val="636617CB"/>
     <w:multiLevelType w:val="multilevel"/>
     <w:tmpl w:val="CBCA8874"/>
@@ -9115,7 +10173,7 @@
       </w:rPr>
     </w:lvl>
   </w:abstractNum>
-  <w:abstractNum w:abstractNumId="15" w15:restartNumberingAfterBreak="0">
+  <w:abstractNum w:abstractNumId="17" w15:restartNumberingAfterBreak="0">
     <w:nsid w:val="65A24F33"/>
     <w:multiLevelType w:val="hybridMultilevel"/>
     <w:tmpl w:val="28C80D48"/>
@@ -9228,7 +10286,7 @@
       </w:rPr>
     </w:lvl>
   </w:abstractNum>
-  <w:abstractNum w:abstractNumId="16" w15:restartNumberingAfterBreak="0">
+  <w:abstractNum w:abstractNumId="18" w15:restartNumberingAfterBreak="0">
     <w:nsid w:val="71FB6C7E"/>
     <w:multiLevelType w:val="hybridMultilevel"/>
     <w:tmpl w:val="C34CC8CA"/>
@@ -9341,7 +10399,7 @@
       </w:rPr>
     </w:lvl>
   </w:abstractNum>
-  <w:abstractNum w:abstractNumId="17" w15:restartNumberingAfterBreak="0">
+  <w:abstractNum w:abstractNumId="19" w15:restartNumberingAfterBreak="0">
     <w:nsid w:val="759F1CFF"/>
     <w:multiLevelType w:val="hybridMultilevel"/>
     <w:tmpl w:val="CCFED484"/>
@@ -9454,7 +10512,7 @@
       </w:rPr>
     </w:lvl>
   </w:abstractNum>
-  <w:abstractNum w:abstractNumId="18" w15:restartNumberingAfterBreak="0">
+  <w:abstractNum w:abstractNumId="20" w15:restartNumberingAfterBreak="0">
     <w:nsid w:val="75DC4F13"/>
     <w:multiLevelType w:val="hybridMultilevel"/>
     <w:tmpl w:val="AAF87572"/>
@@ -9567,7 +10625,7 @@
       </w:rPr>
     </w:lvl>
   </w:abstractNum>
-  <w:abstractNum w:abstractNumId="19" w15:restartNumberingAfterBreak="0">
+  <w:abstractNum w:abstractNumId="21" w15:restartNumberingAfterBreak="0">
     <w:nsid w:val="78B63B6A"/>
     <w:multiLevelType w:val="hybridMultilevel"/>
     <w:tmpl w:val="22882F6C"/>
@@ -9653,7 +10711,7 @@
       </w:pPr>
     </w:lvl>
   </w:abstractNum>
-  <w:abstractNum w:abstractNumId="20" w15:restartNumberingAfterBreak="0">
+  <w:abstractNum w:abstractNumId="22" w15:restartNumberingAfterBreak="0">
     <w:nsid w:val="793E18C9"/>
     <w:multiLevelType w:val="multilevel"/>
     <w:tmpl w:val="03F8AC90"/>
@@ -9802,7 +10860,7 @@
       </w:rPr>
     </w:lvl>
   </w:abstractNum>
-  <w:abstractNum w:abstractNumId="21" w15:restartNumberingAfterBreak="0">
+  <w:abstractNum w:abstractNumId="23" w15:restartNumberingAfterBreak="0">
     <w:nsid w:val="7A304E62"/>
     <w:multiLevelType w:val="hybridMultilevel"/>
     <w:tmpl w:val="C3DC42F2"/>
@@ -9915,7 +10973,7 @@
       </w:rPr>
     </w:lvl>
   </w:abstractNum>
-  <w:abstractNum w:abstractNumId="22" w15:restartNumberingAfterBreak="0">
+  <w:abstractNum w:abstractNumId="24" w15:restartNumberingAfterBreak="0">
     <w:nsid w:val="7B3F056B"/>
     <w:multiLevelType w:val="hybridMultilevel"/>
     <w:tmpl w:val="41DAAE10"/>
@@ -10004,7 +11062,7 @@
       </w:pPr>
     </w:lvl>
   </w:abstractNum>
-  <w:abstractNum w:abstractNumId="23" w15:restartNumberingAfterBreak="0">
+  <w:abstractNum w:abstractNumId="25" w15:restartNumberingAfterBreak="0">
     <w:nsid w:val="7BBC292B"/>
     <w:multiLevelType w:val="multilevel"/>
     <w:tmpl w:val="CBCA8874"/>
@@ -10148,7 +11206,7 @@
       </w:rPr>
     </w:lvl>
   </w:abstractNum>
-  <w:abstractNum w:abstractNumId="24" w15:restartNumberingAfterBreak="0">
+  <w:abstractNum w:abstractNumId="26" w15:restartNumberingAfterBreak="0">
     <w:nsid w:val="7DBD0641"/>
     <w:multiLevelType w:val="hybridMultilevel"/>
     <w:tmpl w:val="A18CF822"/>
@@ -10261,43 +11319,43 @@
     </w:lvl>
   </w:abstractNum>
   <w:num w:numId="1">
+    <w:abstractNumId w:val="13"/>
+  </w:num>
+  <w:num w:numId="2">
+    <w:abstractNumId w:val="6"/>
+  </w:num>
+  <w:num w:numId="3">
+    <w:abstractNumId w:val="14"/>
+  </w:num>
+  <w:num w:numId="4">
     <w:abstractNumId w:val="11"/>
   </w:num>
-  <w:num w:numId="2">
-    <w:abstractNumId w:val="4"/>
+  <w:num w:numId="5">
+    <w:abstractNumId w:val="22"/>
   </w:num>
-  <w:num w:numId="3">
-    <w:abstractNumId w:val="12"/>
+  <w:num w:numId="6">
+    <w:abstractNumId w:val="7"/>
   </w:num>
-  <w:num w:numId="4">
-    <w:abstractNumId w:val="9"/>
-  </w:num>
-  <w:num w:numId="5">
+  <w:num w:numId="7">
     <w:abstractNumId w:val="20"/>
   </w:num>
-  <w:num w:numId="6">
-    <w:abstractNumId w:val="5"/>
+  <w:num w:numId="8">
+    <w:abstractNumId w:val="1"/>
   </w:num>
-  <w:num w:numId="7">
+  <w:num w:numId="9">
+    <w:abstractNumId w:val="19"/>
+  </w:num>
+  <w:num w:numId="10">
     <w:abstractNumId w:val="18"/>
   </w:num>
-  <w:num w:numId="8">
-    <w:abstractNumId w:val="0"/>
-  </w:num>
-  <w:num w:numId="9">
-    <w:abstractNumId w:val="17"/>
-  </w:num>
-  <w:num w:numId="10">
-    <w:abstractNumId w:val="16"/>
-  </w:num>
   <w:num w:numId="11">
-    <w:abstractNumId w:val="21"/>
+    <w:abstractNumId w:val="23"/>
   </w:num>
   <w:num w:numId="12">
-    <w:abstractNumId w:val="8"/>
+    <w:abstractNumId w:val="10"/>
   </w:num>
   <w:num w:numId="13">
-    <w:abstractNumId w:val="6"/>
+    <w:abstractNumId w:val="8"/>
     <w:lvlOverride w:ilvl="0">
       <w:startOverride w:val="1"/>
     </w:lvlOverride>
@@ -10327,10 +11385,10 @@
     </w:lvlOverride>
   </w:num>
   <w:num w:numId="14">
-    <w:abstractNumId w:val="15"/>
+    <w:abstractNumId w:val="17"/>
   </w:num>
   <w:num w:numId="15">
-    <w:abstractNumId w:val="7"/>
+    <w:abstractNumId w:val="9"/>
     <w:lvlOverride w:ilvl="0">
       <w:startOverride w:val="1"/>
     </w:lvlOverride>
@@ -10360,46 +11418,52 @@
     </w:lvlOverride>
   </w:num>
   <w:num w:numId="16">
-    <w:abstractNumId w:val="7"/>
+    <w:abstractNumId w:val="9"/>
   </w:num>
   <w:num w:numId="17">
-    <w:abstractNumId w:val="6"/>
+    <w:abstractNumId w:val="8"/>
   </w:num>
   <w:num w:numId="18">
-    <w:abstractNumId w:val="19"/>
+    <w:abstractNumId w:val="21"/>
   </w:num>
   <w:num w:numId="19">
-    <w:abstractNumId w:val="1"/>
+    <w:abstractNumId w:val="3"/>
   </w:num>
   <w:num w:numId="20">
+    <w:abstractNumId w:val="4"/>
+  </w:num>
+  <w:num w:numId="21">
+    <w:abstractNumId w:val="5"/>
+  </w:num>
+  <w:num w:numId="22">
+    <w:abstractNumId w:val="26"/>
+  </w:num>
+  <w:num w:numId="23">
+    <w:abstractNumId w:val="15"/>
+  </w:num>
+  <w:num w:numId="24">
+    <w:abstractNumId w:val="24"/>
+  </w:num>
+  <w:num w:numId="25">
+    <w:abstractNumId w:val="25"/>
+  </w:num>
+  <w:num w:numId="26">
+    <w:abstractNumId w:val="12"/>
+  </w:num>
+  <w:num w:numId="27">
+    <w:abstractNumId w:val="16"/>
+  </w:num>
+  <w:num w:numId="28">
     <w:abstractNumId w:val="2"/>
   </w:num>
-  <w:num w:numId="21">
-    <w:abstractNumId w:val="3"/>
-  </w:num>
-  <w:num w:numId="22">
-    <w:abstractNumId w:val="24"/>
-  </w:num>
-  <w:num w:numId="23">
-    <w:abstractNumId w:val="13"/>
-  </w:num>
-  <w:num w:numId="24">
-    <w:abstractNumId w:val="22"/>
-  </w:num>
-  <w:num w:numId="25">
-    <w:abstractNumId w:val="23"/>
-  </w:num>
-  <w:num w:numId="26">
-    <w:abstractNumId w:val="10"/>
-  </w:num>
-  <w:num w:numId="27">
-    <w:abstractNumId w:val="14"/>
+  <w:num w:numId="29">
+    <w:abstractNumId w:val="0"/>
   </w:num>
 </w:numbering>
 </file>
 
 <file path=word/styles.xml><?xml version="1.0" encoding="utf-8"?>
-<w:styles xmlns:mc="http://schemas.openxmlformats.org/markup-compatibility/2006" xmlns:r="http://schemas.openxmlformats.org/officeDocument/2006/relationships" xmlns:w="http://schemas.openxmlformats.org/wordprocessingml/2006/main" xmlns:w14="http://schemas.microsoft.com/office/word/2010/wordml" xmlns:w15="http://schemas.microsoft.com/office/word/2012/wordml" xmlns:w16cid="http://schemas.microsoft.com/office/word/2016/wordml/cid" xmlns:w16se="http://schemas.microsoft.com/office/word/2015/wordml/symex" mc:Ignorable="w14 w15 w16se w16cid">
+<w:styles xmlns:mc="http://schemas.openxmlformats.org/markup-compatibility/2006" xmlns:r="http://schemas.openxmlformats.org/officeDocument/2006/relationships" xmlns:w="http://schemas.openxmlformats.org/wordprocessingml/2006/main" xmlns:w14="http://schemas.microsoft.com/office/word/2010/wordml" xmlns:w15="http://schemas.microsoft.com/office/word/2012/wordml" xmlns:w16cex="http://schemas.microsoft.com/office/word/2018/wordml/cex" xmlns:w16cid="http://schemas.microsoft.com/office/word/2016/wordml/cid" xmlns:w16="http://schemas.microsoft.com/office/word/2018/wordml" xmlns:w16se="http://schemas.microsoft.com/office/word/2015/wordml/symex" mc:Ignorable="w14 w15 w16se w16cid w16 w16cex">
   <w:docDefaults>
     <w:rPrDefault>
       <w:rPr>
@@ -11701,7 +12765,7 @@
 </file>
 
 <file path=word/glossary/document.xml><?xml version="1.0" encoding="utf-8"?>
-<w:glossaryDocument xmlns:wpc="http://schemas.microsoft.com/office/word/2010/wordprocessingCanvas" xmlns:cx="http://schemas.microsoft.com/office/drawing/2014/chartex" xmlns:cx1="http://schemas.microsoft.com/office/drawing/2015/9/8/chartex" xmlns:cx2="http://schemas.microsoft.com/office/drawing/2015/10/21/chartex" xmlns:cx3="http://schemas.microsoft.com/office/drawing/2016/5/9/chartex" xmlns:cx4="http://schemas.microsoft.com/office/drawing/2016/5/10/chartex" xmlns:cx5="http://schemas.microsoft.com/office/drawing/2016/5/11/chartex" xmlns:cx6="http://schemas.microsoft.com/office/drawing/2016/5/12/chartex" xmlns:cx7="http://schemas.microsoft.com/office/drawing/2016/5/13/chartex" xmlns:cx8="http://schemas.microsoft.com/office/drawing/2016/5/14/chartex" xmlns:mc="http://schemas.openxmlformats.org/markup-compatibility/2006" xmlns:aink="http://schemas.microsoft.com/office/drawing/2016/ink" xmlns:am3d="http://schemas.microsoft.com/office/drawing/2017/model3d" xmlns:o="urn:schemas-microsoft-com:office:office" xmlns:r="http://schemas.openxmlformats.org/officeDocument/2006/relationships" xmlns:m="http://schemas.openxmlformats.org/officeDocument/2006/math" xmlns:v="urn:schemas-microsoft-com:vml" xmlns:wp14="http://schemas.microsoft.com/office/word/2010/wordprocessingDrawing" xmlns:wp="http://schemas.openxmlformats.org/drawingml/2006/wordprocessingDrawing" xmlns:w10="urn:schemas-microsoft-com:office:word" xmlns:w="http://schemas.openxmlformats.org/wordprocessingml/2006/main" xmlns:w14="http://schemas.microsoft.com/office/word/2010/wordml" xmlns:w15="http://schemas.microsoft.com/office/word/2012/wordml" xmlns:w16cid="http://schemas.microsoft.com/office/word/2016/wordml/cid" xmlns:w16se="http://schemas.microsoft.com/office/word/2015/wordml/symex" xmlns:wpg="http://schemas.microsoft.com/office/word/2010/wordprocessingGroup" xmlns:wpi="http://schemas.microsoft.com/office/word/2010/wordprocessingInk" xmlns:wne="http://schemas.microsoft.com/office/word/2006/wordml" xmlns:wps="http://schemas.microsoft.com/office/word/2010/wordprocessingShape" mc:Ignorable="w14 w15 w16se w16cid wp14">
+<w:glossaryDocument xmlns:wpc="http://schemas.microsoft.com/office/word/2010/wordprocessingCanvas" xmlns:cx="http://schemas.microsoft.com/office/drawing/2014/chartex" xmlns:cx1="http://schemas.microsoft.com/office/drawing/2015/9/8/chartex" xmlns:cx2="http://schemas.microsoft.com/office/drawing/2015/10/21/chartex" xmlns:cx3="http://schemas.microsoft.com/office/drawing/2016/5/9/chartex" xmlns:cx4="http://schemas.microsoft.com/office/drawing/2016/5/10/chartex" xmlns:cx5="http://schemas.microsoft.com/office/drawing/2016/5/11/chartex" xmlns:cx6="http://schemas.microsoft.com/office/drawing/2016/5/12/chartex" xmlns:cx7="http://schemas.microsoft.com/office/drawing/2016/5/13/chartex" xmlns:cx8="http://schemas.microsoft.com/office/drawing/2016/5/14/chartex" xmlns:mc="http://schemas.openxmlformats.org/markup-compatibility/2006" xmlns:aink="http://schemas.microsoft.com/office/drawing/2016/ink" xmlns:am3d="http://schemas.microsoft.com/office/drawing/2017/model3d" xmlns:o="urn:schemas-microsoft-com:office:office" xmlns:r="http://schemas.openxmlformats.org/officeDocument/2006/relationships" xmlns:m="http://schemas.openxmlformats.org/officeDocument/2006/math" xmlns:v="urn:schemas-microsoft-com:vml" xmlns:wp14="http://schemas.microsoft.com/office/word/2010/wordprocessingDrawing" xmlns:wp="http://schemas.openxmlformats.org/drawingml/2006/wordprocessingDrawing" xmlns:w10="urn:schemas-microsoft-com:office:word" xmlns:w="http://schemas.openxmlformats.org/wordprocessingml/2006/main" xmlns:w14="http://schemas.microsoft.com/office/word/2010/wordml" xmlns:w15="http://schemas.microsoft.com/office/word/2012/wordml" xmlns:w16cex="http://schemas.microsoft.com/office/word/2018/wordml/cex" xmlns:w16cid="http://schemas.microsoft.com/office/word/2016/wordml/cid" xmlns:w16="http://schemas.microsoft.com/office/word/2018/wordml" xmlns:w16se="http://schemas.microsoft.com/office/word/2015/wordml/symex" xmlns:wpg="http://schemas.microsoft.com/office/word/2010/wordprocessingGroup" xmlns:wpi="http://schemas.microsoft.com/office/word/2010/wordprocessingInk" xmlns:wne="http://schemas.microsoft.com/office/word/2006/wordml" xmlns:wps="http://schemas.microsoft.com/office/word/2010/wordprocessingShape" mc:Ignorable="w14 w15 w16se w16cid w16 w16cex wp14">
   <w:docParts>
     <w:docPart>
       <w:docPartPr>
@@ -11737,7 +12801,7 @@
 </file>
 
 <file path=word/glossary/fontTable.xml><?xml version="1.0" encoding="utf-8"?>
-<w:fonts xmlns:mc="http://schemas.openxmlformats.org/markup-compatibility/2006" xmlns:r="http://schemas.openxmlformats.org/officeDocument/2006/relationships" xmlns:w="http://schemas.openxmlformats.org/wordprocessingml/2006/main" xmlns:w14="http://schemas.microsoft.com/office/word/2010/wordml" xmlns:w15="http://schemas.microsoft.com/office/word/2012/wordml" xmlns:w16cid="http://schemas.microsoft.com/office/word/2016/wordml/cid" xmlns:w16se="http://schemas.microsoft.com/office/word/2015/wordml/symex" mc:Ignorable="w14 w15 w16se w16cid">
+<w:fonts xmlns:mc="http://schemas.openxmlformats.org/markup-compatibility/2006" xmlns:r="http://schemas.openxmlformats.org/officeDocument/2006/relationships" xmlns:w="http://schemas.openxmlformats.org/wordprocessingml/2006/main" xmlns:w14="http://schemas.microsoft.com/office/word/2010/wordml" xmlns:w15="http://schemas.microsoft.com/office/word/2012/wordml" xmlns:w16cex="http://schemas.microsoft.com/office/word/2018/wordml/cex" xmlns:w16cid="http://schemas.microsoft.com/office/word/2016/wordml/cid" xmlns:w16="http://schemas.microsoft.com/office/word/2018/wordml" xmlns:w16se="http://schemas.microsoft.com/office/word/2015/wordml/symex" mc:Ignorable="w14 w15 w16se w16cid w16 w16cex">
   <w:font w:name="Symbol">
     <w:panose1 w:val="05050102010706020507"/>
     <w:charset w:val="02"/>
@@ -11791,7 +12855,7 @@
 </file>
 
 <file path=word/glossary/settings.xml><?xml version="1.0" encoding="utf-8"?>
-<w:settings xmlns:mc="http://schemas.openxmlformats.org/markup-compatibility/2006" xmlns:o="urn:schemas-microsoft-com:office:office" xmlns:r="http://schemas.openxmlformats.org/officeDocument/2006/relationships" xmlns:m="http://schemas.openxmlformats.org/officeDocument/2006/math" xmlns:v="urn:schemas-microsoft-com:vml" xmlns:w10="urn:schemas-microsoft-com:office:word" xmlns:w="http://schemas.openxmlformats.org/wordprocessingml/2006/main" xmlns:w14="http://schemas.microsoft.com/office/word/2010/wordml" xmlns:w15="http://schemas.microsoft.com/office/word/2012/wordml" xmlns:w16cid="http://schemas.microsoft.com/office/word/2016/wordml/cid" xmlns:w16se="http://schemas.microsoft.com/office/word/2015/wordml/symex" xmlns:sl="http://schemas.openxmlformats.org/schemaLibrary/2006/main" mc:Ignorable="w14 w15 w16se w16cid">
+<w:settings xmlns:mc="http://schemas.openxmlformats.org/markup-compatibility/2006" xmlns:o="urn:schemas-microsoft-com:office:office" xmlns:r="http://schemas.openxmlformats.org/officeDocument/2006/relationships" xmlns:m="http://schemas.openxmlformats.org/officeDocument/2006/math" xmlns:v="urn:schemas-microsoft-com:vml" xmlns:w10="urn:schemas-microsoft-com:office:word" xmlns:w="http://schemas.openxmlformats.org/wordprocessingml/2006/main" xmlns:w14="http://schemas.microsoft.com/office/word/2010/wordml" xmlns:w15="http://schemas.microsoft.com/office/word/2012/wordml" xmlns:w16cex="http://schemas.microsoft.com/office/word/2018/wordml/cex" xmlns:w16cid="http://schemas.microsoft.com/office/word/2016/wordml/cid" xmlns:w16="http://schemas.microsoft.com/office/word/2018/wordml" xmlns:w16se="http://schemas.microsoft.com/office/word/2015/wordml/symex" xmlns:sl="http://schemas.openxmlformats.org/schemaLibrary/2006/main" mc:Ignorable="w14 w15 w16se w16cid w16 w16cex">
   <w:view w:val="normal"/>
   <w:revisionView w:comments="0"/>
   <w:defaultTabStop w:val="720"/>
@@ -11809,6 +12873,7 @@
     <w:rsidRoot w:val="004A19E4"/>
     <w:rsid w:val="002019BB"/>
     <w:rsid w:val="004A19E4"/>
+    <w:rsid w:val="00FC3A5D"/>
   </w:rsids>
   <m:mathPr>
     <m:mathFont m:val="Cambria Math"/>
@@ -11832,7 +12897,7 @@
 </file>
 
 <file path=word/glossary/styles.xml><?xml version="1.0" encoding="utf-8"?>
-<w:styles xmlns:mc="http://schemas.openxmlformats.org/markup-compatibility/2006" xmlns:r="http://schemas.openxmlformats.org/officeDocument/2006/relationships" xmlns:w="http://schemas.openxmlformats.org/wordprocessingml/2006/main" xmlns:w14="http://schemas.microsoft.com/office/word/2010/wordml" xmlns:w15="http://schemas.microsoft.com/office/word/2012/wordml" xmlns:w16cid="http://schemas.microsoft.com/office/word/2016/wordml/cid" xmlns:w16se="http://schemas.microsoft.com/office/word/2015/wordml/symex" mc:Ignorable="w14 w15 w16se w16cid">
+<w:styles xmlns:mc="http://schemas.openxmlformats.org/markup-compatibility/2006" xmlns:r="http://schemas.openxmlformats.org/officeDocument/2006/relationships" xmlns:w="http://schemas.openxmlformats.org/wordprocessingml/2006/main" xmlns:w14="http://schemas.microsoft.com/office/word/2010/wordml" xmlns:w15="http://schemas.microsoft.com/office/word/2012/wordml" xmlns:w16cex="http://schemas.microsoft.com/office/word/2018/wordml/cex" xmlns:w16cid="http://schemas.microsoft.com/office/word/2016/wordml/cid" xmlns:w16="http://schemas.microsoft.com/office/word/2018/wordml" xmlns:w16se="http://schemas.microsoft.com/office/word/2015/wordml/symex" mc:Ignorable="w14 w15 w16se w16cid w16 w16cex">
   <w:docDefaults>
     <w:rPrDefault>
       <w:rPr>
@@ -12275,7 +13340,7 @@
 </file>
 
 <file path=word/glossary/webSettings.xml><?xml version="1.0" encoding="utf-8"?>
-<w:webSettings xmlns:mc="http://schemas.openxmlformats.org/markup-compatibility/2006" xmlns:r="http://schemas.openxmlformats.org/officeDocument/2006/relationships" xmlns:w="http://schemas.openxmlformats.org/wordprocessingml/2006/main" xmlns:w14="http://schemas.microsoft.com/office/word/2010/wordml" xmlns:w15="http://schemas.microsoft.com/office/word/2012/wordml" xmlns:w16cid="http://schemas.microsoft.com/office/word/2016/wordml/cid" xmlns:w16se="http://schemas.microsoft.com/office/word/2015/wordml/symex" mc:Ignorable="w14 w15 w16se w16cid">
+<w:webSettings xmlns:mc="http://schemas.openxmlformats.org/markup-compatibility/2006" xmlns:r="http://schemas.openxmlformats.org/officeDocument/2006/relationships" xmlns:w="http://schemas.openxmlformats.org/wordprocessingml/2006/main" xmlns:w14="http://schemas.microsoft.com/office/word/2010/wordml" xmlns:w15="http://schemas.microsoft.com/office/word/2012/wordml" xmlns:w16cex="http://schemas.microsoft.com/office/word/2018/wordml/cex" xmlns:w16cid="http://schemas.microsoft.com/office/word/2016/wordml/cid" xmlns:w16="http://schemas.microsoft.com/office/word/2018/wordml" xmlns:w16se="http://schemas.microsoft.com/office/word/2015/wordml/symex" mc:Ignorable="w14 w15 w16se w16cid w16 w16cex">
   <w:optimizeForBrowser/>
   <w:allowPNG/>
 </w:webSettings>

</xml_diff>